<commit_message>
Metodos de progura guiada adicionados
</commit_message>
<xml_diff>
--- a/Jogo_dos_15.docx
+++ b/Jogo_dos_15.docx
@@ -349,11 +349,15 @@
         </w:rPr>
         <w:br w:type="page"/>
       </w:r>
-      <w:bookmarkStart w:id="0" w:name="_GoBack"/>
-      <w:bookmarkEnd w:id="0"/>
     </w:p>
     <w:sdt>
       <w:sdtPr>
+        <w:rPr>
+          <w:rFonts w:asciiTheme="minorHAnsi" w:eastAsiaTheme="minorEastAsia" w:hAnsiTheme="minorHAnsi" w:cstheme="minorBidi"/>
+          <w:color w:val="auto"/>
+          <w:sz w:val="22"/>
+          <w:szCs w:val="22"/>
+        </w:rPr>
         <w:id w:val="-1881628795"/>
         <w:docPartObj>
           <w:docPartGallery w:val="Table of Contents"/>
@@ -362,12 +366,8 @@
       </w:sdtPr>
       <w:sdtEndPr>
         <w:rPr>
-          <w:rFonts w:asciiTheme="minorHAnsi" w:eastAsiaTheme="minorEastAsia" w:hAnsiTheme="minorHAnsi" w:cstheme="minorBidi"/>
           <w:b/>
           <w:bCs/>
-          <w:color w:val="auto"/>
-          <w:sz w:val="22"/>
-          <w:szCs w:val="22"/>
         </w:rPr>
       </w:sdtEndPr>
       <w:sdtContent>
@@ -1319,7 +1319,7 @@
           <w:szCs w:val="24"/>
         </w:rPr>
       </w:pPr>
-      <w:bookmarkStart w:id="1" w:name="_Toc475554875"/>
+      <w:bookmarkStart w:id="0" w:name="_Toc475554875"/>
       <w:r>
         <w:rPr>
           <w:sz w:val="24"/>
@@ -1328,67 +1328,136 @@
         <w:lastRenderedPageBreak/>
         <w:t>Introdução</w:t>
       </w:r>
-      <w:bookmarkEnd w:id="1"/>
+      <w:bookmarkEnd w:id="0"/>
     </w:p>
     <w:p>
       <w:pPr>
         <w:pStyle w:val="Cabealho1"/>
       </w:pPr>
-      <w:bookmarkStart w:id="2" w:name="_Toc475554876"/>
+      <w:bookmarkStart w:id="1" w:name="_Toc475554876"/>
       <w:r>
         <w:t>Estratégias de Procura</w:t>
       </w:r>
-      <w:bookmarkEnd w:id="2"/>
+      <w:bookmarkEnd w:id="1"/>
     </w:p>
     <w:p>
       <w:pPr>
         <w:pStyle w:val="Cabealho2"/>
       </w:pPr>
-      <w:bookmarkStart w:id="3" w:name="_Toc475554877"/>
+      <w:bookmarkStart w:id="2" w:name="_Toc475554877"/>
       <w:r>
         <w:t>Procura não guiada</w:t>
       </w:r>
-      <w:bookmarkEnd w:id="3"/>
+      <w:bookmarkEnd w:id="2"/>
     </w:p>
     <w:p>
       <w:pPr>
         <w:pStyle w:val="Cabealho3"/>
       </w:pPr>
-      <w:bookmarkStart w:id="4" w:name="_Toc475554878"/>
+      <w:bookmarkStart w:id="3" w:name="_Toc475554878"/>
       <w:r>
         <w:t>Profundidade</w:t>
       </w:r>
-      <w:bookmarkEnd w:id="4"/>
+      <w:bookmarkEnd w:id="3"/>
     </w:p>
     <w:p>
       <w:pPr>
         <w:pStyle w:val="Cabealho3"/>
       </w:pPr>
-      <w:bookmarkStart w:id="5" w:name="_Toc475554879"/>
+      <w:bookmarkStart w:id="4" w:name="_Toc475554879"/>
       <w:r>
         <w:t>Largura</w:t>
       </w:r>
-      <w:bookmarkEnd w:id="5"/>
+      <w:bookmarkEnd w:id="4"/>
     </w:p>
     <w:p>
       <w:pPr>
         <w:pStyle w:val="Cabealho3"/>
       </w:pPr>
-      <w:bookmarkStart w:id="6" w:name="_Toc475554880"/>
+      <w:bookmarkStart w:id="5" w:name="_Toc475554880"/>
       <w:r>
         <w:t>Busca Iterativa Limitada em Profundidade</w:t>
       </w:r>
-      <w:bookmarkEnd w:id="6"/>
+      <w:bookmarkEnd w:id="5"/>
     </w:p>
     <w:p>
       <w:pPr>
         <w:pStyle w:val="Cabealho2"/>
       </w:pPr>
-      <w:bookmarkStart w:id="7" w:name="_Toc475554881"/>
+      <w:bookmarkStart w:id="6" w:name="_Toc475554881"/>
       <w:r>
         <w:t>Procura guiada</w:t>
       </w:r>
+      <w:bookmarkEnd w:id="6"/>
+    </w:p>
+    <w:p>
+      <w:pPr>
+        <w:jc w:val="both"/>
+      </w:pPr>
+      <w:r>
+        <w:tab/>
+      </w:r>
+      <w:r>
+        <w:t>As procuras guiadas, ao contrário dos métodos anteriormente apresentados, utilizam</w:t>
+      </w:r>
+      <w:r>
+        <w:t xml:space="preserve"> conhecimentos específicos ao problema </w:t>
+      </w:r>
+      <w:r>
+        <w:t>a</w:t>
+      </w:r>
+      <w:r>
+        <w:t xml:space="preserve"> abordar, com o objetivo</w:t>
+      </w:r>
+      <w:r>
+        <w:t xml:space="preserve"> de ao longo da pesquisa avançar sempre por um caminho que seja mais próximo da solução</w:t>
+      </w:r>
+      <w:sdt>
+        <w:sdtPr>
+          <w:id w:val="-514452395"/>
+          <w:citation/>
+        </w:sdtPr>
+        <w:sdtContent>
+          <w:r>
+            <w:fldChar w:fldCharType="begin"/>
+          </w:r>
+          <w:r>
+            <w:instrText xml:space="preserve"> CITATION Heu17 \l 2070 </w:instrText>
+          </w:r>
+          <w:r>
+            <w:fldChar w:fldCharType="separate"/>
+          </w:r>
+          <w:r>
+            <w:rPr>
+              <w:noProof/>
+            </w:rPr>
+            <w:t xml:space="preserve"> (Heuristic (computer science), 2017)</w:t>
+          </w:r>
+          <w:r>
+            <w:fldChar w:fldCharType="end"/>
+          </w:r>
+        </w:sdtContent>
+      </w:sdt>
+      <w:r>
+        <w:t>.</w:t>
+      </w:r>
+    </w:p>
+    <w:p>
+      <w:pPr>
+        <w:jc w:val="both"/>
+      </w:pPr>
+      <w:r>
+        <w:tab/>
+        <w:t>Ao utilizar este tipo métodos d</w:t>
+      </w:r>
+      <w:bookmarkStart w:id="7" w:name="_GoBack"/>
       <w:bookmarkEnd w:id="7"/>
+      <w:r>
+        <w:t xml:space="preserve">e pesquisa </w:t>
+      </w:r>
+      <w:r>
+        <w:t>tentamos atingir um numero menor de nós gerados e um tempo menor até chegar à solução.</w:t>
+      </w:r>
     </w:p>
     <w:p>
       <w:pPr>
@@ -1399,6 +1468,12 @@
         <w:t>Gulosa</w:t>
       </w:r>
       <w:bookmarkEnd w:id="8"/>
+    </w:p>
+    <w:p>
+      <w:r>
+        <w:tab/>
+        <w:t xml:space="preserve">A procura gulosa </w:t>
+      </w:r>
     </w:p>
     <w:p>
       <w:pPr>
@@ -1454,10 +1529,10 @@
             <v:path o:extrusionok="f" gradientshapeok="t" o:connecttype="rect"/>
             <o:lock v:ext="edit" aspectratio="t"/>
           </v:shapetype>
-          <v:shape id="_x0000_i1076" type="#_x0000_t75" style="width:329.25pt;height:102.75pt" o:ole="">
+          <v:shape id="_x0000_i1035" type="#_x0000_t75" style="width:329.35pt;height:102.65pt" o:ole="">
             <v:imagedata r:id="rId8" o:title=""/>
           </v:shape>
-          <o:OLEObject Type="Embed" ProgID="Excel.Sheet.12" ShapeID="_x0000_i1076" DrawAspect="Content" ObjectID="_1549297583" r:id="rId9"/>
+          <o:OLEObject Type="Embed" ProgID="Excel.Sheet.12" ShapeID="_x0000_i1035" DrawAspect="Content" ObjectID="_1549524471" r:id="rId9"/>
         </w:object>
       </w:r>
     </w:p>
@@ -1481,20 +1556,19 @@
     <w:bookmarkStart w:id="14" w:name="_Toc475554887" w:displacedByCustomXml="next"/>
     <w:sdt>
       <w:sdtPr>
+        <w:rPr>
+          <w:rFonts w:asciiTheme="minorHAnsi" w:eastAsiaTheme="minorEastAsia" w:hAnsiTheme="minorHAnsi" w:cstheme="minorBidi"/>
+          <w:color w:val="auto"/>
+          <w:sz w:val="22"/>
+          <w:szCs w:val="22"/>
+        </w:rPr>
         <w:id w:val="1643379758"/>
         <w:docPartObj>
           <w:docPartGallery w:val="Bibliographies"/>
           <w:docPartUnique/>
         </w:docPartObj>
       </w:sdtPr>
-      <w:sdtEndPr>
-        <w:rPr>
-          <w:rFonts w:asciiTheme="minorHAnsi" w:eastAsiaTheme="minorEastAsia" w:hAnsiTheme="minorHAnsi" w:cstheme="minorBidi"/>
-          <w:color w:val="auto"/>
-          <w:sz w:val="22"/>
-          <w:szCs w:val="22"/>
-        </w:rPr>
-      </w:sdtEndPr>
+      <w:sdtEndPr/>
       <w:sdtContent>
         <w:p>
           <w:pPr>
@@ -1510,6 +1584,7 @@
             <w:id w:val="-573587230"/>
             <w:bibliography/>
           </w:sdtPr>
+          <w:sdtEndPr/>
           <w:sdtContent>
             <w:p>
               <w:r>
@@ -1610,7 +1685,7 @@
       <w:rPr>
         <w:noProof/>
       </w:rPr>
-      <w:t>2</w:t>
+      <w:t>3</w:t>
     </w:r>
     <w:r>
       <w:fldChar w:fldCharType="end"/>
@@ -1811,1213 +1886,6 @@
     <w:lsdException w:name="Table Professional" w:semiHidden="1" w:unhideWhenUsed="1"/>
     <w:lsdException w:name="Table Subtle 1" w:semiHidden="1" w:unhideWhenUsed="1"/>
     <w:lsdException w:name="Table Subtle 2" w:semiHidden="1" w:unhideWhenUsed="1"/>
-    <w:lsdException w:name="Table Web 1" w:semiHidden="1" w:unhideWhenUsed="1"/>
-    <w:lsdException w:name="Table Web 3" w:semiHidden="1" w:unhideWhenUsed="1"/>
-    <w:lsdException w:name="Balloon Text" w:semiHidden="1" w:unhideWhenUsed="1"/>
-    <w:lsdException w:name="Table Grid" w:uiPriority="39"/>
-    <w:lsdException w:name="Placeholder Text" w:semiHidden="1"/>
-    <w:lsdException w:name="No Spacing" w:uiPriority="1" w:qFormat="1"/>
-    <w:lsdException w:name="Light Shading" w:uiPriority="60"/>
-    <w:lsdException w:name="Light List" w:uiPriority="61"/>
-    <w:lsdException w:name="Light Grid" w:uiPriority="62"/>
-    <w:lsdException w:name="Medium Shading 1" w:uiPriority="63"/>
-    <w:lsdException w:name="Medium Shading 2" w:uiPriority="64"/>
-    <w:lsdException w:name="Medium List 1" w:uiPriority="65"/>
-    <w:lsdException w:name="Medium List 2" w:uiPriority="66"/>
-    <w:lsdException w:name="Medium Grid 1" w:uiPriority="67"/>
-    <w:lsdException w:name="Medium Grid 2" w:uiPriority="68"/>
-    <w:lsdException w:name="Medium Grid 3" w:uiPriority="69"/>
-    <w:lsdException w:name="Dark List" w:uiPriority="70"/>
-    <w:lsdException w:name="Colorful Shading" w:uiPriority="71"/>
-    <w:lsdException w:name="Colorful List" w:uiPriority="72"/>
-    <w:lsdException w:name="Colorful Grid" w:uiPriority="73"/>
-    <w:lsdException w:name="Light Shading Accent 1" w:uiPriority="60"/>
-    <w:lsdException w:name="Light List Accent 1" w:uiPriority="61"/>
-    <w:lsdException w:name="Light Grid Accent 1" w:uiPriority="62"/>
-    <w:lsdException w:name="Medium Shading 1 Accent 1" w:uiPriority="63"/>
-    <w:lsdException w:name="Medium Shading 2 Accent 1" w:uiPriority="64"/>
-    <w:lsdException w:name="Medium List 1 Accent 1" w:uiPriority="65"/>
-    <w:lsdException w:name="Revision" w:semiHidden="1"/>
-    <w:lsdException w:name="List Paragraph" w:uiPriority="34" w:qFormat="1"/>
-    <w:lsdException w:name="Quote" w:uiPriority="29" w:qFormat="1"/>
-    <w:lsdException w:name="Intense Quote" w:uiPriority="30" w:qFormat="1"/>
-    <w:lsdException w:name="Medium List 2 Accent 1" w:uiPriority="66"/>
-    <w:lsdException w:name="Medium Grid 1 Accent 1" w:uiPriority="67"/>
-    <w:lsdException w:name="Medium Grid 2 Accent 1" w:uiPriority="68"/>
-    <w:lsdException w:name="Medium Grid 3 Accent 1" w:uiPriority="69"/>
-    <w:lsdException w:name="Dark List Accent 1" w:uiPriority="70"/>
-    <w:lsdException w:name="Colorful Shading Accent 1" w:uiPriority="71"/>
-    <w:lsdException w:name="Colorful List Accent 1" w:uiPriority="72"/>
-    <w:lsdException w:name="Colorful Grid Accent 1" w:uiPriority="73"/>
-    <w:lsdException w:name="Light Shading Accent 2" w:uiPriority="60"/>
-    <w:lsdException w:name="Light List Accent 2" w:uiPriority="61"/>
-    <w:lsdException w:name="Light Grid Accent 2" w:uiPriority="62"/>
-    <w:lsdException w:name="Medium Shading 1 Accent 2" w:uiPriority="63"/>
-    <w:lsdException w:name="Medium Shading 2 Accent 2" w:uiPriority="64"/>
-    <w:lsdException w:name="Medium List 1 Accent 2" w:uiPriority="65"/>
-    <w:lsdException w:name="Medium List 2 Accent 2" w:uiPriority="66"/>
-    <w:lsdException w:name="Medium Grid 1 Accent 2" w:uiPriority="67"/>
-    <w:lsdException w:name="Medium Grid 2 Accent 2" w:uiPriority="68"/>
-    <w:lsdException w:name="Medium Grid 3 Accent 2" w:uiPriority="69"/>
-    <w:lsdException w:name="Dark List Accent 2" w:uiPriority="70"/>
-    <w:lsdException w:name="Colorful Shading Accent 2" w:uiPriority="71"/>
-    <w:lsdException w:name="Colorful List Accent 2" w:uiPriority="72"/>
-    <w:lsdException w:name="Colorful Grid Accent 2" w:uiPriority="73"/>
-    <w:lsdException w:name="Light Shading Accent 3" w:uiPriority="60"/>
-    <w:lsdException w:name="Light List Accent 3" w:uiPriority="61"/>
-    <w:lsdException w:name="Light Grid Accent 3" w:uiPriority="62"/>
-    <w:lsdException w:name="Medium Shading 1 Accent 3" w:uiPriority="63"/>
-    <w:lsdException w:name="Medium Shading 2 Accent 3" w:uiPriority="64"/>
-    <w:lsdException w:name="Medium List 1 Accent 3" w:uiPriority="65"/>
-    <w:lsdException w:name="Medium List 2 Accent 3" w:uiPriority="66"/>
-    <w:lsdException w:name="Medium Grid 1 Accent 3" w:uiPriority="67"/>
-    <w:lsdException w:name="Medium Grid 2 Accent 3" w:uiPriority="68"/>
-    <w:lsdException w:name="Medium Grid 3 Accent 3" w:uiPriority="69"/>
-    <w:lsdException w:name="Dark List Accent 3" w:uiPriority="70"/>
-    <w:lsdException w:name="Colorful Shading Accent 3" w:uiPriority="71"/>
-    <w:lsdException w:name="Colorful List Accent 3" w:uiPriority="72"/>
-    <w:lsdException w:name="Colorful Grid Accent 3" w:uiPriority="73"/>
-    <w:lsdException w:name="Light Shading Accent 4" w:uiPriority="60"/>
-    <w:lsdException w:name="Light List Accent 4" w:uiPriority="61"/>
-    <w:lsdException w:name="Light Grid Accent 4" w:uiPriority="62"/>
-    <w:lsdException w:name="Medium Shading 1 Accent 4" w:uiPriority="63"/>
-    <w:lsdException w:name="Medium Shading 2 Accent 4" w:uiPriority="64"/>
-    <w:lsdException w:name="Medium List 1 Accent 4" w:uiPriority="65"/>
-    <w:lsdException w:name="Medium List 2 Accent 4" w:uiPriority="66"/>
-    <w:lsdException w:name="Medium Grid 1 Accent 4" w:uiPriority="67"/>
-    <w:lsdException w:name="Medium Grid 2 Accent 4" w:uiPriority="68"/>
-    <w:lsdException w:name="Medium Grid 3 Accent 4" w:uiPriority="69"/>
-    <w:lsdException w:name="Dark List Accent 4" w:uiPriority="70"/>
-    <w:lsdException w:name="Colorful Shading Accent 4" w:uiPriority="71"/>
-    <w:lsdException w:name="Colorful List Accent 4" w:uiPriority="72"/>
-    <w:lsdException w:name="Colorful Grid Accent 4" w:uiPriority="73"/>
-    <w:lsdException w:name="Light Shading Accent 5" w:uiPriority="60"/>
-    <w:lsdException w:name="Light List Accent 5" w:uiPriority="61"/>
-    <w:lsdException w:name="Light Grid Accent 5" w:uiPriority="62"/>
-    <w:lsdException w:name="Medium Shading 1 Accent 5" w:uiPriority="63"/>
-    <w:lsdException w:name="Medium Shading 2 Accent 5" w:uiPriority="64"/>
-    <w:lsdException w:name="Medium List 1 Accent 5" w:uiPriority="65"/>
-    <w:lsdException w:name="Medium List 2 Accent 5" w:uiPriority="66"/>
-    <w:lsdException w:name="Medium Grid 1 Accent 5" w:uiPriority="67"/>
-    <w:lsdException w:name="Medium Grid 2 Accent 5" w:uiPriority="68"/>
-    <w:lsdException w:name="Medium Grid 3 Accent 5" w:uiPriority="69"/>
-    <w:lsdException w:name="Dark List Accent 5" w:uiPriority="70"/>
-    <w:lsdException w:name="Colorful Shading Accent 5" w:uiPriority="71"/>
-    <w:lsdException w:name="Colorful List Accent 5" w:uiPriority="72"/>
-    <w:lsdException w:name="Colorful Grid Accent 5" w:uiPriority="73"/>
-    <w:lsdException w:name="Light Shading Accent 6" w:uiPriority="60"/>
-    <w:lsdException w:name="Light List Accent 6" w:uiPriority="61"/>
-    <w:lsdException w:name="Light Grid Accent 6" w:uiPriority="62"/>
-    <w:lsdException w:name="Medium Shading 1 Accent 6" w:uiPriority="63"/>
-    <w:lsdException w:name="Medium Shading 2 Accent 6" w:uiPriority="64"/>
-    <w:lsdException w:name="Medium List 1 Accent 6" w:uiPriority="65"/>
-    <w:lsdException w:name="Medium List 2 Accent 6" w:uiPriority="66"/>
-    <w:lsdException w:name="Medium Grid 1 Accent 6" w:uiPriority="67"/>
-    <w:lsdException w:name="Medium Grid 2 Accent 6" w:uiPriority="68"/>
-    <w:lsdException w:name="Medium Grid 3 Accent 6" w:uiPriority="69"/>
-    <w:lsdException w:name="Dark List Accent 6" w:uiPriority="70"/>
-    <w:lsdException w:name="Colorful Shading Accent 6" w:uiPriority="71"/>
-    <w:lsdException w:name="Colorful List Accent 6" w:uiPriority="72"/>
-    <w:lsdException w:name="Colorful Grid Accent 6" w:uiPriority="73"/>
-    <w:lsdException w:name="Subtle Emphasis" w:uiPriority="19" w:qFormat="1"/>
-    <w:lsdException w:name="Intense Emphasis" w:uiPriority="21" w:qFormat="1"/>
-    <w:lsdException w:name="Subtle Reference" w:uiPriority="31" w:qFormat="1"/>
-    <w:lsdException w:name="Intense Reference" w:uiPriority="32" w:qFormat="1"/>
-    <w:lsdException w:name="Book Title" w:uiPriority="33" w:qFormat="1"/>
-    <w:lsdException w:name="Bibliography" w:semiHidden="1" w:uiPriority="37" w:unhideWhenUsed="1"/>
-    <w:lsdException w:name="TOC Heading" w:semiHidden="1" w:uiPriority="39" w:unhideWhenUsed="1" w:qFormat="1"/>
-    <w:lsdException w:name="Plain Table 1" w:uiPriority="41"/>
-    <w:lsdException w:name="Plain Table 2" w:uiPriority="42"/>
-    <w:lsdException w:name="Plain Table 3" w:uiPriority="43"/>
-    <w:lsdException w:name="Plain Table 4" w:uiPriority="44"/>
-    <w:lsdException w:name="Plain Table 5" w:uiPriority="45"/>
-    <w:lsdException w:name="Grid Table Light" w:uiPriority="40"/>
-    <w:lsdException w:name="Grid Table 1 Light" w:uiPriority="46"/>
-    <w:lsdException w:name="Grid Table 2" w:uiPriority="47"/>
-    <w:lsdException w:name="Grid Table 3" w:uiPriority="48"/>
-    <w:lsdException w:name="Grid Table 4" w:uiPriority="49"/>
-    <w:lsdException w:name="Grid Table 5 Dark" w:uiPriority="50"/>
-    <w:lsdException w:name="Grid Table 6 Colorful" w:uiPriority="51"/>
-    <w:lsdException w:name="Grid Table 7 Colorful" w:uiPriority="52"/>
-    <w:lsdException w:name="Grid Table 1 Light Accent 1" w:uiPriority="46"/>
-    <w:lsdException w:name="Grid Table 2 Accent 1" w:uiPriority="47"/>
-    <w:lsdException w:name="Grid Table 3 Accent 1" w:uiPriority="48"/>
-    <w:lsdException w:name="Grid Table 4 Accent 1" w:uiPriority="49"/>
-    <w:lsdException w:name="Grid Table 5 Dark Accent 1" w:uiPriority="50"/>
-    <w:lsdException w:name="Grid Table 6 Colorful Accent 1" w:uiPriority="51"/>
-    <w:lsdException w:name="Grid Table 7 Colorful Accent 1" w:uiPriority="52"/>
-    <w:lsdException w:name="Grid Table 1 Light Accent 2" w:uiPriority="46"/>
-    <w:lsdException w:name="Grid Table 2 Accent 2" w:uiPriority="47"/>
-    <w:lsdException w:name="Grid Table 3 Accent 2" w:uiPriority="48"/>
-    <w:lsdException w:name="Grid Table 4 Accent 2" w:uiPriority="49"/>
-    <w:lsdException w:name="Grid Table 5 Dark Accent 2" w:uiPriority="50"/>
-    <w:lsdException w:name="Grid Table 6 Colorful Accent 2" w:uiPriority="51"/>
-    <w:lsdException w:name="Grid Table 7 Colorful Accent 2" w:uiPriority="52"/>
-    <w:lsdException w:name="Grid Table 1 Light Accent 3" w:uiPriority="46"/>
-    <w:lsdException w:name="Grid Table 2 Accent 3" w:uiPriority="47"/>
-    <w:lsdException w:name="Grid Table 3 Accent 3" w:uiPriority="48"/>
-    <w:lsdException w:name="Grid Table 4 Accent 3" w:uiPriority="49"/>
-    <w:lsdException w:name="Grid Table 5 Dark Accent 3" w:uiPriority="50"/>
-    <w:lsdException w:name="Grid Table 6 Colorful Accent 3" w:uiPriority="51"/>
-    <w:lsdException w:name="Grid Table 7 Colorful Accent 3" w:uiPriority="52"/>
-    <w:lsdException w:name="Grid Table 1 Light Accent 4" w:uiPriority="46"/>
-    <w:lsdException w:name="Grid Table 2 Accent 4" w:uiPriority="47"/>
-    <w:lsdException w:name="Grid Table 3 Accent 4" w:uiPriority="48"/>
-    <w:lsdException w:name="Grid Table 4 Accent 4" w:uiPriority="49"/>
-    <w:lsdException w:name="Grid Table 5 Dark Accent 4" w:uiPriority="50"/>
-    <w:lsdException w:name="Grid Table 6 Colorful Accent 4" w:uiPriority="51"/>
-    <w:lsdException w:name="Grid Table 7 Colorful Accent 4" w:uiPriority="52"/>
-    <w:lsdException w:name="Grid Table 1 Light Accent 5" w:uiPriority="46"/>
-    <w:lsdException w:name="Grid Table 2 Accent 5" w:uiPriority="47"/>
-    <w:lsdException w:name="Grid Table 3 Accent 5" w:uiPriority="48"/>
-    <w:lsdException w:name="Grid Table 4 Accent 5" w:uiPriority="49"/>
-    <w:lsdException w:name="Grid Table 5 Dark Accent 5" w:uiPriority="50"/>
-    <w:lsdException w:name="Grid Table 6 Colorful Accent 5" w:uiPriority="51"/>
-    <w:lsdException w:name="Grid Table 7 Colorful Accent 5" w:uiPriority="52"/>
-    <w:lsdException w:name="Grid Table 1 Light Accent 6" w:uiPriority="46"/>
-    <w:lsdException w:name="Grid Table 2 Accent 6" w:uiPriority="47"/>
-    <w:lsdException w:name="Grid Table 3 Accent 6" w:uiPriority="48"/>
-    <w:lsdException w:name="Grid Table 4 Accent 6" w:uiPriority="49"/>
-    <w:lsdException w:name="Grid Table 5 Dark Accent 6" w:uiPriority="50"/>
-    <w:lsdException w:name="Grid Table 6 Colorful Accent 6" w:uiPriority="51"/>
-    <w:lsdException w:name="Grid Table 7 Colorful Accent 6" w:uiPriority="52"/>
-    <w:lsdException w:name="List Table 1 Light" w:uiPriority="46"/>
-    <w:lsdException w:name="List Table 2" w:uiPriority="47"/>
-    <w:lsdException w:name="List Table 3" w:uiPriority="48"/>
-    <w:lsdException w:name="List Table 4" w:uiPriority="49"/>
-    <w:lsdException w:name="List Table 5 Dark" w:uiPriority="50"/>
-    <w:lsdException w:name="List Table 6 Colorful" w:uiPriority="51"/>
-    <w:lsdException w:name="List Table 7 Colorful" w:uiPriority="52"/>
-    <w:lsdException w:name="List Table 1 Light Accent 1" w:uiPriority="46"/>
-    <w:lsdException w:name="List Table 2 Accent 1" w:uiPriority="47"/>
-    <w:lsdException w:name="List Table 3 Accent 1" w:uiPriority="48"/>
-    <w:lsdException w:name="List Table 4 Accent 1" w:uiPriority="49"/>
-    <w:lsdException w:name="List Table 5 Dark Accent 1" w:uiPriority="50"/>
-    <w:lsdException w:name="List Table 6 Colorful Accent 1" w:uiPriority="51"/>
-    <w:lsdException w:name="List Table 7 Colorful Accent 1" w:uiPriority="52"/>
-    <w:lsdException w:name="List Table 1 Light Accent 2" w:uiPriority="46"/>
-    <w:lsdException w:name="List Table 2 Accent 2" w:uiPriority="47"/>
-    <w:lsdException w:name="List Table 3 Accent 2" w:uiPriority="48"/>
-    <w:lsdException w:name="List Table 4 Accent 2" w:uiPriority="49"/>
-    <w:lsdException w:name="List Table 5 Dark Accent 2" w:uiPriority="50"/>
-    <w:lsdException w:name="List Table 6 Colorful Accent 2" w:uiPriority="51"/>
-    <w:lsdException w:name="List Table 7 Colorful Accent 2" w:uiPriority="52"/>
-    <w:lsdException w:name="List Table 1 Light Accent 3" w:uiPriority="46"/>
-    <w:lsdException w:name="List Table 2 Accent 3" w:uiPriority="47"/>
-    <w:lsdException w:name="List Table 3 Accent 3" w:uiPriority="48"/>
-    <w:lsdException w:name="List Table 4 Accent 3" w:uiPriority="49"/>
-    <w:lsdException w:name="List Table 5 Dark Accent 3" w:uiPriority="50"/>
-    <w:lsdException w:name="List Table 6 Colorful Accent 3" w:uiPriority="51"/>
-    <w:lsdException w:name="List Table 7 Colorful Accent 3" w:uiPriority="52"/>
-    <w:lsdException w:name="List Table 1 Light Accent 4" w:uiPriority="46"/>
-    <w:lsdException w:name="List Table 2 Accent 4" w:uiPriority="47"/>
-    <w:lsdException w:name="List Table 3 Accent 4" w:uiPriority="48"/>
-    <w:lsdException w:name="List Table 4 Accent 4" w:uiPriority="49"/>
-    <w:lsdException w:name="List Table 5 Dark Accent 4" w:uiPriority="50"/>
-    <w:lsdException w:name="List Table 6 Colorful Accent 4" w:uiPriority="51"/>
-    <w:lsdException w:name="List Table 7 Colorful Accent 4" w:uiPriority="52"/>
-    <w:lsdException w:name="List Table 1 Light Accent 5" w:uiPriority="46"/>
-    <w:lsdException w:name="List Table 2 Accent 5" w:uiPriority="47"/>
-    <w:lsdException w:name="List Table 3 Accent 5" w:uiPriority="48"/>
-    <w:lsdException w:name="List Table 4 Accent 5" w:uiPriority="49"/>
-    <w:lsdException w:name="List Table 5 Dark Accent 5" w:uiPriority="50"/>
-    <w:lsdException w:name="List Table 6 Colorful Accent 5" w:uiPriority="51"/>
-    <w:lsdException w:name="List Table 7 Colorful Accent 5" w:uiPriority="52"/>
-    <w:lsdException w:name="List Table 1 Light Accent 6" w:uiPriority="46"/>
-    <w:lsdException w:name="List Table 2 Accent 6" w:uiPriority="47"/>
-    <w:lsdException w:name="List Table 3 Accent 6" w:uiPriority="48"/>
-    <w:lsdException w:name="List Table 4 Accent 6" w:uiPriority="49"/>
-    <w:lsdException w:name="List Table 5 Dark Accent 6" w:uiPriority="50"/>
-    <w:lsdException w:name="List Table 6 Colorful Accent 6" w:uiPriority="51"/>
-    <w:lsdException w:name="List Table 7 Colorful Accent 6" w:uiPriority="52"/>
-    <w:lsdException w:name="Mention" w:semiHidden="1" w:unhideWhenUsed="1"/>
-    <w:lsdException w:name="Smart Hyperlink" w:semiHidden="1" w:unhideWhenUsed="1"/>
-    <w:lsdException w:name="Hashtag" w:semiHidden="1" w:unhideWhenUsed="1"/>
-  </w:latentStyles>
-  <w:style w:type="paragraph" w:default="1" w:styleId="Normal">
-    <w:name w:val="Normal"/>
-    <w:qFormat/>
-    <w:rsid w:val="00826014"/>
-  </w:style>
-  <w:style w:type="paragraph" w:styleId="Cabealho1">
-    <w:name w:val="heading 1"/>
-    <w:basedOn w:val="Normal"/>
-    <w:next w:val="Normal"/>
-    <w:link w:val="Cabealho1Carter"/>
-    <w:uiPriority w:val="9"/>
-    <w:qFormat/>
-    <w:rsid w:val="00826014"/>
-    <w:pPr>
-      <w:keepNext/>
-      <w:keepLines/>
-      <w:spacing w:before="240" w:after="0"/>
-      <w:outlineLvl w:val="0"/>
-    </w:pPr>
-    <w:rPr>
-      <w:rFonts w:asciiTheme="majorHAnsi" w:eastAsiaTheme="majorEastAsia" w:hAnsiTheme="majorHAnsi" w:cstheme="majorBidi"/>
-      <w:color w:val="262626" w:themeColor="text1" w:themeTint="D9"/>
-      <w:sz w:val="32"/>
-      <w:szCs w:val="32"/>
-    </w:rPr>
-  </w:style>
-  <w:style w:type="paragraph" w:styleId="Cabealho2">
-    <w:name w:val="heading 2"/>
-    <w:basedOn w:val="Normal"/>
-    <w:next w:val="Normal"/>
-    <w:link w:val="Cabealho2Carter"/>
-    <w:uiPriority w:val="9"/>
-    <w:unhideWhenUsed/>
-    <w:qFormat/>
-    <w:rsid w:val="00826014"/>
-    <w:pPr>
-      <w:keepNext/>
-      <w:keepLines/>
-      <w:spacing w:before="40" w:after="0"/>
-      <w:outlineLvl w:val="1"/>
-    </w:pPr>
-    <w:rPr>
-      <w:rFonts w:asciiTheme="majorHAnsi" w:eastAsiaTheme="majorEastAsia" w:hAnsiTheme="majorHAnsi" w:cstheme="majorBidi"/>
-      <w:color w:val="262626" w:themeColor="text1" w:themeTint="D9"/>
-      <w:sz w:val="28"/>
-      <w:szCs w:val="28"/>
-    </w:rPr>
-  </w:style>
-  <w:style w:type="paragraph" w:styleId="Cabealho3">
-    <w:name w:val="heading 3"/>
-    <w:basedOn w:val="Normal"/>
-    <w:next w:val="Normal"/>
-    <w:link w:val="Cabealho3Carter"/>
-    <w:uiPriority w:val="9"/>
-    <w:semiHidden/>
-    <w:unhideWhenUsed/>
-    <w:qFormat/>
-    <w:rsid w:val="00826014"/>
-    <w:pPr>
-      <w:keepNext/>
-      <w:keepLines/>
-      <w:spacing w:before="40" w:after="0"/>
-      <w:outlineLvl w:val="2"/>
-    </w:pPr>
-    <w:rPr>
-      <w:rFonts w:asciiTheme="majorHAnsi" w:eastAsiaTheme="majorEastAsia" w:hAnsiTheme="majorHAnsi" w:cstheme="majorBidi"/>
-      <w:color w:val="0D0D0D" w:themeColor="text1" w:themeTint="F2"/>
-      <w:sz w:val="24"/>
-      <w:szCs w:val="24"/>
-    </w:rPr>
-  </w:style>
-  <w:style w:type="paragraph" w:styleId="Cabealho4">
-    <w:name w:val="heading 4"/>
-    <w:basedOn w:val="Normal"/>
-    <w:next w:val="Normal"/>
-    <w:link w:val="Cabealho4Carter"/>
-    <w:uiPriority w:val="9"/>
-    <w:semiHidden/>
-    <w:unhideWhenUsed/>
-    <w:qFormat/>
-    <w:rsid w:val="00826014"/>
-    <w:pPr>
-      <w:keepNext/>
-      <w:keepLines/>
-      <w:spacing w:before="40" w:after="0"/>
-      <w:outlineLvl w:val="3"/>
-    </w:pPr>
-    <w:rPr>
-      <w:rFonts w:asciiTheme="majorHAnsi" w:eastAsiaTheme="majorEastAsia" w:hAnsiTheme="majorHAnsi" w:cstheme="majorBidi"/>
-      <w:i/>
-      <w:iCs/>
-      <w:color w:val="404040" w:themeColor="text1" w:themeTint="BF"/>
-    </w:rPr>
-  </w:style>
-  <w:style w:type="paragraph" w:styleId="Cabealho5">
-    <w:name w:val="heading 5"/>
-    <w:basedOn w:val="Normal"/>
-    <w:next w:val="Normal"/>
-    <w:link w:val="Cabealho5Carter"/>
-    <w:uiPriority w:val="9"/>
-    <w:semiHidden/>
-    <w:unhideWhenUsed/>
-    <w:qFormat/>
-    <w:rsid w:val="00826014"/>
-    <w:pPr>
-      <w:keepNext/>
-      <w:keepLines/>
-      <w:spacing w:before="40" w:after="0"/>
-      <w:outlineLvl w:val="4"/>
-    </w:pPr>
-    <w:rPr>
-      <w:rFonts w:asciiTheme="majorHAnsi" w:eastAsiaTheme="majorEastAsia" w:hAnsiTheme="majorHAnsi" w:cstheme="majorBidi"/>
-      <w:color w:val="404040" w:themeColor="text1" w:themeTint="BF"/>
-    </w:rPr>
-  </w:style>
-  <w:style w:type="paragraph" w:styleId="Cabealho6">
-    <w:name w:val="heading 6"/>
-    <w:basedOn w:val="Normal"/>
-    <w:next w:val="Normal"/>
-    <w:link w:val="Cabealho6Carter"/>
-    <w:uiPriority w:val="9"/>
-    <w:semiHidden/>
-    <w:unhideWhenUsed/>
-    <w:qFormat/>
-    <w:rsid w:val="00826014"/>
-    <w:pPr>
-      <w:keepNext/>
-      <w:keepLines/>
-      <w:spacing w:before="40" w:after="0"/>
-      <w:outlineLvl w:val="5"/>
-    </w:pPr>
-    <w:rPr>
-      <w:rFonts w:asciiTheme="majorHAnsi" w:eastAsiaTheme="majorEastAsia" w:hAnsiTheme="majorHAnsi" w:cstheme="majorBidi"/>
-    </w:rPr>
-  </w:style>
-  <w:style w:type="paragraph" w:styleId="Cabealho7">
-    <w:name w:val="heading 7"/>
-    <w:basedOn w:val="Normal"/>
-    <w:next w:val="Normal"/>
-    <w:link w:val="Cabealho7Carter"/>
-    <w:uiPriority w:val="9"/>
-    <w:semiHidden/>
-    <w:unhideWhenUsed/>
-    <w:qFormat/>
-    <w:rsid w:val="00826014"/>
-    <w:pPr>
-      <w:keepNext/>
-      <w:keepLines/>
-      <w:spacing w:before="40" w:after="0"/>
-      <w:outlineLvl w:val="6"/>
-    </w:pPr>
-    <w:rPr>
-      <w:rFonts w:asciiTheme="majorHAnsi" w:eastAsiaTheme="majorEastAsia" w:hAnsiTheme="majorHAnsi" w:cstheme="majorBidi"/>
-      <w:i/>
-      <w:iCs/>
-    </w:rPr>
-  </w:style>
-  <w:style w:type="paragraph" w:styleId="Cabealho8">
-    <w:name w:val="heading 8"/>
-    <w:basedOn w:val="Normal"/>
-    <w:next w:val="Normal"/>
-    <w:link w:val="Cabealho8Carter"/>
-    <w:uiPriority w:val="9"/>
-    <w:semiHidden/>
-    <w:unhideWhenUsed/>
-    <w:qFormat/>
-    <w:rsid w:val="00826014"/>
-    <w:pPr>
-      <w:keepNext/>
-      <w:keepLines/>
-      <w:spacing w:before="40" w:after="0"/>
-      <w:outlineLvl w:val="7"/>
-    </w:pPr>
-    <w:rPr>
-      <w:rFonts w:asciiTheme="majorHAnsi" w:eastAsiaTheme="majorEastAsia" w:hAnsiTheme="majorHAnsi" w:cstheme="majorBidi"/>
-      <w:color w:val="262626" w:themeColor="text1" w:themeTint="D9"/>
-      <w:sz w:val="21"/>
-      <w:szCs w:val="21"/>
-    </w:rPr>
-  </w:style>
-  <w:style w:type="paragraph" w:styleId="Cabealho9">
-    <w:name w:val="heading 9"/>
-    <w:basedOn w:val="Normal"/>
-    <w:next w:val="Normal"/>
-    <w:link w:val="Cabealho9Carter"/>
-    <w:uiPriority w:val="9"/>
-    <w:semiHidden/>
-    <w:unhideWhenUsed/>
-    <w:qFormat/>
-    <w:rsid w:val="00826014"/>
-    <w:pPr>
-      <w:keepNext/>
-      <w:keepLines/>
-      <w:spacing w:before="40" w:after="0"/>
-      <w:outlineLvl w:val="8"/>
-    </w:pPr>
-    <w:rPr>
-      <w:rFonts w:asciiTheme="majorHAnsi" w:eastAsiaTheme="majorEastAsia" w:hAnsiTheme="majorHAnsi" w:cstheme="majorBidi"/>
-      <w:i/>
-      <w:iCs/>
-      <w:color w:val="262626" w:themeColor="text1" w:themeTint="D9"/>
-      <w:sz w:val="21"/>
-      <w:szCs w:val="21"/>
-    </w:rPr>
-  </w:style>
-  <w:style w:type="character" w:default="1" w:styleId="Tipodeletrapredefinidodopargrafo">
-    <w:name w:val="Default Paragraph Font"/>
-    <w:uiPriority w:val="1"/>
-    <w:semiHidden/>
-    <w:unhideWhenUsed/>
-  </w:style>
-  <w:style w:type="table" w:default="1" w:styleId="Tabelanormal">
-    <w:name w:val="Normal Table"/>
-    <w:uiPriority w:val="99"/>
-    <w:semiHidden/>
-    <w:unhideWhenUsed/>
-    <w:tblPr>
-      <w:tblInd w:w="0" w:type="dxa"/>
-      <w:tblCellMar>
-        <w:top w:w="0" w:type="dxa"/>
-        <w:left w:w="108" w:type="dxa"/>
-        <w:bottom w:w="0" w:type="dxa"/>
-        <w:right w:w="108" w:type="dxa"/>
-      </w:tblCellMar>
-    </w:tblPr>
-  </w:style>
-  <w:style w:type="numbering" w:default="1" w:styleId="Semlista">
-    <w:name w:val="No List"/>
-    <w:uiPriority w:val="99"/>
-    <w:semiHidden/>
-    <w:unhideWhenUsed/>
-  </w:style>
-  <w:style w:type="paragraph" w:styleId="Cabealho">
-    <w:name w:val="header"/>
-    <w:basedOn w:val="Normal"/>
-    <w:link w:val="CabealhoCarter"/>
-    <w:uiPriority w:val="99"/>
-    <w:unhideWhenUsed/>
-    <w:rsid w:val="00A07418"/>
-    <w:pPr>
-      <w:tabs>
-        <w:tab w:val="center" w:pos="4252"/>
-        <w:tab w:val="right" w:pos="8504"/>
-      </w:tabs>
-      <w:spacing w:after="0" w:line="240" w:lineRule="auto"/>
-    </w:pPr>
-  </w:style>
-  <w:style w:type="character" w:customStyle="1" w:styleId="CabealhoCarter">
-    <w:name w:val="Cabeçalho Caráter"/>
-    <w:basedOn w:val="Tipodeletrapredefinidodopargrafo"/>
-    <w:link w:val="Cabealho"/>
-    <w:uiPriority w:val="99"/>
-    <w:rsid w:val="00A07418"/>
-  </w:style>
-  <w:style w:type="paragraph" w:styleId="Rodap">
-    <w:name w:val="footer"/>
-    <w:basedOn w:val="Normal"/>
-    <w:link w:val="RodapCarter"/>
-    <w:uiPriority w:val="99"/>
-    <w:unhideWhenUsed/>
-    <w:rsid w:val="00A07418"/>
-    <w:pPr>
-      <w:tabs>
-        <w:tab w:val="center" w:pos="4252"/>
-        <w:tab w:val="right" w:pos="8504"/>
-      </w:tabs>
-      <w:spacing w:after="0" w:line="240" w:lineRule="auto"/>
-    </w:pPr>
-  </w:style>
-  <w:style w:type="character" w:customStyle="1" w:styleId="RodapCarter">
-    <w:name w:val="Rodapé Caráter"/>
-    <w:basedOn w:val="Tipodeletrapredefinidodopargrafo"/>
-    <w:link w:val="Rodap"/>
-    <w:uiPriority w:val="99"/>
-    <w:rsid w:val="00A07418"/>
-  </w:style>
-  <w:style w:type="character" w:styleId="TextodoMarcadordePosio">
-    <w:name w:val="Placeholder Text"/>
-    <w:basedOn w:val="Tipodeletrapredefinidodopargrafo"/>
-    <w:uiPriority w:val="99"/>
-    <w:semiHidden/>
-    <w:rsid w:val="00A07418"/>
-    <w:rPr>
-      <w:color w:val="808080"/>
-    </w:rPr>
-  </w:style>
-  <w:style w:type="character" w:customStyle="1" w:styleId="Cabealho1Carter">
-    <w:name w:val="Cabeçalho 1 Caráter"/>
-    <w:basedOn w:val="Tipodeletrapredefinidodopargrafo"/>
-    <w:link w:val="Cabealho1"/>
-    <w:uiPriority w:val="9"/>
-    <w:rsid w:val="00826014"/>
-    <w:rPr>
-      <w:rFonts w:asciiTheme="majorHAnsi" w:eastAsiaTheme="majorEastAsia" w:hAnsiTheme="majorHAnsi" w:cstheme="majorBidi"/>
-      <w:color w:val="262626" w:themeColor="text1" w:themeTint="D9"/>
-      <w:sz w:val="32"/>
-      <w:szCs w:val="32"/>
-    </w:rPr>
-  </w:style>
-  <w:style w:type="paragraph" w:styleId="Cabealhodondice">
-    <w:name w:val="TOC Heading"/>
-    <w:basedOn w:val="Cabealho1"/>
-    <w:next w:val="Normal"/>
-    <w:uiPriority w:val="39"/>
-    <w:unhideWhenUsed/>
-    <w:qFormat/>
-    <w:rsid w:val="00826014"/>
-    <w:pPr>
-      <w:outlineLvl w:val="9"/>
-    </w:pPr>
-  </w:style>
-  <w:style w:type="paragraph" w:styleId="ndice2">
-    <w:name w:val="toc 2"/>
-    <w:basedOn w:val="Normal"/>
-    <w:next w:val="Normal"/>
-    <w:autoRedefine/>
-    <w:uiPriority w:val="39"/>
-    <w:unhideWhenUsed/>
-    <w:rsid w:val="00881FA2"/>
-    <w:pPr>
-      <w:spacing w:after="100"/>
-      <w:ind w:left="220"/>
-    </w:pPr>
-    <w:rPr>
-      <w:rFonts w:cs="Times New Roman"/>
-      <w:lang w:eastAsia="pt-PT"/>
-    </w:rPr>
-  </w:style>
-  <w:style w:type="paragraph" w:styleId="ndice1">
-    <w:name w:val="toc 1"/>
-    <w:basedOn w:val="Normal"/>
-    <w:next w:val="Normal"/>
-    <w:autoRedefine/>
-    <w:uiPriority w:val="39"/>
-    <w:unhideWhenUsed/>
-    <w:rsid w:val="00881FA2"/>
-    <w:pPr>
-      <w:spacing w:after="100"/>
-    </w:pPr>
-    <w:rPr>
-      <w:rFonts w:cs="Times New Roman"/>
-      <w:lang w:eastAsia="pt-PT"/>
-    </w:rPr>
-  </w:style>
-  <w:style w:type="paragraph" w:styleId="ndice3">
-    <w:name w:val="toc 3"/>
-    <w:basedOn w:val="Normal"/>
-    <w:next w:val="Normal"/>
-    <w:autoRedefine/>
-    <w:uiPriority w:val="39"/>
-    <w:unhideWhenUsed/>
-    <w:rsid w:val="00881FA2"/>
-    <w:pPr>
-      <w:spacing w:after="100"/>
-      <w:ind w:left="440"/>
-    </w:pPr>
-    <w:rPr>
-      <w:rFonts w:cs="Times New Roman"/>
-      <w:lang w:eastAsia="pt-PT"/>
-    </w:rPr>
-  </w:style>
-  <w:style w:type="character" w:customStyle="1" w:styleId="Cabealho2Carter">
-    <w:name w:val="Cabeçalho 2 Caráter"/>
-    <w:basedOn w:val="Tipodeletrapredefinidodopargrafo"/>
-    <w:link w:val="Cabealho2"/>
-    <w:uiPriority w:val="9"/>
-    <w:rsid w:val="00826014"/>
-    <w:rPr>
-      <w:rFonts w:asciiTheme="majorHAnsi" w:eastAsiaTheme="majorEastAsia" w:hAnsiTheme="majorHAnsi" w:cstheme="majorBidi"/>
-      <w:color w:val="262626" w:themeColor="text1" w:themeTint="D9"/>
-      <w:sz w:val="28"/>
-      <w:szCs w:val="28"/>
-    </w:rPr>
-  </w:style>
-  <w:style w:type="character" w:customStyle="1" w:styleId="Cabealho3Carter">
-    <w:name w:val="Cabeçalho 3 Caráter"/>
-    <w:basedOn w:val="Tipodeletrapredefinidodopargrafo"/>
-    <w:link w:val="Cabealho3"/>
-    <w:uiPriority w:val="9"/>
-    <w:semiHidden/>
-    <w:rsid w:val="00826014"/>
-    <w:rPr>
-      <w:rFonts w:asciiTheme="majorHAnsi" w:eastAsiaTheme="majorEastAsia" w:hAnsiTheme="majorHAnsi" w:cstheme="majorBidi"/>
-      <w:color w:val="0D0D0D" w:themeColor="text1" w:themeTint="F2"/>
-      <w:sz w:val="24"/>
-      <w:szCs w:val="24"/>
-    </w:rPr>
-  </w:style>
-  <w:style w:type="character" w:customStyle="1" w:styleId="Cabealho4Carter">
-    <w:name w:val="Cabeçalho 4 Caráter"/>
-    <w:basedOn w:val="Tipodeletrapredefinidodopargrafo"/>
-    <w:link w:val="Cabealho4"/>
-    <w:uiPriority w:val="9"/>
-    <w:semiHidden/>
-    <w:rsid w:val="00826014"/>
-    <w:rPr>
-      <w:rFonts w:asciiTheme="majorHAnsi" w:eastAsiaTheme="majorEastAsia" w:hAnsiTheme="majorHAnsi" w:cstheme="majorBidi"/>
-      <w:i/>
-      <w:iCs/>
-      <w:color w:val="404040" w:themeColor="text1" w:themeTint="BF"/>
-    </w:rPr>
-  </w:style>
-  <w:style w:type="character" w:customStyle="1" w:styleId="Cabealho5Carter">
-    <w:name w:val="Cabeçalho 5 Caráter"/>
-    <w:basedOn w:val="Tipodeletrapredefinidodopargrafo"/>
-    <w:link w:val="Cabealho5"/>
-    <w:uiPriority w:val="9"/>
-    <w:semiHidden/>
-    <w:rsid w:val="00826014"/>
-    <w:rPr>
-      <w:rFonts w:asciiTheme="majorHAnsi" w:eastAsiaTheme="majorEastAsia" w:hAnsiTheme="majorHAnsi" w:cstheme="majorBidi"/>
-      <w:color w:val="404040" w:themeColor="text1" w:themeTint="BF"/>
-    </w:rPr>
-  </w:style>
-  <w:style w:type="character" w:customStyle="1" w:styleId="Cabealho6Carter">
-    <w:name w:val="Cabeçalho 6 Caráter"/>
-    <w:basedOn w:val="Tipodeletrapredefinidodopargrafo"/>
-    <w:link w:val="Cabealho6"/>
-    <w:uiPriority w:val="9"/>
-    <w:semiHidden/>
-    <w:rsid w:val="00826014"/>
-    <w:rPr>
-      <w:rFonts w:asciiTheme="majorHAnsi" w:eastAsiaTheme="majorEastAsia" w:hAnsiTheme="majorHAnsi" w:cstheme="majorBidi"/>
-    </w:rPr>
-  </w:style>
-  <w:style w:type="character" w:customStyle="1" w:styleId="Cabealho7Carter">
-    <w:name w:val="Cabeçalho 7 Caráter"/>
-    <w:basedOn w:val="Tipodeletrapredefinidodopargrafo"/>
-    <w:link w:val="Cabealho7"/>
-    <w:uiPriority w:val="9"/>
-    <w:semiHidden/>
-    <w:rsid w:val="00826014"/>
-    <w:rPr>
-      <w:rFonts w:asciiTheme="majorHAnsi" w:eastAsiaTheme="majorEastAsia" w:hAnsiTheme="majorHAnsi" w:cstheme="majorBidi"/>
-      <w:i/>
-      <w:iCs/>
-    </w:rPr>
-  </w:style>
-  <w:style w:type="character" w:customStyle="1" w:styleId="Cabealho8Carter">
-    <w:name w:val="Cabeçalho 8 Caráter"/>
-    <w:basedOn w:val="Tipodeletrapredefinidodopargrafo"/>
-    <w:link w:val="Cabealho8"/>
-    <w:uiPriority w:val="9"/>
-    <w:semiHidden/>
-    <w:rsid w:val="00826014"/>
-    <w:rPr>
-      <w:rFonts w:asciiTheme="majorHAnsi" w:eastAsiaTheme="majorEastAsia" w:hAnsiTheme="majorHAnsi" w:cstheme="majorBidi"/>
-      <w:color w:val="262626" w:themeColor="text1" w:themeTint="D9"/>
-      <w:sz w:val="21"/>
-      <w:szCs w:val="21"/>
-    </w:rPr>
-  </w:style>
-  <w:style w:type="character" w:customStyle="1" w:styleId="Cabealho9Carter">
-    <w:name w:val="Cabeçalho 9 Caráter"/>
-    <w:basedOn w:val="Tipodeletrapredefinidodopargrafo"/>
-    <w:link w:val="Cabealho9"/>
-    <w:uiPriority w:val="9"/>
-    <w:semiHidden/>
-    <w:rsid w:val="00826014"/>
-    <w:rPr>
-      <w:rFonts w:asciiTheme="majorHAnsi" w:eastAsiaTheme="majorEastAsia" w:hAnsiTheme="majorHAnsi" w:cstheme="majorBidi"/>
-      <w:i/>
-      <w:iCs/>
-      <w:color w:val="262626" w:themeColor="text1" w:themeTint="D9"/>
-      <w:sz w:val="21"/>
-      <w:szCs w:val="21"/>
-    </w:rPr>
-  </w:style>
-  <w:style w:type="paragraph" w:styleId="Legenda">
-    <w:name w:val="caption"/>
-    <w:basedOn w:val="Normal"/>
-    <w:next w:val="Normal"/>
-    <w:uiPriority w:val="35"/>
-    <w:semiHidden/>
-    <w:unhideWhenUsed/>
-    <w:qFormat/>
-    <w:rsid w:val="00826014"/>
-    <w:pPr>
-      <w:spacing w:after="200" w:line="240" w:lineRule="auto"/>
-    </w:pPr>
-    <w:rPr>
-      <w:i/>
-      <w:iCs/>
-      <w:color w:val="44546A" w:themeColor="text2"/>
-      <w:sz w:val="18"/>
-      <w:szCs w:val="18"/>
-    </w:rPr>
-  </w:style>
-  <w:style w:type="paragraph" w:styleId="Ttulo">
-    <w:name w:val="Title"/>
-    <w:basedOn w:val="Normal"/>
-    <w:next w:val="Normal"/>
-    <w:link w:val="TtuloCarter"/>
-    <w:uiPriority w:val="10"/>
-    <w:qFormat/>
-    <w:rsid w:val="00826014"/>
-    <w:pPr>
-      <w:spacing w:after="0" w:line="240" w:lineRule="auto"/>
-      <w:contextualSpacing/>
-    </w:pPr>
-    <w:rPr>
-      <w:rFonts w:asciiTheme="majorHAnsi" w:eastAsiaTheme="majorEastAsia" w:hAnsiTheme="majorHAnsi" w:cstheme="majorBidi"/>
-      <w:spacing w:val="-10"/>
-      <w:sz w:val="56"/>
-      <w:szCs w:val="56"/>
-    </w:rPr>
-  </w:style>
-  <w:style w:type="character" w:customStyle="1" w:styleId="TtuloCarter">
-    <w:name w:val="Título Caráter"/>
-    <w:basedOn w:val="Tipodeletrapredefinidodopargrafo"/>
-    <w:link w:val="Ttulo"/>
-    <w:uiPriority w:val="10"/>
-    <w:rsid w:val="00826014"/>
-    <w:rPr>
-      <w:rFonts w:asciiTheme="majorHAnsi" w:eastAsiaTheme="majorEastAsia" w:hAnsiTheme="majorHAnsi" w:cstheme="majorBidi"/>
-      <w:spacing w:val="-10"/>
-      <w:sz w:val="56"/>
-      <w:szCs w:val="56"/>
-    </w:rPr>
-  </w:style>
-  <w:style w:type="paragraph" w:styleId="Subttulo">
-    <w:name w:val="Subtitle"/>
-    <w:basedOn w:val="Normal"/>
-    <w:next w:val="Normal"/>
-    <w:link w:val="SubttuloCarter"/>
-    <w:uiPriority w:val="11"/>
-    <w:qFormat/>
-    <w:rsid w:val="00826014"/>
-    <w:pPr>
-      <w:numPr>
-        <w:ilvl w:val="1"/>
-      </w:numPr>
-    </w:pPr>
-    <w:rPr>
-      <w:color w:val="5A5A5A" w:themeColor="text1" w:themeTint="A5"/>
-      <w:spacing w:val="15"/>
-    </w:rPr>
-  </w:style>
-  <w:style w:type="character" w:customStyle="1" w:styleId="SubttuloCarter">
-    <w:name w:val="Subtítulo Caráter"/>
-    <w:basedOn w:val="Tipodeletrapredefinidodopargrafo"/>
-    <w:link w:val="Subttulo"/>
-    <w:uiPriority w:val="11"/>
-    <w:rsid w:val="00826014"/>
-    <w:rPr>
-      <w:color w:val="5A5A5A" w:themeColor="text1" w:themeTint="A5"/>
-      <w:spacing w:val="15"/>
-    </w:rPr>
-  </w:style>
-  <w:style w:type="character" w:styleId="Forte">
-    <w:name w:val="Strong"/>
-    <w:basedOn w:val="Tipodeletrapredefinidodopargrafo"/>
-    <w:uiPriority w:val="22"/>
-    <w:qFormat/>
-    <w:rsid w:val="00826014"/>
-    <w:rPr>
-      <w:b/>
-      <w:bCs/>
-      <w:color w:val="auto"/>
-    </w:rPr>
-  </w:style>
-  <w:style w:type="character" w:styleId="nfase">
-    <w:name w:val="Emphasis"/>
-    <w:basedOn w:val="Tipodeletrapredefinidodopargrafo"/>
-    <w:uiPriority w:val="20"/>
-    <w:qFormat/>
-    <w:rsid w:val="00826014"/>
-    <w:rPr>
-      <w:i/>
-      <w:iCs/>
-      <w:color w:val="auto"/>
-    </w:rPr>
-  </w:style>
-  <w:style w:type="paragraph" w:styleId="SemEspaamento">
-    <w:name w:val="No Spacing"/>
-    <w:uiPriority w:val="1"/>
-    <w:qFormat/>
-    <w:rsid w:val="00826014"/>
-    <w:pPr>
-      <w:spacing w:after="0" w:line="240" w:lineRule="auto"/>
-    </w:pPr>
-  </w:style>
-  <w:style w:type="paragraph" w:styleId="Citao">
-    <w:name w:val="Quote"/>
-    <w:basedOn w:val="Normal"/>
-    <w:next w:val="Normal"/>
-    <w:link w:val="CitaoCarter"/>
-    <w:uiPriority w:val="29"/>
-    <w:qFormat/>
-    <w:rsid w:val="00826014"/>
-    <w:pPr>
-      <w:spacing w:before="200"/>
-      <w:ind w:left="864" w:right="864"/>
-    </w:pPr>
-    <w:rPr>
-      <w:i/>
-      <w:iCs/>
-      <w:color w:val="404040" w:themeColor="text1" w:themeTint="BF"/>
-    </w:rPr>
-  </w:style>
-  <w:style w:type="character" w:customStyle="1" w:styleId="CitaoCarter">
-    <w:name w:val="Citação Caráter"/>
-    <w:basedOn w:val="Tipodeletrapredefinidodopargrafo"/>
-    <w:link w:val="Citao"/>
-    <w:uiPriority w:val="29"/>
-    <w:rsid w:val="00826014"/>
-    <w:rPr>
-      <w:i/>
-      <w:iCs/>
-      <w:color w:val="404040" w:themeColor="text1" w:themeTint="BF"/>
-    </w:rPr>
-  </w:style>
-  <w:style w:type="paragraph" w:styleId="CitaoIntensa">
-    <w:name w:val="Intense Quote"/>
-    <w:basedOn w:val="Normal"/>
-    <w:next w:val="Normal"/>
-    <w:link w:val="CitaoIntensaCarter"/>
-    <w:uiPriority w:val="30"/>
-    <w:qFormat/>
-    <w:rsid w:val="00826014"/>
-    <w:pPr>
-      <w:pBdr>
-        <w:top w:val="single" w:sz="4" w:space="10" w:color="404040" w:themeColor="text1" w:themeTint="BF"/>
-        <w:bottom w:val="single" w:sz="4" w:space="10" w:color="404040" w:themeColor="text1" w:themeTint="BF"/>
-      </w:pBdr>
-      <w:spacing w:before="360" w:after="360"/>
-      <w:ind w:left="864" w:right="864"/>
-      <w:jc w:val="center"/>
-    </w:pPr>
-    <w:rPr>
-      <w:i/>
-      <w:iCs/>
-      <w:color w:val="404040" w:themeColor="text1" w:themeTint="BF"/>
-    </w:rPr>
-  </w:style>
-  <w:style w:type="character" w:customStyle="1" w:styleId="CitaoIntensaCarter">
-    <w:name w:val="Citação Intensa Caráter"/>
-    <w:basedOn w:val="Tipodeletrapredefinidodopargrafo"/>
-    <w:link w:val="CitaoIntensa"/>
-    <w:uiPriority w:val="30"/>
-    <w:rsid w:val="00826014"/>
-    <w:rPr>
-      <w:i/>
-      <w:iCs/>
-      <w:color w:val="404040" w:themeColor="text1" w:themeTint="BF"/>
-    </w:rPr>
-  </w:style>
-  <w:style w:type="character" w:styleId="nfaseDiscreto">
-    <w:name w:val="Subtle Emphasis"/>
-    <w:basedOn w:val="Tipodeletrapredefinidodopargrafo"/>
-    <w:uiPriority w:val="19"/>
-    <w:qFormat/>
-    <w:rsid w:val="00826014"/>
-    <w:rPr>
-      <w:i/>
-      <w:iCs/>
-      <w:color w:val="404040" w:themeColor="text1" w:themeTint="BF"/>
-    </w:rPr>
-  </w:style>
-  <w:style w:type="character" w:styleId="nfaseIntenso">
-    <w:name w:val="Intense Emphasis"/>
-    <w:basedOn w:val="Tipodeletrapredefinidodopargrafo"/>
-    <w:uiPriority w:val="21"/>
-    <w:qFormat/>
-    <w:rsid w:val="00826014"/>
-    <w:rPr>
-      <w:b/>
-      <w:bCs/>
-      <w:i/>
-      <w:iCs/>
-      <w:color w:val="auto"/>
-    </w:rPr>
-  </w:style>
-  <w:style w:type="character" w:styleId="RefernciaDiscreta">
-    <w:name w:val="Subtle Reference"/>
-    <w:basedOn w:val="Tipodeletrapredefinidodopargrafo"/>
-    <w:uiPriority w:val="31"/>
-    <w:qFormat/>
-    <w:rsid w:val="00826014"/>
-    <w:rPr>
-      <w:smallCaps/>
-      <w:color w:val="404040" w:themeColor="text1" w:themeTint="BF"/>
-    </w:rPr>
-  </w:style>
-  <w:style w:type="character" w:styleId="RefernciaIntensa">
-    <w:name w:val="Intense Reference"/>
-    <w:basedOn w:val="Tipodeletrapredefinidodopargrafo"/>
-    <w:uiPriority w:val="32"/>
-    <w:qFormat/>
-    <w:rsid w:val="00826014"/>
-    <w:rPr>
-      <w:b/>
-      <w:bCs/>
-      <w:smallCaps/>
-      <w:color w:val="404040" w:themeColor="text1" w:themeTint="BF"/>
-      <w:spacing w:val="5"/>
-    </w:rPr>
-  </w:style>
-  <w:style w:type="character" w:styleId="TtulodoLivro">
-    <w:name w:val="Book Title"/>
-    <w:basedOn w:val="Tipodeletrapredefinidodopargrafo"/>
-    <w:uiPriority w:val="33"/>
-    <w:qFormat/>
-    <w:rsid w:val="00826014"/>
-    <w:rPr>
-      <w:b/>
-      <w:bCs/>
-      <w:i/>
-      <w:iCs/>
-      <w:spacing w:val="5"/>
-    </w:rPr>
-  </w:style>
-  <w:style w:type="character" w:styleId="Hiperligao">
-    <w:name w:val="Hyperlink"/>
-    <w:basedOn w:val="Tipodeletrapredefinidodopargrafo"/>
-    <w:uiPriority w:val="99"/>
-    <w:unhideWhenUsed/>
-    <w:rsid w:val="00826014"/>
-    <w:rPr>
-      <w:color w:val="0563C1" w:themeColor="hyperlink"/>
-      <w:u w:val="single"/>
-    </w:rPr>
-  </w:style>
-  <w:style w:type="table" w:styleId="Tabelacomgrelha">
-    <w:name w:val="Table Grid"/>
-    <w:basedOn w:val="Tabelanormal"/>
-    <w:uiPriority w:val="39"/>
-    <w:rsid w:val="000A3D43"/>
-    <w:pPr>
-      <w:spacing w:after="0" w:line="240" w:lineRule="auto"/>
-    </w:pPr>
-    <w:tblPr>
-      <w:tblBorders>
-        <w:top w:val="single" w:sz="4" w:space="0" w:color="auto"/>
-        <w:left w:val="single" w:sz="4" w:space="0" w:color="auto"/>
-        <w:bottom w:val="single" w:sz="4" w:space="0" w:color="auto"/>
-        <w:right w:val="single" w:sz="4" w:space="0" w:color="auto"/>
-        <w:insideH w:val="single" w:sz="4" w:space="0" w:color="auto"/>
-        <w:insideV w:val="single" w:sz="4" w:space="0" w:color="auto"/>
-      </w:tblBorders>
-    </w:tblPr>
-  </w:style>
-</w:styles>
-</file>
-
-<file path=word/glossary/document.xml><?xml version="1.0" encoding="utf-8"?>
-<w:glossaryDocument xmlns:wpc="http://schemas.microsoft.com/office/word/2010/wordprocessingCanvas" xmlns:cx="http://schemas.microsoft.com/office/drawing/2014/chartex" xmlns:cx1="http://schemas.microsoft.com/office/drawing/2015/9/8/chartex" xmlns:cx2="http://schemas.microsoft.com/office/drawing/2015/10/21/chartex" xmlns:cx3="http://schemas.microsoft.com/office/drawing/2016/5/9/chartex" xmlns:cx4="http://schemas.microsoft.com/office/drawing/2016/5/10/chartex" xmlns:cx5="http://schemas.microsoft.com/office/drawing/2016/5/11/chartex" xmlns:mc="http://schemas.openxmlformats.org/markup-compatibility/2006" xmlns:o="urn:schemas-microsoft-com:office:office" xmlns:r="http://schemas.openxmlformats.org/officeDocument/2006/relationships" xmlns:m="http://schemas.openxmlformats.org/officeDocument/2006/math" xmlns:v="urn:schemas-microsoft-com:vml" xmlns:wp14="http://schemas.microsoft.com/office/word/2010/wordprocessingDrawing" xmlns:wp="http://schemas.openxmlformats.org/drawingml/2006/wordprocessingDrawing" xmlns:w10="urn:schemas-microsoft-com:office:word" xmlns:w="http://schemas.openxmlformats.org/wordprocessingml/2006/main" xmlns:w14="http://schemas.microsoft.com/office/word/2010/wordml" xmlns:w15="http://schemas.microsoft.com/office/word/2012/wordml" xmlns:w16se="http://schemas.microsoft.com/office/word/2015/wordml/symex" xmlns:wpg="http://schemas.microsoft.com/office/word/2010/wordprocessingGroup" xmlns:wpi="http://schemas.microsoft.com/office/word/2010/wordprocessingInk" xmlns:wne="http://schemas.microsoft.com/office/word/2006/wordml" xmlns:wps="http://schemas.microsoft.com/office/word/2010/wordprocessingShape" mc:Ignorable="w14 w15 w16se wp14"/>
-</file>
-
-<file path=word/glossary/fontTable.xml><?xml version="1.0" encoding="utf-8"?>
-<w:fonts xmlns:mc="http://schemas.openxmlformats.org/markup-compatibility/2006" xmlns:r="http://schemas.openxmlformats.org/officeDocument/2006/relationships" xmlns:w="http://schemas.openxmlformats.org/wordprocessingml/2006/main" xmlns:w14="http://schemas.microsoft.com/office/word/2010/wordml" xmlns:w15="http://schemas.microsoft.com/office/word/2012/wordml" xmlns:w16se="http://schemas.microsoft.com/office/word/2015/wordml/symex" mc:Ignorable="w14 w15 w16se">
-  <w:font w:name="Calibri">
-    <w:panose1 w:val="020F0502020204030204"/>
-    <w:charset w:val="00"/>
-    <w:family w:val="swiss"/>
-    <w:pitch w:val="variable"/>
-    <w:sig w:usb0="E00002FF" w:usb1="4000ACFF" w:usb2="00000001" w:usb3="00000000" w:csb0="0000019F" w:csb1="00000000"/>
-  </w:font>
-  <w:font w:name="Times New Roman">
-    <w:panose1 w:val="02020603050405020304"/>
-    <w:charset w:val="00"/>
-    <w:family w:val="roman"/>
-    <w:pitch w:val="variable"/>
-    <w:sig w:usb0="E0002AFF" w:usb1="C0007843" w:usb2="00000009" w:usb3="00000000" w:csb0="000001FF" w:csb1="00000000"/>
-  </w:font>
-  <w:font w:name="Calibri Light">
-    <w:panose1 w:val="020F0302020204030204"/>
-    <w:charset w:val="00"/>
-    <w:family w:val="swiss"/>
-    <w:pitch w:val="variable"/>
-    <w:sig w:usb0="A00002EF" w:usb1="4000207B" w:usb2="00000000" w:usb3="00000000" w:csb0="0000009F" w:csb1="00000000"/>
-  </w:font>
-</w:fonts>
-</file>
-
-<file path=word/glossary/settings.xml><?xml version="1.0" encoding="utf-8"?>
-<w:settings xmlns:mc="http://schemas.openxmlformats.org/markup-compatibility/2006" xmlns:o="urn:schemas-microsoft-com:office:office" xmlns:r="http://schemas.openxmlformats.org/officeDocument/2006/relationships" xmlns:m="http://schemas.openxmlformats.org/officeDocument/2006/math" xmlns:v="urn:schemas-microsoft-com:vml" xmlns:w10="urn:schemas-microsoft-com:office:word" xmlns:w="http://schemas.openxmlformats.org/wordprocessingml/2006/main" xmlns:w14="http://schemas.microsoft.com/office/word/2010/wordml" xmlns:w15="http://schemas.microsoft.com/office/word/2012/wordml" xmlns:w16se="http://schemas.microsoft.com/office/word/2015/wordml/symex" xmlns:sl="http://schemas.openxmlformats.org/schemaLibrary/2006/main" mc:Ignorable="w14 w15 w16se">
-  <w:view w:val="normal"/>
-  <w:defaultTabStop w:val="708"/>
-  <w:hyphenationZone w:val="425"/>
-  <w:characterSpacingControl w:val="doNotCompress"/>
-  <w:compat>
-    <w:useFELayout/>
-    <w:compatSetting w:name="compatibilityMode" w:uri="http://schemas.microsoft.com/office/word" w:val="15"/>
-    <w:compatSetting w:name="overrideTableStyleFontSizeAndJustification" w:uri="http://schemas.microsoft.com/office/word" w:val="1"/>
-    <w:compatSetting w:name="enableOpenTypeFeatures" w:uri="http://schemas.microsoft.com/office/word" w:val="1"/>
-    <w:compatSetting w:name="doNotFlipMirrorIndents" w:uri="http://schemas.microsoft.com/office/word" w:val="1"/>
-    <w:compatSetting w:name="differentiateMultirowTableHeaders" w:uri="http://schemas.microsoft.com/office/word" w:val="1"/>
-  </w:compat>
-  <w:rsids>
-    <w:rsidRoot w:val="00821156"/>
-    <w:rsid w:val="00821156"/>
-    <w:rsid w:val="00A47C12"/>
-  </w:rsids>
-  <m:mathPr>
-    <m:mathFont m:val="Cambria Math"/>
-    <m:brkBin m:val="before"/>
-    <m:brkBinSub m:val="--"/>
-    <m:smallFrac m:val="0"/>
-    <m:dispDef/>
-    <m:lMargin m:val="0"/>
-    <m:rMargin m:val="0"/>
-    <m:defJc m:val="centerGroup"/>
-    <m:wrapIndent m:val="1440"/>
-    <m:intLim m:val="subSup"/>
-    <m:naryLim m:val="undOvr"/>
-  </m:mathPr>
-  <w:themeFontLang w:val="pt-PT"/>
-  <w:clrSchemeMapping w:bg1="light1" w:t1="dark1" w:bg2="light2" w:t2="dark2" w:accent1="accent1" w:accent2="accent2" w:accent3="accent3" w:accent4="accent4" w:accent5="accent5" w:accent6="accent6" w:hyperlink="hyperlink" w:followedHyperlink="followedHyperlink"/>
-  <w:decimalSymbol w:val=","/>
-  <w:listSeparator w:val=";"/>
-  <w15:chartTrackingRefBased/>
-</w:settings>
-</file>
-
-<file path=word/glossary/styles.xml><?xml version="1.0" encoding="utf-8"?>
-<w:styles xmlns:mc="http://schemas.openxmlformats.org/markup-compatibility/2006" xmlns:r="http://schemas.openxmlformats.org/officeDocument/2006/relationships" xmlns:w="http://schemas.openxmlformats.org/wordprocessingml/2006/main" xmlns:w14="http://schemas.microsoft.com/office/word/2010/wordml" xmlns:w15="http://schemas.microsoft.com/office/word/2012/wordml" xmlns:w16se="http://schemas.microsoft.com/office/word/2015/wordml/symex" mc:Ignorable="w14 w15 w16se">
-  <w:docDefaults>
-    <w:rPrDefault>
-      <w:rPr>
-        <w:rFonts w:asciiTheme="minorHAnsi" w:eastAsiaTheme="minorEastAsia" w:hAnsiTheme="minorHAnsi" w:cstheme="minorBidi"/>
-        <w:sz w:val="22"/>
-        <w:szCs w:val="22"/>
-        <w:lang w:val="pt-PT" w:eastAsia="pt-PT" w:bidi="ar-SA"/>
-      </w:rPr>
-    </w:rPrDefault>
-    <w:pPrDefault>
-      <w:pPr>
-        <w:spacing w:after="160" w:line="259" w:lineRule="auto"/>
-      </w:pPr>
-    </w:pPrDefault>
-  </w:docDefaults>
-  <w:latentStyles w:defLockedState="0" w:defUIPriority="99" w:defSemiHidden="0" w:defUnhideWhenUsed="0" w:defQFormat="0" w:count="374">
-    <w:lsdException w:name="Normal" w:uiPriority="0" w:qFormat="1"/>
-    <w:lsdException w:name="heading 1" w:uiPriority="9" w:qFormat="1"/>
-    <w:lsdException w:name="heading 2" w:semiHidden="1" w:uiPriority="9" w:unhideWhenUsed="1" w:qFormat="1"/>
-    <w:lsdException w:name="heading 3" w:semiHidden="1" w:uiPriority="9" w:unhideWhenUsed="1" w:qFormat="1"/>
-    <w:lsdException w:name="heading 4" w:semiHidden="1" w:uiPriority="9" w:unhideWhenUsed="1" w:qFormat="1"/>
-    <w:lsdException w:name="heading 5" w:semiHidden="1" w:uiPriority="9" w:unhideWhenUsed="1" w:qFormat="1"/>
-    <w:lsdException w:name="heading 6" w:semiHidden="1" w:uiPriority="9" w:unhideWhenUsed="1" w:qFormat="1"/>
-    <w:lsdException w:name="heading 7" w:semiHidden="1" w:uiPriority="9" w:unhideWhenUsed="1" w:qFormat="1"/>
-    <w:lsdException w:name="heading 8" w:semiHidden="1" w:uiPriority="9" w:unhideWhenUsed="1" w:qFormat="1"/>
-    <w:lsdException w:name="heading 9" w:semiHidden="1" w:uiPriority="9" w:unhideWhenUsed="1" w:qFormat="1"/>
-    <w:lsdException w:name="index 1" w:semiHidden="1" w:unhideWhenUsed="1"/>
-    <w:lsdException w:name="index 2" w:semiHidden="1" w:unhideWhenUsed="1"/>
-    <w:lsdException w:name="index 3" w:semiHidden="1" w:unhideWhenUsed="1"/>
-    <w:lsdException w:name="index 4" w:semiHidden="1" w:unhideWhenUsed="1"/>
-    <w:lsdException w:name="index 5" w:semiHidden="1" w:unhideWhenUsed="1"/>
-    <w:lsdException w:name="index 6" w:semiHidden="1" w:unhideWhenUsed="1"/>
-    <w:lsdException w:name="index 7" w:semiHidden="1" w:unhideWhenUsed="1"/>
-    <w:lsdException w:name="index 8" w:semiHidden="1" w:unhideWhenUsed="1"/>
-    <w:lsdException w:name="index 9" w:semiHidden="1" w:unhideWhenUsed="1"/>
-    <w:lsdException w:name="toc 1" w:semiHidden="1" w:uiPriority="39" w:unhideWhenUsed="1"/>
-    <w:lsdException w:name="toc 2" w:semiHidden="1" w:uiPriority="39" w:unhideWhenUsed="1"/>
-    <w:lsdException w:name="toc 3" w:semiHidden="1" w:uiPriority="39" w:unhideWhenUsed="1"/>
-    <w:lsdException w:name="toc 4" w:semiHidden="1" w:uiPriority="39" w:unhideWhenUsed="1"/>
-    <w:lsdException w:name="toc 5" w:semiHidden="1" w:uiPriority="39" w:unhideWhenUsed="1"/>
-    <w:lsdException w:name="toc 6" w:semiHidden="1" w:uiPriority="39" w:unhideWhenUsed="1"/>
-    <w:lsdException w:name="toc 7" w:semiHidden="1" w:uiPriority="39" w:unhideWhenUsed="1"/>
-    <w:lsdException w:name="toc 8" w:semiHidden="1" w:uiPriority="39" w:unhideWhenUsed="1"/>
-    <w:lsdException w:name="toc 9" w:semiHidden="1" w:uiPriority="39" w:unhideWhenUsed="1"/>
-    <w:lsdException w:name="Normal Indent" w:semiHidden="1" w:unhideWhenUsed="1"/>
-    <w:lsdException w:name="footnote text" w:semiHidden="1" w:unhideWhenUsed="1"/>
-    <w:lsdException w:name="annotation text" w:semiHidden="1" w:unhideWhenUsed="1"/>
-    <w:lsdException w:name="header" w:semiHidden="1" w:unhideWhenUsed="1"/>
-    <w:lsdException w:name="footer" w:semiHidden="1" w:unhideWhenUsed="1"/>
-    <w:lsdException w:name="index heading" w:semiHidden="1" w:unhideWhenUsed="1"/>
-    <w:lsdException w:name="caption" w:semiHidden="1" w:uiPriority="35" w:unhideWhenUsed="1" w:qFormat="1"/>
-    <w:lsdException w:name="table of figures" w:semiHidden="1" w:unhideWhenUsed="1"/>
-    <w:lsdException w:name="envelope address" w:semiHidden="1" w:unhideWhenUsed="1"/>
-    <w:lsdException w:name="envelope return" w:semiHidden="1" w:unhideWhenUsed="1"/>
-    <w:lsdException w:name="footnote reference" w:semiHidden="1" w:unhideWhenUsed="1"/>
-    <w:lsdException w:name="annotation reference" w:semiHidden="1" w:unhideWhenUsed="1"/>
-    <w:lsdException w:name="line number" w:semiHidden="1" w:unhideWhenUsed="1"/>
-    <w:lsdException w:name="page number" w:semiHidden="1" w:unhideWhenUsed="1"/>
-    <w:lsdException w:name="endnote reference" w:semiHidden="1" w:unhideWhenUsed="1"/>
-    <w:lsdException w:name="endnote text" w:semiHidden="1" w:unhideWhenUsed="1"/>
-    <w:lsdException w:name="table of authorities" w:semiHidden="1" w:unhideWhenUsed="1"/>
-    <w:lsdException w:name="macro" w:semiHidden="1" w:unhideWhenUsed="1"/>
-    <w:lsdException w:name="toa heading" w:semiHidden="1" w:unhideWhenUsed="1"/>
-    <w:lsdException w:name="List" w:semiHidden="1" w:unhideWhenUsed="1"/>
-    <w:lsdException w:name="List Bullet" w:semiHidden="1" w:unhideWhenUsed="1"/>
-    <w:lsdException w:name="List Number" w:semiHidden="1" w:unhideWhenUsed="1"/>
-    <w:lsdException w:name="List 2" w:semiHidden="1" w:unhideWhenUsed="1"/>
-    <w:lsdException w:name="List 3" w:semiHidden="1" w:unhideWhenUsed="1"/>
-    <w:lsdException w:name="List 4" w:semiHidden="1" w:unhideWhenUsed="1"/>
-    <w:lsdException w:name="List 5" w:semiHidden="1" w:unhideWhenUsed="1"/>
-    <w:lsdException w:name="List Bullet 2" w:semiHidden="1" w:unhideWhenUsed="1"/>
-    <w:lsdException w:name="List Bullet 3" w:semiHidden="1" w:unhideWhenUsed="1"/>
-    <w:lsdException w:name="List Bullet 4" w:semiHidden="1" w:unhideWhenUsed="1"/>
-    <w:lsdException w:name="List Bullet 5" w:semiHidden="1" w:unhideWhenUsed="1"/>
-    <w:lsdException w:name="List Number 2" w:semiHidden="1" w:unhideWhenUsed="1"/>
-    <w:lsdException w:name="List Number 3" w:semiHidden="1" w:unhideWhenUsed="1"/>
-    <w:lsdException w:name="List Number 4" w:semiHidden="1" w:unhideWhenUsed="1"/>
-    <w:lsdException w:name="List Number 5" w:semiHidden="1" w:unhideWhenUsed="1"/>
-    <w:lsdException w:name="Title" w:uiPriority="10" w:qFormat="1"/>
-    <w:lsdException w:name="Closing" w:semiHidden="1" w:unhideWhenUsed="1"/>
-    <w:lsdException w:name="Signature" w:semiHidden="1" w:unhideWhenUsed="1"/>
-    <w:lsdException w:name="Default Paragraph Font" w:semiHidden="1" w:uiPriority="1" w:unhideWhenUsed="1"/>
-    <w:lsdException w:name="Body Text" w:semiHidden="1" w:unhideWhenUsed="1"/>
-    <w:lsdException w:name="Body Text Indent" w:semiHidden="1" w:unhideWhenUsed="1"/>
-    <w:lsdException w:name="List Continue" w:semiHidden="1" w:unhideWhenUsed="1"/>
-    <w:lsdException w:name="List Continue 2" w:semiHidden="1" w:unhideWhenUsed="1"/>
-    <w:lsdException w:name="List Continue 3" w:semiHidden="1" w:unhideWhenUsed="1"/>
-    <w:lsdException w:name="List Continue 4" w:semiHidden="1" w:unhideWhenUsed="1"/>
-    <w:lsdException w:name="List Continue 5" w:semiHidden="1" w:unhideWhenUsed="1"/>
-    <w:lsdException w:name="Message Header" w:semiHidden="1" w:unhideWhenUsed="1"/>
-    <w:lsdException w:name="Subtitle" w:uiPriority="11" w:qFormat="1"/>
-    <w:lsdException w:name="Salutation" w:semiHidden="1" w:unhideWhenUsed="1"/>
-    <w:lsdException w:name="Date" w:semiHidden="1" w:unhideWhenUsed="1"/>
-    <w:lsdException w:name="Body Text First Indent" w:semiHidden="1" w:unhideWhenUsed="1"/>
-    <w:lsdException w:name="Body Text First Indent 2" w:semiHidden="1" w:unhideWhenUsed="1"/>
-    <w:lsdException w:name="Note Heading" w:semiHidden="1" w:unhideWhenUsed="1"/>
-    <w:lsdException w:name="Body Text 2" w:semiHidden="1" w:unhideWhenUsed="1"/>
-    <w:lsdException w:name="Body Text 3" w:semiHidden="1" w:unhideWhenUsed="1"/>
-    <w:lsdException w:name="Body Text Indent 2" w:semiHidden="1" w:unhideWhenUsed="1"/>
-    <w:lsdException w:name="Body Text Indent 3" w:semiHidden="1" w:unhideWhenUsed="1"/>
-    <w:lsdException w:name="Block Text" w:semiHidden="1" w:unhideWhenUsed="1"/>
-    <w:lsdException w:name="Hyperlink" w:semiHidden="1" w:unhideWhenUsed="1"/>
-    <w:lsdException w:name="FollowedHyperlink" w:semiHidden="1" w:unhideWhenUsed="1"/>
-    <w:lsdException w:name="Strong" w:uiPriority="22" w:qFormat="1"/>
-    <w:lsdException w:name="Emphasis" w:uiPriority="20" w:qFormat="1"/>
-    <w:lsdException w:name="Document Map" w:semiHidden="1" w:unhideWhenUsed="1"/>
-    <w:lsdException w:name="Plain Text" w:semiHidden="1" w:unhideWhenUsed="1"/>
-    <w:lsdException w:name="E-mail Signature" w:semiHidden="1" w:unhideWhenUsed="1"/>
-    <w:lsdException w:name="HTML Top of Form" w:semiHidden="1" w:unhideWhenUsed="1"/>
-    <w:lsdException w:name="HTML Bottom of Form" w:semiHidden="1" w:unhideWhenUsed="1"/>
-    <w:lsdException w:name="Normal (Web)" w:semiHidden="1" w:unhideWhenUsed="1"/>
-    <w:lsdException w:name="HTML Acronym" w:semiHidden="1" w:unhideWhenUsed="1"/>
-    <w:lsdException w:name="HTML Address" w:semiHidden="1" w:unhideWhenUsed="1"/>
-    <w:lsdException w:name="HTML Cite" w:semiHidden="1" w:unhideWhenUsed="1"/>
-    <w:lsdException w:name="HTML Code" w:semiHidden="1" w:unhideWhenUsed="1"/>
-    <w:lsdException w:name="HTML Definition" w:semiHidden="1" w:unhideWhenUsed="1"/>
-    <w:lsdException w:name="HTML Keyboard" w:semiHidden="1" w:unhideWhenUsed="1"/>
-    <w:lsdException w:name="HTML Preformatted" w:semiHidden="1" w:unhideWhenUsed="1"/>
-    <w:lsdException w:name="HTML Sample" w:semiHidden="1" w:unhideWhenUsed="1"/>
-    <w:lsdException w:name="HTML Typewriter" w:semiHidden="1" w:unhideWhenUsed="1"/>
-    <w:lsdException w:name="HTML Variable" w:semiHidden="1" w:unhideWhenUsed="1"/>
-    <w:lsdException w:name="Normal Table" w:semiHidden="1" w:unhideWhenUsed="1"/>
-    <w:lsdException w:name="annotation subject" w:semiHidden="1" w:unhideWhenUsed="1"/>
-    <w:lsdException w:name="No List" w:semiHidden="1" w:unhideWhenUsed="1"/>
-    <w:lsdException w:name="Outline List 1" w:semiHidden="1" w:unhideWhenUsed="1"/>
-    <w:lsdException w:name="Outline List 2" w:semiHidden="1" w:unhideWhenUsed="1"/>
-    <w:lsdException w:name="Outline List 3" w:semiHidden="1" w:unhideWhenUsed="1"/>
-    <w:lsdException w:name="Table Simple 1" w:semiHidden="1" w:unhideWhenUsed="1"/>
-    <w:lsdException w:name="Table Simple 2" w:semiHidden="1" w:unhideWhenUsed="1"/>
-    <w:lsdException w:name="Table Simple 3" w:semiHidden="1" w:unhideWhenUsed="1"/>
-    <w:lsdException w:name="Table Classic 1" w:semiHidden="1" w:unhideWhenUsed="1"/>
-    <w:lsdException w:name="Table Classic 2" w:semiHidden="1" w:unhideWhenUsed="1"/>
-    <w:lsdException w:name="Table Classic 3" w:semiHidden="1" w:unhideWhenUsed="1"/>
-    <w:lsdException w:name="Table Classic 4" w:semiHidden="1" w:unhideWhenUsed="1"/>
-    <w:lsdException w:name="Table Colorful 1" w:semiHidden="1" w:unhideWhenUsed="1"/>
-    <w:lsdException w:name="Table Colorful 2" w:semiHidden="1" w:unhideWhenUsed="1"/>
-    <w:lsdException w:name="Table Colorful 3" w:semiHidden="1" w:unhideWhenUsed="1"/>
-    <w:lsdException w:name="Table Columns 1" w:semiHidden="1" w:unhideWhenUsed="1"/>
-    <w:lsdException w:name="Table Columns 2" w:semiHidden="1" w:unhideWhenUsed="1"/>
-    <w:lsdException w:name="Table Columns 3" w:semiHidden="1" w:unhideWhenUsed="1"/>
-    <w:lsdException w:name="Table Columns 4" w:semiHidden="1" w:unhideWhenUsed="1"/>
-    <w:lsdException w:name="Table Columns 5" w:semiHidden="1" w:unhideWhenUsed="1"/>
-    <w:lsdException w:name="Table Grid 1" w:semiHidden="1" w:unhideWhenUsed="1"/>
-    <w:lsdException w:name="Table Grid 2" w:semiHidden="1" w:unhideWhenUsed="1"/>
-    <w:lsdException w:name="Table Grid 3" w:semiHidden="1" w:unhideWhenUsed="1"/>
-    <w:lsdException w:name="Table Grid 4" w:semiHidden="1" w:unhideWhenUsed="1"/>
-    <w:lsdException w:name="Table Grid 5" w:semiHidden="1" w:unhideWhenUsed="1"/>
-    <w:lsdException w:name="Table Grid 6" w:semiHidden="1" w:unhideWhenUsed="1"/>
-    <w:lsdException w:name="Table Grid 7" w:semiHidden="1" w:unhideWhenUsed="1"/>
-    <w:lsdException w:name="Table Grid 8" w:semiHidden="1" w:unhideWhenUsed="1"/>
-    <w:lsdException w:name="Table List 1" w:semiHidden="1" w:unhideWhenUsed="1"/>
-    <w:lsdException w:name="Table List 2" w:semiHidden="1" w:unhideWhenUsed="1"/>
-    <w:lsdException w:name="Table List 3" w:semiHidden="1" w:unhideWhenUsed="1"/>
-    <w:lsdException w:name="Table List 4" w:semiHidden="1" w:unhideWhenUsed="1"/>
-    <w:lsdException w:name="Table List 5" w:semiHidden="1" w:unhideWhenUsed="1"/>
-    <w:lsdException w:name="Table List 6" w:semiHidden="1" w:unhideWhenUsed="1"/>
-    <w:lsdException w:name="Table List 7" w:semiHidden="1" w:unhideWhenUsed="1"/>
-    <w:lsdException w:name="Table List 8" w:semiHidden="1" w:unhideWhenUsed="1"/>
-    <w:lsdException w:name="Table 3D effects 1" w:semiHidden="1" w:unhideWhenUsed="1"/>
-    <w:lsdException w:name="Table 3D effects 2" w:semiHidden="1" w:unhideWhenUsed="1"/>
-    <w:lsdException w:name="Table 3D effects 3" w:semiHidden="1" w:unhideWhenUsed="1"/>
-    <w:lsdException w:name="Table Contemporary" w:semiHidden="1" w:unhideWhenUsed="1"/>
-    <w:lsdException w:name="Table Elegant" w:semiHidden="1" w:unhideWhenUsed="1"/>
-    <w:lsdException w:name="Table Professional" w:semiHidden="1" w:unhideWhenUsed="1"/>
-    <w:lsdException w:name="Table Subtle 1" w:semiHidden="1" w:unhideWhenUsed="1"/>
-    <w:lsdException w:name="Table Subtle 2" w:semiHidden="1" w:unhideWhenUsed="1"/>
-    <w:lsdException w:name="Table Web 1" w:semiHidden="1" w:unhideWhenUsed="1"/>
     <w:lsdException w:name="Table Web 2" w:semiHidden="1" w:unhideWhenUsed="1"/>
     <w:lsdException w:name="Table Web 3" w:semiHidden="1" w:unhideWhenUsed="1"/>
     <w:lsdException w:name="Balloon Text" w:semiHidden="1" w:unhideWhenUsed="1"/>
@@ -3245,6 +2113,207 @@
   <w:style w:type="paragraph" w:default="1" w:styleId="Normal">
     <w:name w:val="Normal"/>
     <w:qFormat/>
+    <w:rsid w:val="00826014"/>
+  </w:style>
+  <w:style w:type="paragraph" w:styleId="Cabealho1">
+    <w:name w:val="heading 1"/>
+    <w:basedOn w:val="Normal"/>
+    <w:next w:val="Normal"/>
+    <w:link w:val="Cabealho1Carter"/>
+    <w:uiPriority w:val="9"/>
+    <w:qFormat/>
+    <w:rsid w:val="00826014"/>
+    <w:pPr>
+      <w:keepNext/>
+      <w:keepLines/>
+      <w:spacing w:before="240" w:after="0"/>
+      <w:outlineLvl w:val="0"/>
+    </w:pPr>
+    <w:rPr>
+      <w:rFonts w:asciiTheme="majorHAnsi" w:eastAsiaTheme="majorEastAsia" w:hAnsiTheme="majorHAnsi" w:cstheme="majorBidi"/>
+      <w:color w:val="262626" w:themeColor="text1" w:themeTint="D9"/>
+      <w:sz w:val="32"/>
+      <w:szCs w:val="32"/>
+    </w:rPr>
+  </w:style>
+  <w:style w:type="paragraph" w:styleId="Cabealho2">
+    <w:name w:val="heading 2"/>
+    <w:basedOn w:val="Normal"/>
+    <w:next w:val="Normal"/>
+    <w:link w:val="Cabealho2Carter"/>
+    <w:uiPriority w:val="9"/>
+    <w:unhideWhenUsed/>
+    <w:qFormat/>
+    <w:rsid w:val="00826014"/>
+    <w:pPr>
+      <w:keepNext/>
+      <w:keepLines/>
+      <w:spacing w:before="40" w:after="0"/>
+      <w:outlineLvl w:val="1"/>
+    </w:pPr>
+    <w:rPr>
+      <w:rFonts w:asciiTheme="majorHAnsi" w:eastAsiaTheme="majorEastAsia" w:hAnsiTheme="majorHAnsi" w:cstheme="majorBidi"/>
+      <w:color w:val="262626" w:themeColor="text1" w:themeTint="D9"/>
+      <w:sz w:val="28"/>
+      <w:szCs w:val="28"/>
+    </w:rPr>
+  </w:style>
+  <w:style w:type="paragraph" w:styleId="Cabealho3">
+    <w:name w:val="heading 3"/>
+    <w:basedOn w:val="Normal"/>
+    <w:next w:val="Normal"/>
+    <w:link w:val="Cabealho3Carter"/>
+    <w:uiPriority w:val="9"/>
+    <w:semiHidden/>
+    <w:unhideWhenUsed/>
+    <w:qFormat/>
+    <w:rsid w:val="00826014"/>
+    <w:pPr>
+      <w:keepNext/>
+      <w:keepLines/>
+      <w:spacing w:before="40" w:after="0"/>
+      <w:outlineLvl w:val="2"/>
+    </w:pPr>
+    <w:rPr>
+      <w:rFonts w:asciiTheme="majorHAnsi" w:eastAsiaTheme="majorEastAsia" w:hAnsiTheme="majorHAnsi" w:cstheme="majorBidi"/>
+      <w:color w:val="0D0D0D" w:themeColor="text1" w:themeTint="F2"/>
+      <w:sz w:val="24"/>
+      <w:szCs w:val="24"/>
+    </w:rPr>
+  </w:style>
+  <w:style w:type="paragraph" w:styleId="Cabealho4">
+    <w:name w:val="heading 4"/>
+    <w:basedOn w:val="Normal"/>
+    <w:next w:val="Normal"/>
+    <w:link w:val="Cabealho4Carter"/>
+    <w:uiPriority w:val="9"/>
+    <w:semiHidden/>
+    <w:unhideWhenUsed/>
+    <w:qFormat/>
+    <w:rsid w:val="00826014"/>
+    <w:pPr>
+      <w:keepNext/>
+      <w:keepLines/>
+      <w:spacing w:before="40" w:after="0"/>
+      <w:outlineLvl w:val="3"/>
+    </w:pPr>
+    <w:rPr>
+      <w:rFonts w:asciiTheme="majorHAnsi" w:eastAsiaTheme="majorEastAsia" w:hAnsiTheme="majorHAnsi" w:cstheme="majorBidi"/>
+      <w:i/>
+      <w:iCs/>
+      <w:color w:val="404040" w:themeColor="text1" w:themeTint="BF"/>
+    </w:rPr>
+  </w:style>
+  <w:style w:type="paragraph" w:styleId="Cabealho5">
+    <w:name w:val="heading 5"/>
+    <w:basedOn w:val="Normal"/>
+    <w:next w:val="Normal"/>
+    <w:link w:val="Cabealho5Carter"/>
+    <w:uiPriority w:val="9"/>
+    <w:semiHidden/>
+    <w:unhideWhenUsed/>
+    <w:qFormat/>
+    <w:rsid w:val="00826014"/>
+    <w:pPr>
+      <w:keepNext/>
+      <w:keepLines/>
+      <w:spacing w:before="40" w:after="0"/>
+      <w:outlineLvl w:val="4"/>
+    </w:pPr>
+    <w:rPr>
+      <w:rFonts w:asciiTheme="majorHAnsi" w:eastAsiaTheme="majorEastAsia" w:hAnsiTheme="majorHAnsi" w:cstheme="majorBidi"/>
+      <w:color w:val="404040" w:themeColor="text1" w:themeTint="BF"/>
+    </w:rPr>
+  </w:style>
+  <w:style w:type="paragraph" w:styleId="Cabealho6">
+    <w:name w:val="heading 6"/>
+    <w:basedOn w:val="Normal"/>
+    <w:next w:val="Normal"/>
+    <w:link w:val="Cabealho6Carter"/>
+    <w:uiPriority w:val="9"/>
+    <w:semiHidden/>
+    <w:unhideWhenUsed/>
+    <w:qFormat/>
+    <w:rsid w:val="00826014"/>
+    <w:pPr>
+      <w:keepNext/>
+      <w:keepLines/>
+      <w:spacing w:before="40" w:after="0"/>
+      <w:outlineLvl w:val="5"/>
+    </w:pPr>
+    <w:rPr>
+      <w:rFonts w:asciiTheme="majorHAnsi" w:eastAsiaTheme="majorEastAsia" w:hAnsiTheme="majorHAnsi" w:cstheme="majorBidi"/>
+    </w:rPr>
+  </w:style>
+  <w:style w:type="paragraph" w:styleId="Cabealho7">
+    <w:name w:val="heading 7"/>
+    <w:basedOn w:val="Normal"/>
+    <w:next w:val="Normal"/>
+    <w:link w:val="Cabealho7Carter"/>
+    <w:uiPriority w:val="9"/>
+    <w:semiHidden/>
+    <w:unhideWhenUsed/>
+    <w:qFormat/>
+    <w:rsid w:val="00826014"/>
+    <w:pPr>
+      <w:keepNext/>
+      <w:keepLines/>
+      <w:spacing w:before="40" w:after="0"/>
+      <w:outlineLvl w:val="6"/>
+    </w:pPr>
+    <w:rPr>
+      <w:rFonts w:asciiTheme="majorHAnsi" w:eastAsiaTheme="majorEastAsia" w:hAnsiTheme="majorHAnsi" w:cstheme="majorBidi"/>
+      <w:i/>
+      <w:iCs/>
+    </w:rPr>
+  </w:style>
+  <w:style w:type="paragraph" w:styleId="Cabealho8">
+    <w:name w:val="heading 8"/>
+    <w:basedOn w:val="Normal"/>
+    <w:next w:val="Normal"/>
+    <w:link w:val="Cabealho8Carter"/>
+    <w:uiPriority w:val="9"/>
+    <w:semiHidden/>
+    <w:unhideWhenUsed/>
+    <w:qFormat/>
+    <w:rsid w:val="00826014"/>
+    <w:pPr>
+      <w:keepNext/>
+      <w:keepLines/>
+      <w:spacing w:before="40" w:after="0"/>
+      <w:outlineLvl w:val="7"/>
+    </w:pPr>
+    <w:rPr>
+      <w:rFonts w:asciiTheme="majorHAnsi" w:eastAsiaTheme="majorEastAsia" w:hAnsiTheme="majorHAnsi" w:cstheme="majorBidi"/>
+      <w:color w:val="262626" w:themeColor="text1" w:themeTint="D9"/>
+      <w:sz w:val="21"/>
+      <w:szCs w:val="21"/>
+    </w:rPr>
+  </w:style>
+  <w:style w:type="paragraph" w:styleId="Cabealho9">
+    <w:name w:val="heading 9"/>
+    <w:basedOn w:val="Normal"/>
+    <w:next w:val="Normal"/>
+    <w:link w:val="Cabealho9Carter"/>
+    <w:uiPriority w:val="9"/>
+    <w:semiHidden/>
+    <w:unhideWhenUsed/>
+    <w:qFormat/>
+    <w:rsid w:val="00826014"/>
+    <w:pPr>
+      <w:keepNext/>
+      <w:keepLines/>
+      <w:spacing w:before="40" w:after="0"/>
+      <w:outlineLvl w:val="8"/>
+    </w:pPr>
+    <w:rPr>
+      <w:rFonts w:asciiTheme="majorHAnsi" w:eastAsiaTheme="majorEastAsia" w:hAnsiTheme="majorHAnsi" w:cstheme="majorBidi"/>
+      <w:i/>
+      <w:iCs/>
+      <w:color w:val="262626" w:themeColor="text1" w:themeTint="D9"/>
+      <w:sz w:val="21"/>
+      <w:szCs w:val="21"/>
+    </w:rPr>
   </w:style>
   <w:style w:type="character" w:default="1" w:styleId="Tipodeletrapredefinidodopargrafo">
     <w:name w:val="Default Paragraph Font"/>
@@ -3273,44 +2342,525 @@
     <w:semiHidden/>
     <w:unhideWhenUsed/>
   </w:style>
-  <w:style w:type="paragraph" w:customStyle="1" w:styleId="E0DC2ACC8E744ABEA26A591B0780C69F">
-    <w:name w:val="E0DC2ACC8E744ABEA26A591B0780C69F"/>
-    <w:rsid w:val="00821156"/>
+  <w:style w:type="paragraph" w:styleId="Cabealho">
+    <w:name w:val="header"/>
+    <w:basedOn w:val="Normal"/>
+    <w:link w:val="CabealhoCarter"/>
+    <w:uiPriority w:val="99"/>
+    <w:unhideWhenUsed/>
+    <w:rsid w:val="00A07418"/>
+    <w:pPr>
+      <w:tabs>
+        <w:tab w:val="center" w:pos="4252"/>
+        <w:tab w:val="right" w:pos="8504"/>
+      </w:tabs>
+      <w:spacing w:after="0" w:line="240" w:lineRule="auto"/>
+    </w:pPr>
+  </w:style>
+  <w:style w:type="character" w:customStyle="1" w:styleId="CabealhoCarter">
+    <w:name w:val="Cabeçalho Caráter"/>
+    <w:basedOn w:val="Tipodeletrapredefinidodopargrafo"/>
+    <w:link w:val="Cabealho"/>
+    <w:uiPriority w:val="99"/>
+    <w:rsid w:val="00A07418"/>
+  </w:style>
+  <w:style w:type="paragraph" w:styleId="Rodap">
+    <w:name w:val="footer"/>
+    <w:basedOn w:val="Normal"/>
+    <w:link w:val="RodapCarter"/>
+    <w:uiPriority w:val="99"/>
+    <w:unhideWhenUsed/>
+    <w:rsid w:val="00A07418"/>
+    <w:pPr>
+      <w:tabs>
+        <w:tab w:val="center" w:pos="4252"/>
+        <w:tab w:val="right" w:pos="8504"/>
+      </w:tabs>
+      <w:spacing w:after="0" w:line="240" w:lineRule="auto"/>
+    </w:pPr>
+  </w:style>
+  <w:style w:type="character" w:customStyle="1" w:styleId="RodapCarter">
+    <w:name w:val="Rodapé Caráter"/>
+    <w:basedOn w:val="Tipodeletrapredefinidodopargrafo"/>
+    <w:link w:val="Rodap"/>
+    <w:uiPriority w:val="99"/>
+    <w:rsid w:val="00A07418"/>
   </w:style>
   <w:style w:type="character" w:styleId="TextodoMarcadordePosio">
     <w:name w:val="Placeholder Text"/>
     <w:basedOn w:val="Tipodeletrapredefinidodopargrafo"/>
     <w:uiPriority w:val="99"/>
     <w:semiHidden/>
-    <w:rsid w:val="00821156"/>
+    <w:rsid w:val="00A07418"/>
     <w:rPr>
       <w:color w:val="808080"/>
     </w:rPr>
   </w:style>
-  <w:style w:type="paragraph" w:customStyle="1" w:styleId="FA7EF975B75C483AA2ED54EBC7AFD919">
-    <w:name w:val="FA7EF975B75C483AA2ED54EBC7AFD919"/>
-    <w:rsid w:val="00821156"/>
-  </w:style>
-  <w:style w:type="paragraph" w:customStyle="1" w:styleId="23CCCC06C7B34EAFAB531157B8C0D7B6">
-    <w:name w:val="23CCCC06C7B34EAFAB531157B8C0D7B6"/>
-    <w:rsid w:val="00821156"/>
-  </w:style>
-  <w:style w:type="paragraph" w:customStyle="1" w:styleId="A86764DF7122473781B772E1D3267BDF">
-    <w:name w:val="A86764DF7122473781B772E1D3267BDF"/>
-    <w:rsid w:val="00821156"/>
-  </w:style>
-  <w:style w:type="paragraph" w:customStyle="1" w:styleId="631AAA439B284C3DB7A8A8E41B033918">
-    <w:name w:val="631AAA439B284C3DB7A8A8E41B033918"/>
-    <w:rsid w:val="00821156"/>
+  <w:style w:type="character" w:customStyle="1" w:styleId="Cabealho1Carter">
+    <w:name w:val="Cabeçalho 1 Caráter"/>
+    <w:basedOn w:val="Tipodeletrapredefinidodopargrafo"/>
+    <w:link w:val="Cabealho1"/>
+    <w:uiPriority w:val="9"/>
+    <w:rsid w:val="00826014"/>
+    <w:rPr>
+      <w:rFonts w:asciiTheme="majorHAnsi" w:eastAsiaTheme="majorEastAsia" w:hAnsiTheme="majorHAnsi" w:cstheme="majorBidi"/>
+      <w:color w:val="262626" w:themeColor="text1" w:themeTint="D9"/>
+      <w:sz w:val="32"/>
+      <w:szCs w:val="32"/>
+    </w:rPr>
+  </w:style>
+  <w:style w:type="paragraph" w:styleId="Cabealhodondice">
+    <w:name w:val="TOC Heading"/>
+    <w:basedOn w:val="Cabealho1"/>
+    <w:next w:val="Normal"/>
+    <w:uiPriority w:val="39"/>
+    <w:unhideWhenUsed/>
+    <w:qFormat/>
+    <w:rsid w:val="00826014"/>
+    <w:pPr>
+      <w:outlineLvl w:val="9"/>
+    </w:pPr>
+  </w:style>
+  <w:style w:type="paragraph" w:styleId="ndice2">
+    <w:name w:val="toc 2"/>
+    <w:basedOn w:val="Normal"/>
+    <w:next w:val="Normal"/>
+    <w:autoRedefine/>
+    <w:uiPriority w:val="39"/>
+    <w:unhideWhenUsed/>
+    <w:rsid w:val="00881FA2"/>
+    <w:pPr>
+      <w:spacing w:after="100"/>
+      <w:ind w:left="220"/>
+    </w:pPr>
+    <w:rPr>
+      <w:rFonts w:cs="Times New Roman"/>
+      <w:lang w:eastAsia="pt-PT"/>
+    </w:rPr>
+  </w:style>
+  <w:style w:type="paragraph" w:styleId="ndice1">
+    <w:name w:val="toc 1"/>
+    <w:basedOn w:val="Normal"/>
+    <w:next w:val="Normal"/>
+    <w:autoRedefine/>
+    <w:uiPriority w:val="39"/>
+    <w:unhideWhenUsed/>
+    <w:rsid w:val="00881FA2"/>
+    <w:pPr>
+      <w:spacing w:after="100"/>
+    </w:pPr>
+    <w:rPr>
+      <w:rFonts w:cs="Times New Roman"/>
+      <w:lang w:eastAsia="pt-PT"/>
+    </w:rPr>
+  </w:style>
+  <w:style w:type="paragraph" w:styleId="ndice3">
+    <w:name w:val="toc 3"/>
+    <w:basedOn w:val="Normal"/>
+    <w:next w:val="Normal"/>
+    <w:autoRedefine/>
+    <w:uiPriority w:val="39"/>
+    <w:unhideWhenUsed/>
+    <w:rsid w:val="00881FA2"/>
+    <w:pPr>
+      <w:spacing w:after="100"/>
+      <w:ind w:left="440"/>
+    </w:pPr>
+    <w:rPr>
+      <w:rFonts w:cs="Times New Roman"/>
+      <w:lang w:eastAsia="pt-PT"/>
+    </w:rPr>
+  </w:style>
+  <w:style w:type="character" w:customStyle="1" w:styleId="Cabealho2Carter">
+    <w:name w:val="Cabeçalho 2 Caráter"/>
+    <w:basedOn w:val="Tipodeletrapredefinidodopargrafo"/>
+    <w:link w:val="Cabealho2"/>
+    <w:uiPriority w:val="9"/>
+    <w:rsid w:val="00826014"/>
+    <w:rPr>
+      <w:rFonts w:asciiTheme="majorHAnsi" w:eastAsiaTheme="majorEastAsia" w:hAnsiTheme="majorHAnsi" w:cstheme="majorBidi"/>
+      <w:color w:val="262626" w:themeColor="text1" w:themeTint="D9"/>
+      <w:sz w:val="28"/>
+      <w:szCs w:val="28"/>
+    </w:rPr>
+  </w:style>
+  <w:style w:type="character" w:customStyle="1" w:styleId="Cabealho3Carter">
+    <w:name w:val="Cabeçalho 3 Caráter"/>
+    <w:basedOn w:val="Tipodeletrapredefinidodopargrafo"/>
+    <w:link w:val="Cabealho3"/>
+    <w:uiPriority w:val="9"/>
+    <w:semiHidden/>
+    <w:rsid w:val="00826014"/>
+    <w:rPr>
+      <w:rFonts w:asciiTheme="majorHAnsi" w:eastAsiaTheme="majorEastAsia" w:hAnsiTheme="majorHAnsi" w:cstheme="majorBidi"/>
+      <w:color w:val="0D0D0D" w:themeColor="text1" w:themeTint="F2"/>
+      <w:sz w:val="24"/>
+      <w:szCs w:val="24"/>
+    </w:rPr>
+  </w:style>
+  <w:style w:type="character" w:customStyle="1" w:styleId="Cabealho4Carter">
+    <w:name w:val="Cabeçalho 4 Caráter"/>
+    <w:basedOn w:val="Tipodeletrapredefinidodopargrafo"/>
+    <w:link w:val="Cabealho4"/>
+    <w:uiPriority w:val="9"/>
+    <w:semiHidden/>
+    <w:rsid w:val="00826014"/>
+    <w:rPr>
+      <w:rFonts w:asciiTheme="majorHAnsi" w:eastAsiaTheme="majorEastAsia" w:hAnsiTheme="majorHAnsi" w:cstheme="majorBidi"/>
+      <w:i/>
+      <w:iCs/>
+      <w:color w:val="404040" w:themeColor="text1" w:themeTint="BF"/>
+    </w:rPr>
+  </w:style>
+  <w:style w:type="character" w:customStyle="1" w:styleId="Cabealho5Carter">
+    <w:name w:val="Cabeçalho 5 Caráter"/>
+    <w:basedOn w:val="Tipodeletrapredefinidodopargrafo"/>
+    <w:link w:val="Cabealho5"/>
+    <w:uiPriority w:val="9"/>
+    <w:semiHidden/>
+    <w:rsid w:val="00826014"/>
+    <w:rPr>
+      <w:rFonts w:asciiTheme="majorHAnsi" w:eastAsiaTheme="majorEastAsia" w:hAnsiTheme="majorHAnsi" w:cstheme="majorBidi"/>
+      <w:color w:val="404040" w:themeColor="text1" w:themeTint="BF"/>
+    </w:rPr>
+  </w:style>
+  <w:style w:type="character" w:customStyle="1" w:styleId="Cabealho6Carter">
+    <w:name w:val="Cabeçalho 6 Caráter"/>
+    <w:basedOn w:val="Tipodeletrapredefinidodopargrafo"/>
+    <w:link w:val="Cabealho6"/>
+    <w:uiPriority w:val="9"/>
+    <w:semiHidden/>
+    <w:rsid w:val="00826014"/>
+    <w:rPr>
+      <w:rFonts w:asciiTheme="majorHAnsi" w:eastAsiaTheme="majorEastAsia" w:hAnsiTheme="majorHAnsi" w:cstheme="majorBidi"/>
+    </w:rPr>
+  </w:style>
+  <w:style w:type="character" w:customStyle="1" w:styleId="Cabealho7Carter">
+    <w:name w:val="Cabeçalho 7 Caráter"/>
+    <w:basedOn w:val="Tipodeletrapredefinidodopargrafo"/>
+    <w:link w:val="Cabealho7"/>
+    <w:uiPriority w:val="9"/>
+    <w:semiHidden/>
+    <w:rsid w:val="00826014"/>
+    <w:rPr>
+      <w:rFonts w:asciiTheme="majorHAnsi" w:eastAsiaTheme="majorEastAsia" w:hAnsiTheme="majorHAnsi" w:cstheme="majorBidi"/>
+      <w:i/>
+      <w:iCs/>
+    </w:rPr>
+  </w:style>
+  <w:style w:type="character" w:customStyle="1" w:styleId="Cabealho8Carter">
+    <w:name w:val="Cabeçalho 8 Caráter"/>
+    <w:basedOn w:val="Tipodeletrapredefinidodopargrafo"/>
+    <w:link w:val="Cabealho8"/>
+    <w:uiPriority w:val="9"/>
+    <w:semiHidden/>
+    <w:rsid w:val="00826014"/>
+    <w:rPr>
+      <w:rFonts w:asciiTheme="majorHAnsi" w:eastAsiaTheme="majorEastAsia" w:hAnsiTheme="majorHAnsi" w:cstheme="majorBidi"/>
+      <w:color w:val="262626" w:themeColor="text1" w:themeTint="D9"/>
+      <w:sz w:val="21"/>
+      <w:szCs w:val="21"/>
+    </w:rPr>
+  </w:style>
+  <w:style w:type="character" w:customStyle="1" w:styleId="Cabealho9Carter">
+    <w:name w:val="Cabeçalho 9 Caráter"/>
+    <w:basedOn w:val="Tipodeletrapredefinidodopargrafo"/>
+    <w:link w:val="Cabealho9"/>
+    <w:uiPriority w:val="9"/>
+    <w:semiHidden/>
+    <w:rsid w:val="00826014"/>
+    <w:rPr>
+      <w:rFonts w:asciiTheme="majorHAnsi" w:eastAsiaTheme="majorEastAsia" w:hAnsiTheme="majorHAnsi" w:cstheme="majorBidi"/>
+      <w:i/>
+      <w:iCs/>
+      <w:color w:val="262626" w:themeColor="text1" w:themeTint="D9"/>
+      <w:sz w:val="21"/>
+      <w:szCs w:val="21"/>
+    </w:rPr>
+  </w:style>
+  <w:style w:type="paragraph" w:styleId="Legenda">
+    <w:name w:val="caption"/>
+    <w:basedOn w:val="Normal"/>
+    <w:next w:val="Normal"/>
+    <w:uiPriority w:val="35"/>
+    <w:semiHidden/>
+    <w:unhideWhenUsed/>
+    <w:qFormat/>
+    <w:rsid w:val="00826014"/>
+    <w:pPr>
+      <w:spacing w:after="200" w:line="240" w:lineRule="auto"/>
+    </w:pPr>
+    <w:rPr>
+      <w:i/>
+      <w:iCs/>
+      <w:color w:val="44546A" w:themeColor="text2"/>
+      <w:sz w:val="18"/>
+      <w:szCs w:val="18"/>
+    </w:rPr>
+  </w:style>
+  <w:style w:type="paragraph" w:styleId="Ttulo">
+    <w:name w:val="Title"/>
+    <w:basedOn w:val="Normal"/>
+    <w:next w:val="Normal"/>
+    <w:link w:val="TtuloCarter"/>
+    <w:uiPriority w:val="10"/>
+    <w:qFormat/>
+    <w:rsid w:val="00826014"/>
+    <w:pPr>
+      <w:spacing w:after="0" w:line="240" w:lineRule="auto"/>
+      <w:contextualSpacing/>
+    </w:pPr>
+    <w:rPr>
+      <w:rFonts w:asciiTheme="majorHAnsi" w:eastAsiaTheme="majorEastAsia" w:hAnsiTheme="majorHAnsi" w:cstheme="majorBidi"/>
+      <w:spacing w:val="-10"/>
+      <w:sz w:val="56"/>
+      <w:szCs w:val="56"/>
+    </w:rPr>
+  </w:style>
+  <w:style w:type="character" w:customStyle="1" w:styleId="TtuloCarter">
+    <w:name w:val="Título Caráter"/>
+    <w:basedOn w:val="Tipodeletrapredefinidodopargrafo"/>
+    <w:link w:val="Ttulo"/>
+    <w:uiPriority w:val="10"/>
+    <w:rsid w:val="00826014"/>
+    <w:rPr>
+      <w:rFonts w:asciiTheme="majorHAnsi" w:eastAsiaTheme="majorEastAsia" w:hAnsiTheme="majorHAnsi" w:cstheme="majorBidi"/>
+      <w:spacing w:val="-10"/>
+      <w:sz w:val="56"/>
+      <w:szCs w:val="56"/>
+    </w:rPr>
+  </w:style>
+  <w:style w:type="paragraph" w:styleId="Subttulo">
+    <w:name w:val="Subtitle"/>
+    <w:basedOn w:val="Normal"/>
+    <w:next w:val="Normal"/>
+    <w:link w:val="SubttuloCarter"/>
+    <w:uiPriority w:val="11"/>
+    <w:qFormat/>
+    <w:rsid w:val="00826014"/>
+    <w:pPr>
+      <w:numPr>
+        <w:ilvl w:val="1"/>
+      </w:numPr>
+    </w:pPr>
+    <w:rPr>
+      <w:color w:val="5A5A5A" w:themeColor="text1" w:themeTint="A5"/>
+      <w:spacing w:val="15"/>
+    </w:rPr>
+  </w:style>
+  <w:style w:type="character" w:customStyle="1" w:styleId="SubttuloCarter">
+    <w:name w:val="Subtítulo Caráter"/>
+    <w:basedOn w:val="Tipodeletrapredefinidodopargrafo"/>
+    <w:link w:val="Subttulo"/>
+    <w:uiPriority w:val="11"/>
+    <w:rsid w:val="00826014"/>
+    <w:rPr>
+      <w:color w:val="5A5A5A" w:themeColor="text1" w:themeTint="A5"/>
+      <w:spacing w:val="15"/>
+    </w:rPr>
+  </w:style>
+  <w:style w:type="character" w:styleId="Forte">
+    <w:name w:val="Strong"/>
+    <w:basedOn w:val="Tipodeletrapredefinidodopargrafo"/>
+    <w:uiPriority w:val="22"/>
+    <w:qFormat/>
+    <w:rsid w:val="00826014"/>
+    <w:rPr>
+      <w:b/>
+      <w:bCs/>
+      <w:color w:val="auto"/>
+    </w:rPr>
+  </w:style>
+  <w:style w:type="character" w:styleId="nfase">
+    <w:name w:val="Emphasis"/>
+    <w:basedOn w:val="Tipodeletrapredefinidodopargrafo"/>
+    <w:uiPriority w:val="20"/>
+    <w:qFormat/>
+    <w:rsid w:val="00826014"/>
+    <w:rPr>
+      <w:i/>
+      <w:iCs/>
+      <w:color w:val="auto"/>
+    </w:rPr>
+  </w:style>
+  <w:style w:type="paragraph" w:styleId="SemEspaamento">
+    <w:name w:val="No Spacing"/>
+    <w:uiPriority w:val="1"/>
+    <w:qFormat/>
+    <w:rsid w:val="00826014"/>
+    <w:pPr>
+      <w:spacing w:after="0" w:line="240" w:lineRule="auto"/>
+    </w:pPr>
+  </w:style>
+  <w:style w:type="paragraph" w:styleId="Citao">
+    <w:name w:val="Quote"/>
+    <w:basedOn w:val="Normal"/>
+    <w:next w:val="Normal"/>
+    <w:link w:val="CitaoCarter"/>
+    <w:uiPriority w:val="29"/>
+    <w:qFormat/>
+    <w:rsid w:val="00826014"/>
+    <w:pPr>
+      <w:spacing w:before="200"/>
+      <w:ind w:left="864" w:right="864"/>
+    </w:pPr>
+    <w:rPr>
+      <w:i/>
+      <w:iCs/>
+      <w:color w:val="404040" w:themeColor="text1" w:themeTint="BF"/>
+    </w:rPr>
+  </w:style>
+  <w:style w:type="character" w:customStyle="1" w:styleId="CitaoCarter">
+    <w:name w:val="Citação Caráter"/>
+    <w:basedOn w:val="Tipodeletrapredefinidodopargrafo"/>
+    <w:link w:val="Citao"/>
+    <w:uiPriority w:val="29"/>
+    <w:rsid w:val="00826014"/>
+    <w:rPr>
+      <w:i/>
+      <w:iCs/>
+      <w:color w:val="404040" w:themeColor="text1" w:themeTint="BF"/>
+    </w:rPr>
+  </w:style>
+  <w:style w:type="paragraph" w:styleId="CitaoIntensa">
+    <w:name w:val="Intense Quote"/>
+    <w:basedOn w:val="Normal"/>
+    <w:next w:val="Normal"/>
+    <w:link w:val="CitaoIntensaCarter"/>
+    <w:uiPriority w:val="30"/>
+    <w:qFormat/>
+    <w:rsid w:val="00826014"/>
+    <w:pPr>
+      <w:pBdr>
+        <w:top w:val="single" w:sz="4" w:space="10" w:color="404040" w:themeColor="text1" w:themeTint="BF"/>
+        <w:bottom w:val="single" w:sz="4" w:space="10" w:color="404040" w:themeColor="text1" w:themeTint="BF"/>
+      </w:pBdr>
+      <w:spacing w:before="360" w:after="360"/>
+      <w:ind w:left="864" w:right="864"/>
+      <w:jc w:val="center"/>
+    </w:pPr>
+    <w:rPr>
+      <w:i/>
+      <w:iCs/>
+      <w:color w:val="404040" w:themeColor="text1" w:themeTint="BF"/>
+    </w:rPr>
+  </w:style>
+  <w:style w:type="character" w:customStyle="1" w:styleId="CitaoIntensaCarter">
+    <w:name w:val="Citação Intensa Caráter"/>
+    <w:basedOn w:val="Tipodeletrapredefinidodopargrafo"/>
+    <w:link w:val="CitaoIntensa"/>
+    <w:uiPriority w:val="30"/>
+    <w:rsid w:val="00826014"/>
+    <w:rPr>
+      <w:i/>
+      <w:iCs/>
+      <w:color w:val="404040" w:themeColor="text1" w:themeTint="BF"/>
+    </w:rPr>
+  </w:style>
+  <w:style w:type="character" w:styleId="nfaseDiscreto">
+    <w:name w:val="Subtle Emphasis"/>
+    <w:basedOn w:val="Tipodeletrapredefinidodopargrafo"/>
+    <w:uiPriority w:val="19"/>
+    <w:qFormat/>
+    <w:rsid w:val="00826014"/>
+    <w:rPr>
+      <w:i/>
+      <w:iCs/>
+      <w:color w:val="404040" w:themeColor="text1" w:themeTint="BF"/>
+    </w:rPr>
+  </w:style>
+  <w:style w:type="character" w:styleId="nfaseIntenso">
+    <w:name w:val="Intense Emphasis"/>
+    <w:basedOn w:val="Tipodeletrapredefinidodopargrafo"/>
+    <w:uiPriority w:val="21"/>
+    <w:qFormat/>
+    <w:rsid w:val="00826014"/>
+    <w:rPr>
+      <w:b/>
+      <w:bCs/>
+      <w:i/>
+      <w:iCs/>
+      <w:color w:val="auto"/>
+    </w:rPr>
+  </w:style>
+  <w:style w:type="character" w:styleId="RefernciaDiscreta">
+    <w:name w:val="Subtle Reference"/>
+    <w:basedOn w:val="Tipodeletrapredefinidodopargrafo"/>
+    <w:uiPriority w:val="31"/>
+    <w:qFormat/>
+    <w:rsid w:val="00826014"/>
+    <w:rPr>
+      <w:smallCaps/>
+      <w:color w:val="404040" w:themeColor="text1" w:themeTint="BF"/>
+    </w:rPr>
+  </w:style>
+  <w:style w:type="character" w:styleId="RefernciaIntensa">
+    <w:name w:val="Intense Reference"/>
+    <w:basedOn w:val="Tipodeletrapredefinidodopargrafo"/>
+    <w:uiPriority w:val="32"/>
+    <w:qFormat/>
+    <w:rsid w:val="00826014"/>
+    <w:rPr>
+      <w:b/>
+      <w:bCs/>
+      <w:smallCaps/>
+      <w:color w:val="404040" w:themeColor="text1" w:themeTint="BF"/>
+      <w:spacing w:val="5"/>
+    </w:rPr>
+  </w:style>
+  <w:style w:type="character" w:styleId="TtulodoLivro">
+    <w:name w:val="Book Title"/>
+    <w:basedOn w:val="Tipodeletrapredefinidodopargrafo"/>
+    <w:uiPriority w:val="33"/>
+    <w:qFormat/>
+    <w:rsid w:val="00826014"/>
+    <w:rPr>
+      <w:b/>
+      <w:bCs/>
+      <w:i/>
+      <w:iCs/>
+      <w:spacing w:val="5"/>
+    </w:rPr>
+  </w:style>
+  <w:style w:type="character" w:styleId="Hiperligao">
+    <w:name w:val="Hyperlink"/>
+    <w:basedOn w:val="Tipodeletrapredefinidodopargrafo"/>
+    <w:uiPriority w:val="99"/>
+    <w:unhideWhenUsed/>
+    <w:rsid w:val="00826014"/>
+    <w:rPr>
+      <w:color w:val="0563C1" w:themeColor="hyperlink"/>
+      <w:u w:val="single"/>
+    </w:rPr>
+  </w:style>
+  <w:style w:type="table" w:styleId="Tabelacomgrelha">
+    <w:name w:val="Table Grid"/>
+    <w:basedOn w:val="Tabelanormal"/>
+    <w:uiPriority w:val="39"/>
+    <w:rsid w:val="000A3D43"/>
+    <w:pPr>
+      <w:spacing w:after="0" w:line="240" w:lineRule="auto"/>
+    </w:pPr>
+    <w:tblPr>
+      <w:tblBorders>
+        <w:top w:val="single" w:sz="4" w:space="0" w:color="auto"/>
+        <w:left w:val="single" w:sz="4" w:space="0" w:color="auto"/>
+        <w:bottom w:val="single" w:sz="4" w:space="0" w:color="auto"/>
+        <w:right w:val="single" w:sz="4" w:space="0" w:color="auto"/>
+        <w:insideH w:val="single" w:sz="4" w:space="0" w:color="auto"/>
+        <w:insideV w:val="single" w:sz="4" w:space="0" w:color="auto"/>
+      </w:tblBorders>
+    </w:tblPr>
+  </w:style>
+  <w:style w:type="paragraph" w:styleId="Bibliografia">
+    <w:name w:val="Bibliography"/>
+    <w:basedOn w:val="Normal"/>
+    <w:next w:val="Normal"/>
+    <w:uiPriority w:val="37"/>
+    <w:unhideWhenUsed/>
+    <w:rsid w:val="001300F7"/>
   </w:style>
 </w:styles>
-</file>
-
-<file path=word/glossary/webSettings.xml><?xml version="1.0" encoding="utf-8"?>
-<w:webSettings xmlns:mc="http://schemas.openxmlformats.org/markup-compatibility/2006" xmlns:r="http://schemas.openxmlformats.org/officeDocument/2006/relationships" xmlns:w="http://schemas.openxmlformats.org/wordprocessingml/2006/main" xmlns:w14="http://schemas.microsoft.com/office/word/2010/wordml" xmlns:w15="http://schemas.microsoft.com/office/word/2012/wordml" xmlns:w16se="http://schemas.microsoft.com/office/word/2015/wordml/symex" mc:Ignorable="w14 w15 w16se">
-  <w:optimizeForBrowser/>
-  <w:allowPNG/>
-</w:webSettings>
 </file>
 
 <file path=word/theme/theme1.xml><?xml version="1.0" encoding="utf-8"?>
@@ -3609,11 +3159,24 @@
 </file>
 
 <file path=customXml/item1.xml><?xml version="1.0" encoding="utf-8"?>
-<b:Sources xmlns:b="http://schemas.openxmlformats.org/officeDocument/2006/bibliography" xmlns="http://schemas.openxmlformats.org/officeDocument/2006/bibliography" SelectedStyle="\APASixthEditionOfficeOnline.xsl" StyleName="APA" Version="6"/>
+<b:Sources xmlns:b="http://schemas.openxmlformats.org/officeDocument/2006/bibliography" xmlns="http://schemas.openxmlformats.org/officeDocument/2006/bibliography" SelectedStyle="\APASixthEditionOfficeOnline.xsl" StyleName="APA" Version="6">
+  <b:Source>
+    <b:Tag>Heu17</b:Tag>
+    <b:SourceType>InternetSite</b:SourceType>
+    <b:Guid>{B30C62F7-2B2C-44D4-A1EA-701B999A9D82}</b:Guid>
+    <b:Title>Heuristic (computer science)</b:Title>
+    <b:Year>2017</b:Year>
+    <b:InternetSiteTitle>Wikipedia</b:InternetSiteTitle>
+    <b:Month>Fevereiro</b:Month>
+    <b:Day>25</b:Day>
+    <b:URL>https://en.wikipedia.org/wiki/Heuristic_(computer_science)#Newell_and_Simon:_heuristic_search_hypothesis</b:URL>
+    <b:RefOrder>1</b:RefOrder>
+  </b:Source>
+</b:Sources>
 </file>
 
 <file path=customXml/itemProps1.xml><?xml version="1.0" encoding="utf-8"?>
-<ds:datastoreItem xmlns:ds="http://schemas.openxmlformats.org/officeDocument/2006/customXml" ds:itemID="{284AD3D9-F3EE-468E-8048-7972007532B1}">
+<ds:datastoreItem xmlns:ds="http://schemas.openxmlformats.org/officeDocument/2006/customXml" ds:itemID="{12648631-5508-4FC1-B733-3E31B09FCE8F}">
   <ds:schemaRefs>
     <ds:schemaRef ds:uri="http://schemas.openxmlformats.org/officeDocument/2006/bibliography"/>
   </ds:schemaRefs>

</xml_diff>

<commit_message>
Cada vez mais perto do fim xD
</commit_message>
<xml_diff>
--- a/Jogo_dos_15.docx
+++ b/Jogo_dos_15.docx
@@ -111,7 +111,7 @@
                     </pic:cNvPicPr>
                   </pic:nvPicPr>
                   <pic:blipFill>
-                    <a:blip r:embed="rId7" cstate="print">
+                    <a:blip r:embed="rId8" cstate="print">
                       <a:extLst>
                         <a:ext uri="{28A0092B-C50C-407E-A947-70E740481C1C}">
                           <a14:useLocalDpi xmlns:a14="http://schemas.microsoft.com/office/drawing/2010/main" val="0"/>
@@ -184,7 +184,7 @@
                     </pic:cNvPicPr>
                   </pic:nvPicPr>
                   <pic:blipFill>
-                    <a:blip r:embed="rId7" cstate="print">
+                    <a:blip r:embed="rId8" cstate="print">
                       <a:extLst>
                         <a:ext uri="{28A0092B-C50C-407E-A947-70E740481C1C}">
                           <a14:useLocalDpi xmlns:a14="http://schemas.microsoft.com/office/drawing/2010/main" val="0"/>
@@ -267,7 +267,7 @@
                     </pic:cNvPicPr>
                   </pic:nvPicPr>
                   <pic:blipFill>
-                    <a:blip r:embed="rId7" cstate="print">
+                    <a:blip r:embed="rId8" cstate="print">
                       <a:extLst>
                         <a:ext uri="{28A0092B-C50C-407E-A947-70E740481C1C}">
                           <a14:useLocalDpi xmlns:a14="http://schemas.microsoft.com/office/drawing/2010/main" val="0"/>
@@ -399,7 +399,7 @@
           <w:r>
             <w:fldChar w:fldCharType="separate"/>
           </w:r>
-          <w:hyperlink w:anchor="_Toc475554875" w:history="1">
+          <w:hyperlink w:anchor="_Toc475793706" w:history="1">
             <w:r>
               <w:rPr>
                 <w:rStyle w:val="Hiperligao"/>
@@ -407,6 +407,8 @@
               </w:rPr>
               <w:t>Introdução</w:t>
             </w:r>
+            <w:bookmarkStart w:id="0" w:name="_GoBack"/>
+            <w:bookmarkEnd w:id="0"/>
             <w:r>
               <w:rPr>
                 <w:noProof/>
@@ -426,7 +428,7 @@
                 <w:noProof/>
                 <w:webHidden/>
               </w:rPr>
-              <w:instrText xml:space="preserve"> PAGEREF _Toc475554875 \h </w:instrText>
+              <w:instrText xml:space="preserve"> PAGEREF _Toc475793706 \h </w:instrText>
             </w:r>
             <w:r>
               <w:rPr>
@@ -468,7 +470,7 @@
               <w:noProof/>
             </w:rPr>
           </w:pPr>
-          <w:hyperlink w:anchor="_Toc475554876" w:history="1">
+          <w:hyperlink w:anchor="_Toc475793707" w:history="1">
             <w:r>
               <w:rPr>
                 <w:rStyle w:val="Hiperligao"/>
@@ -495,7 +497,7 @@
                 <w:noProof/>
                 <w:webHidden/>
               </w:rPr>
-              <w:instrText xml:space="preserve"> PAGEREF _Toc475554876 \h </w:instrText>
+              <w:instrText xml:space="preserve"> PAGEREF _Toc475793707 \h </w:instrText>
             </w:r>
             <w:r>
               <w:rPr>
@@ -537,7 +539,7 @@
               <w:noProof/>
             </w:rPr>
           </w:pPr>
-          <w:hyperlink w:anchor="_Toc475554877" w:history="1">
+          <w:hyperlink w:anchor="_Toc475793708" w:history="1">
             <w:r>
               <w:rPr>
                 <w:rStyle w:val="Hiperligao"/>
@@ -564,7 +566,7 @@
                 <w:noProof/>
                 <w:webHidden/>
               </w:rPr>
-              <w:instrText xml:space="preserve"> PAGEREF _Toc475554877 \h </w:instrText>
+              <w:instrText xml:space="preserve"> PAGEREF _Toc475793708 \h </w:instrText>
             </w:r>
             <w:r>
               <w:rPr>
@@ -606,7 +608,7 @@
               <w:noProof/>
             </w:rPr>
           </w:pPr>
-          <w:hyperlink w:anchor="_Toc475554878" w:history="1">
+          <w:hyperlink w:anchor="_Toc475793709" w:history="1">
             <w:r>
               <w:rPr>
                 <w:rStyle w:val="Hiperligao"/>
@@ -633,7 +635,7 @@
                 <w:noProof/>
                 <w:webHidden/>
               </w:rPr>
-              <w:instrText xml:space="preserve"> PAGEREF _Toc475554878 \h </w:instrText>
+              <w:instrText xml:space="preserve"> PAGEREF _Toc475793709 \h </w:instrText>
             </w:r>
             <w:r>
               <w:rPr>
@@ -675,7 +677,7 @@
               <w:noProof/>
             </w:rPr>
           </w:pPr>
-          <w:hyperlink w:anchor="_Toc475554879" w:history="1">
+          <w:hyperlink w:anchor="_Toc475793710" w:history="1">
             <w:r>
               <w:rPr>
                 <w:rStyle w:val="Hiperligao"/>
@@ -702,7 +704,7 @@
                 <w:noProof/>
                 <w:webHidden/>
               </w:rPr>
-              <w:instrText xml:space="preserve"> PAGEREF _Toc475554879 \h </w:instrText>
+              <w:instrText xml:space="preserve"> PAGEREF _Toc475793710 \h </w:instrText>
             </w:r>
             <w:r>
               <w:rPr>
@@ -744,7 +746,7 @@
               <w:noProof/>
             </w:rPr>
           </w:pPr>
-          <w:hyperlink w:anchor="_Toc475554880" w:history="1">
+          <w:hyperlink w:anchor="_Toc475793711" w:history="1">
             <w:r>
               <w:rPr>
                 <w:rStyle w:val="Hiperligao"/>
@@ -771,7 +773,7 @@
                 <w:noProof/>
                 <w:webHidden/>
               </w:rPr>
-              <w:instrText xml:space="preserve"> PAGEREF _Toc475554880 \h </w:instrText>
+              <w:instrText xml:space="preserve"> PAGEREF _Toc475793711 \h </w:instrText>
             </w:r>
             <w:r>
               <w:rPr>
@@ -813,7 +815,7 @@
               <w:noProof/>
             </w:rPr>
           </w:pPr>
-          <w:hyperlink w:anchor="_Toc475554881" w:history="1">
+          <w:hyperlink w:anchor="_Toc475793712" w:history="1">
             <w:r>
               <w:rPr>
                 <w:rStyle w:val="Hiperligao"/>
@@ -840,7 +842,7 @@
                 <w:noProof/>
                 <w:webHidden/>
               </w:rPr>
-              <w:instrText xml:space="preserve"> PAGEREF _Toc475554881 \h </w:instrText>
+              <w:instrText xml:space="preserve"> PAGEREF _Toc475793712 \h </w:instrText>
             </w:r>
             <w:r>
               <w:rPr>
@@ -882,7 +884,7 @@
               <w:noProof/>
             </w:rPr>
           </w:pPr>
-          <w:hyperlink w:anchor="_Toc475554882" w:history="1">
+          <w:hyperlink w:anchor="_Toc475793713" w:history="1">
             <w:r>
               <w:rPr>
                 <w:rStyle w:val="Hiperligao"/>
@@ -909,7 +911,7 @@
                 <w:noProof/>
                 <w:webHidden/>
               </w:rPr>
-              <w:instrText xml:space="preserve"> PAGEREF _Toc475554882 \h </w:instrText>
+              <w:instrText xml:space="preserve"> PAGEREF _Toc475793713 \h </w:instrText>
             </w:r>
             <w:r>
               <w:rPr>
@@ -951,7 +953,7 @@
               <w:noProof/>
             </w:rPr>
           </w:pPr>
-          <w:hyperlink w:anchor="_Toc475554883" w:history="1">
+          <w:hyperlink w:anchor="_Toc475793714" w:history="1">
             <w:r>
               <w:rPr>
                 <w:rStyle w:val="Hiperligao"/>
@@ -978,7 +980,76 @@
                 <w:noProof/>
                 <w:webHidden/>
               </w:rPr>
-              <w:instrText xml:space="preserve"> PAGEREF _Toc475554883 \h </w:instrText>
+              <w:instrText xml:space="preserve"> PAGEREF _Toc475793714 \h </w:instrText>
+            </w:r>
+            <w:r>
+              <w:rPr>
+                <w:noProof/>
+                <w:webHidden/>
+              </w:rPr>
+            </w:r>
+            <w:r>
+              <w:rPr>
+                <w:noProof/>
+                <w:webHidden/>
+              </w:rPr>
+              <w:fldChar w:fldCharType="separate"/>
+            </w:r>
+            <w:r>
+              <w:rPr>
+                <w:noProof/>
+                <w:webHidden/>
+              </w:rPr>
+              <w:t>3</w:t>
+            </w:r>
+            <w:r>
+              <w:rPr>
+                <w:noProof/>
+                <w:webHidden/>
+              </w:rPr>
+              <w:fldChar w:fldCharType="end"/>
+            </w:r>
+          </w:hyperlink>
+        </w:p>
+        <w:p>
+          <w:pPr>
+            <w:pStyle w:val="ndice1"/>
+            <w:tabs>
+              <w:tab w:val="right" w:leader="dot" w:pos="8494"/>
+            </w:tabs>
+            <w:rPr>
+              <w:rFonts w:cstheme="minorBidi"/>
+              <w:noProof/>
+            </w:rPr>
+          </w:pPr>
+          <w:hyperlink w:anchor="_Toc475793715" w:history="1">
+            <w:r>
+              <w:rPr>
+                <w:rStyle w:val="Hiperligao"/>
+                <w:noProof/>
+              </w:rPr>
+              <w:t>Descrição da Implementação</w:t>
+            </w:r>
+            <w:r>
+              <w:rPr>
+                <w:noProof/>
+                <w:webHidden/>
+              </w:rPr>
+              <w:tab/>
+            </w:r>
+            <w:r>
+              <w:rPr>
+                <w:noProof/>
+                <w:webHidden/>
+              </w:rPr>
+              <w:fldChar w:fldCharType="begin"/>
+            </w:r>
+            <w:r>
+              <w:rPr>
+                <w:noProof/>
+                <w:webHidden/>
+              </w:rPr>
+              <w:instrText xml:space="preserve"> PAGEREF _Toc475793715 \h </w:instrText>
             </w:r>
             <w:r>
               <w:rPr>
@@ -1020,13 +1091,13 @@
               <w:noProof/>
             </w:rPr>
           </w:pPr>
-          <w:hyperlink w:anchor="_Toc475554884" w:history="1">
+          <w:hyperlink w:anchor="_Toc475793716" w:history="1">
             <w:r>
               <w:rPr>
                 <w:rStyle w:val="Hiperligao"/>
                 <w:noProof/>
               </w:rPr>
-              <w:t>Descrição da Implementação</w:t>
+              <w:t>Linguagem utilizada</w:t>
             </w:r>
             <w:r>
               <w:rPr>
@@ -1047,7 +1118,7 @@
                 <w:noProof/>
                 <w:webHidden/>
               </w:rPr>
-              <w:instrText xml:space="preserve"> PAGEREF _Toc475554884 \h </w:instrText>
+              <w:instrText xml:space="preserve"> PAGEREF _Toc475793716 \h </w:instrText>
             </w:r>
             <w:r>
               <w:rPr>
@@ -1089,13 +1160,13 @@
               <w:noProof/>
             </w:rPr>
           </w:pPr>
-          <w:hyperlink w:anchor="_Toc475554885" w:history="1">
+          <w:hyperlink w:anchor="_Toc475793717" w:history="1">
             <w:r>
               <w:rPr>
                 <w:rStyle w:val="Hiperligao"/>
                 <w:noProof/>
               </w:rPr>
-              <w:t>Resultados</w:t>
+              <w:t>Estruturas de dados utilizadas</w:t>
             </w:r>
             <w:r>
               <w:rPr>
@@ -1116,7 +1187,7 @@
                 <w:noProof/>
                 <w:webHidden/>
               </w:rPr>
-              <w:instrText xml:space="preserve"> PAGEREF _Toc475554885 \h </w:instrText>
+              <w:instrText xml:space="preserve"> PAGEREF _Toc475793717 \h </w:instrText>
             </w:r>
             <w:r>
               <w:rPr>
@@ -1136,7 +1207,214 @@
                 <w:noProof/>
                 <w:webHidden/>
               </w:rPr>
-              <w:t>3</w:t>
+              <w:t>4</w:t>
+            </w:r>
+            <w:r>
+              <w:rPr>
+                <w:noProof/>
+                <w:webHidden/>
+              </w:rPr>
+              <w:fldChar w:fldCharType="end"/>
+            </w:r>
+          </w:hyperlink>
+        </w:p>
+        <w:p>
+          <w:pPr>
+            <w:pStyle w:val="ndice3"/>
+            <w:tabs>
+              <w:tab w:val="right" w:leader="dot" w:pos="8494"/>
+            </w:tabs>
+            <w:rPr>
+              <w:rFonts w:cstheme="minorBidi"/>
+              <w:noProof/>
+            </w:rPr>
+          </w:pPr>
+          <w:hyperlink w:anchor="_Toc475793718" w:history="1">
+            <w:r>
+              <w:rPr>
+                <w:rStyle w:val="Hiperligao"/>
+                <w:noProof/>
+              </w:rPr>
+              <w:t>LinkedList</w:t>
+            </w:r>
+            <w:r>
+              <w:rPr>
+                <w:noProof/>
+                <w:webHidden/>
+              </w:rPr>
+              <w:tab/>
+            </w:r>
+            <w:r>
+              <w:rPr>
+                <w:noProof/>
+                <w:webHidden/>
+              </w:rPr>
+              <w:fldChar w:fldCharType="begin"/>
+            </w:r>
+            <w:r>
+              <w:rPr>
+                <w:noProof/>
+                <w:webHidden/>
+              </w:rPr>
+              <w:instrText xml:space="preserve"> PAGEREF _Toc475793718 \h </w:instrText>
+            </w:r>
+            <w:r>
+              <w:rPr>
+                <w:noProof/>
+                <w:webHidden/>
+              </w:rPr>
+            </w:r>
+            <w:r>
+              <w:rPr>
+                <w:noProof/>
+                <w:webHidden/>
+              </w:rPr>
+              <w:fldChar w:fldCharType="separate"/>
+            </w:r>
+            <w:r>
+              <w:rPr>
+                <w:noProof/>
+                <w:webHidden/>
+              </w:rPr>
+              <w:t>4</w:t>
+            </w:r>
+            <w:r>
+              <w:rPr>
+                <w:noProof/>
+                <w:webHidden/>
+              </w:rPr>
+              <w:fldChar w:fldCharType="end"/>
+            </w:r>
+          </w:hyperlink>
+        </w:p>
+        <w:p>
+          <w:pPr>
+            <w:pStyle w:val="ndice3"/>
+            <w:tabs>
+              <w:tab w:val="right" w:leader="dot" w:pos="8494"/>
+            </w:tabs>
+            <w:rPr>
+              <w:rFonts w:cstheme="minorBidi"/>
+              <w:noProof/>
+            </w:rPr>
+          </w:pPr>
+          <w:hyperlink w:anchor="_Toc475793719" w:history="1">
+            <w:r>
+              <w:rPr>
+                <w:rStyle w:val="Hiperligao"/>
+                <w:noProof/>
+              </w:rPr>
+              <w:t>PriorityQueue</w:t>
+            </w:r>
+            <w:r>
+              <w:rPr>
+                <w:noProof/>
+                <w:webHidden/>
+              </w:rPr>
+              <w:tab/>
+            </w:r>
+            <w:r>
+              <w:rPr>
+                <w:noProof/>
+                <w:webHidden/>
+              </w:rPr>
+              <w:fldChar w:fldCharType="begin"/>
+            </w:r>
+            <w:r>
+              <w:rPr>
+                <w:noProof/>
+                <w:webHidden/>
+              </w:rPr>
+              <w:instrText xml:space="preserve"> PAGEREF _Toc475793719 \h </w:instrText>
+            </w:r>
+            <w:r>
+              <w:rPr>
+                <w:noProof/>
+                <w:webHidden/>
+              </w:rPr>
+            </w:r>
+            <w:r>
+              <w:rPr>
+                <w:noProof/>
+                <w:webHidden/>
+              </w:rPr>
+              <w:fldChar w:fldCharType="separate"/>
+            </w:r>
+            <w:r>
+              <w:rPr>
+                <w:noProof/>
+                <w:webHidden/>
+              </w:rPr>
+              <w:t>4</w:t>
+            </w:r>
+            <w:r>
+              <w:rPr>
+                <w:noProof/>
+                <w:webHidden/>
+              </w:rPr>
+              <w:fldChar w:fldCharType="end"/>
+            </w:r>
+          </w:hyperlink>
+        </w:p>
+        <w:p>
+          <w:pPr>
+            <w:pStyle w:val="ndice3"/>
+            <w:tabs>
+              <w:tab w:val="right" w:leader="dot" w:pos="8494"/>
+            </w:tabs>
+            <w:rPr>
+              <w:rFonts w:cstheme="minorBidi"/>
+              <w:noProof/>
+            </w:rPr>
+          </w:pPr>
+          <w:hyperlink w:anchor="_Toc475793720" w:history="1">
+            <w:r>
+              <w:rPr>
+                <w:rStyle w:val="Hiperligao"/>
+                <w:noProof/>
+              </w:rPr>
+              <w:t>HashSet e HashMap</w:t>
+            </w:r>
+            <w:r>
+              <w:rPr>
+                <w:noProof/>
+                <w:webHidden/>
+              </w:rPr>
+              <w:tab/>
+            </w:r>
+            <w:r>
+              <w:rPr>
+                <w:noProof/>
+                <w:webHidden/>
+              </w:rPr>
+              <w:fldChar w:fldCharType="begin"/>
+            </w:r>
+            <w:r>
+              <w:rPr>
+                <w:noProof/>
+                <w:webHidden/>
+              </w:rPr>
+              <w:instrText xml:space="preserve"> PAGEREF _Toc475793720 \h </w:instrText>
+            </w:r>
+            <w:r>
+              <w:rPr>
+                <w:noProof/>
+                <w:webHidden/>
+              </w:rPr>
+            </w:r>
+            <w:r>
+              <w:rPr>
+                <w:noProof/>
+                <w:webHidden/>
+              </w:rPr>
+              <w:fldChar w:fldCharType="separate"/>
+            </w:r>
+            <w:r>
+              <w:rPr>
+                <w:noProof/>
+                <w:webHidden/>
+              </w:rPr>
+              <w:t>4</w:t>
             </w:r>
             <w:r>
               <w:rPr>
@@ -1158,13 +1436,13 @@
               <w:noProof/>
             </w:rPr>
           </w:pPr>
-          <w:hyperlink w:anchor="_Toc475554886" w:history="1">
+          <w:hyperlink w:anchor="_Toc475793721" w:history="1">
             <w:r>
               <w:rPr>
                 <w:rStyle w:val="Hiperligao"/>
                 <w:noProof/>
               </w:rPr>
-              <w:t>Conclusão</w:t>
+              <w:t>Considerações de implementação</w:t>
             </w:r>
             <w:r>
               <w:rPr>
@@ -1185,7 +1463,7 @@
                 <w:noProof/>
                 <w:webHidden/>
               </w:rPr>
-              <w:instrText xml:space="preserve"> PAGEREF _Toc475554886 \h </w:instrText>
+              <w:instrText xml:space="preserve"> PAGEREF _Toc475793721 \h </w:instrText>
             </w:r>
             <w:r>
               <w:rPr>
@@ -1205,7 +1483,7 @@
                 <w:noProof/>
                 <w:webHidden/>
               </w:rPr>
-              <w:t>3</w:t>
+              <w:t>4</w:t>
             </w:r>
             <w:r>
               <w:rPr>
@@ -1227,12 +1505,150 @@
               <w:noProof/>
             </w:rPr>
           </w:pPr>
-          <w:hyperlink w:anchor="_Toc475554887" w:history="1">
+          <w:hyperlink w:anchor="_Toc475793722" w:history="1">
             <w:r>
               <w:rPr>
                 <w:rStyle w:val="Hiperligao"/>
                 <w:noProof/>
               </w:rPr>
+              <w:t>Resultados</w:t>
+            </w:r>
+            <w:r>
+              <w:rPr>
+                <w:noProof/>
+                <w:webHidden/>
+              </w:rPr>
+              <w:tab/>
+            </w:r>
+            <w:r>
+              <w:rPr>
+                <w:noProof/>
+                <w:webHidden/>
+              </w:rPr>
+              <w:fldChar w:fldCharType="begin"/>
+            </w:r>
+            <w:r>
+              <w:rPr>
+                <w:noProof/>
+                <w:webHidden/>
+              </w:rPr>
+              <w:instrText xml:space="preserve"> PAGEREF _Toc475793722 \h </w:instrText>
+            </w:r>
+            <w:r>
+              <w:rPr>
+                <w:noProof/>
+                <w:webHidden/>
+              </w:rPr>
+            </w:r>
+            <w:r>
+              <w:rPr>
+                <w:noProof/>
+                <w:webHidden/>
+              </w:rPr>
+              <w:fldChar w:fldCharType="separate"/>
+            </w:r>
+            <w:r>
+              <w:rPr>
+                <w:noProof/>
+                <w:webHidden/>
+              </w:rPr>
+              <w:t>4</w:t>
+            </w:r>
+            <w:r>
+              <w:rPr>
+                <w:noProof/>
+                <w:webHidden/>
+              </w:rPr>
+              <w:fldChar w:fldCharType="end"/>
+            </w:r>
+          </w:hyperlink>
+        </w:p>
+        <w:p>
+          <w:pPr>
+            <w:pStyle w:val="ndice1"/>
+            <w:tabs>
+              <w:tab w:val="right" w:leader="dot" w:pos="8494"/>
+            </w:tabs>
+            <w:rPr>
+              <w:rFonts w:cstheme="minorBidi"/>
+              <w:noProof/>
+            </w:rPr>
+          </w:pPr>
+          <w:hyperlink w:anchor="_Toc475793723" w:history="1">
+            <w:r>
+              <w:rPr>
+                <w:rStyle w:val="Hiperligao"/>
+                <w:noProof/>
+              </w:rPr>
+              <w:t>Conclusão</w:t>
+            </w:r>
+            <w:r>
+              <w:rPr>
+                <w:noProof/>
+                <w:webHidden/>
+              </w:rPr>
+              <w:tab/>
+            </w:r>
+            <w:r>
+              <w:rPr>
+                <w:noProof/>
+                <w:webHidden/>
+              </w:rPr>
+              <w:fldChar w:fldCharType="begin"/>
+            </w:r>
+            <w:r>
+              <w:rPr>
+                <w:noProof/>
+                <w:webHidden/>
+              </w:rPr>
+              <w:instrText xml:space="preserve"> PAGEREF _Toc475793723 \h </w:instrText>
+            </w:r>
+            <w:r>
+              <w:rPr>
+                <w:noProof/>
+                <w:webHidden/>
+              </w:rPr>
+            </w:r>
+            <w:r>
+              <w:rPr>
+                <w:noProof/>
+                <w:webHidden/>
+              </w:rPr>
+              <w:fldChar w:fldCharType="separate"/>
+            </w:r>
+            <w:r>
+              <w:rPr>
+                <w:noProof/>
+                <w:webHidden/>
+              </w:rPr>
+              <w:t>5</w:t>
+            </w:r>
+            <w:r>
+              <w:rPr>
+                <w:noProof/>
+                <w:webHidden/>
+              </w:rPr>
+              <w:fldChar w:fldCharType="end"/>
+            </w:r>
+          </w:hyperlink>
+        </w:p>
+        <w:p>
+          <w:pPr>
+            <w:pStyle w:val="ndice1"/>
+            <w:tabs>
+              <w:tab w:val="right" w:leader="dot" w:pos="8494"/>
+            </w:tabs>
+            <w:rPr>
+              <w:rFonts w:cstheme="minorBidi"/>
+              <w:noProof/>
+            </w:rPr>
+          </w:pPr>
+          <w:hyperlink w:anchor="_Toc475793724" w:history="1">
+            <w:r>
+              <w:rPr>
+                <w:rStyle w:val="Hiperligao"/>
+                <w:noProof/>
+              </w:rPr>
               <w:t>Referências</w:t>
             </w:r>
             <w:r>
@@ -1254,7 +1670,7 @@
                 <w:noProof/>
                 <w:webHidden/>
               </w:rPr>
-              <w:instrText xml:space="preserve"> PAGEREF _Toc475554887 \h </w:instrText>
+              <w:instrText xml:space="preserve"> PAGEREF _Toc475793724 \h </w:instrText>
             </w:r>
             <w:r>
               <w:rPr>
@@ -1274,7 +1690,7 @@
                 <w:noProof/>
                 <w:webHidden/>
               </w:rPr>
-              <w:t>4</w:t>
+              <w:t>6</w:t>
             </w:r>
             <w:r>
               <w:rPr>
@@ -1315,80 +1731,91 @@
       <w:pPr>
         <w:pStyle w:val="Cabealho1"/>
         <w:rPr>
-          <w:sz w:val="24"/>
-          <w:szCs w:val="24"/>
+          <w:u w:val="single"/>
         </w:rPr>
       </w:pPr>
-      <w:bookmarkStart w:id="0" w:name="_Toc475554875"/>
-      <w:r>
-        <w:rPr>
-          <w:sz w:val="24"/>
-          <w:szCs w:val="24"/>
-        </w:rPr>
+      <w:bookmarkStart w:id="1" w:name="_Toc475793706"/>
+      <w:r>
         <w:lastRenderedPageBreak/>
         <w:t>Introdução</w:t>
       </w:r>
-      <w:bookmarkEnd w:id="0"/>
+      <w:bookmarkEnd w:id="1"/>
     </w:p>
     <w:p>
       <w:pPr>
         <w:pStyle w:val="Cabealho1"/>
       </w:pPr>
-      <w:bookmarkStart w:id="1" w:name="_Toc475554876"/>
-      <w:r>
-        <w:t>Estratégias de Procura</w:t>
-      </w:r>
-      <w:bookmarkEnd w:id="1"/>
+      <w:bookmarkStart w:id="2" w:name="_Toc475793707"/>
+      <w:r>
+        <w:t xml:space="preserve">Estratégias de </w:t>
+      </w:r>
+      <w:r>
+        <w:t>Procura</w:t>
+      </w:r>
+      <w:bookmarkEnd w:id="2"/>
     </w:p>
     <w:p>
       <w:pPr>
         <w:pStyle w:val="Cabealho2"/>
-      </w:pPr>
-      <w:bookmarkStart w:id="2" w:name="_Toc475554877"/>
-      <w:r>
+        <w:rPr>
+          <w:b/>
+        </w:rPr>
+      </w:pPr>
+      <w:bookmarkStart w:id="3" w:name="_Toc475793708"/>
+      <w:r>
+        <w:rPr>
+          <w:b/>
+        </w:rPr>
         <w:t>Procura não guiada</w:t>
       </w:r>
-      <w:bookmarkEnd w:id="2"/>
+      <w:bookmarkEnd w:id="3"/>
     </w:p>
     <w:p>
       <w:pPr>
         <w:pStyle w:val="Cabealho3"/>
       </w:pPr>
-      <w:bookmarkStart w:id="3" w:name="_Toc475554878"/>
+      <w:bookmarkStart w:id="4" w:name="_Toc475793709"/>
       <w:r>
         <w:t>Profundidade</w:t>
       </w:r>
-      <w:bookmarkEnd w:id="3"/>
+      <w:bookmarkEnd w:id="4"/>
     </w:p>
     <w:p>
       <w:pPr>
         <w:pStyle w:val="Cabealho3"/>
       </w:pPr>
-      <w:bookmarkStart w:id="4" w:name="_Toc475554879"/>
+      <w:bookmarkStart w:id="5" w:name="_Toc475793710"/>
       <w:r>
         <w:t>Largura</w:t>
       </w:r>
-      <w:bookmarkEnd w:id="4"/>
+      <w:bookmarkEnd w:id="5"/>
     </w:p>
     <w:p>
       <w:pPr>
         <w:pStyle w:val="Cabealho3"/>
       </w:pPr>
-      <w:bookmarkStart w:id="5" w:name="_Toc475554880"/>
+      <w:bookmarkStart w:id="6" w:name="_Toc475793711"/>
       <w:r>
         <w:t>Busca Iterativa Limitada em Profundidade</w:t>
       </w:r>
-      <w:bookmarkEnd w:id="5"/>
-    </w:p>
+      <w:bookmarkEnd w:id="6"/>
+    </w:p>
+    <w:p/>
     <w:p>
       <w:pPr>
         <w:pStyle w:val="Cabealho2"/>
-      </w:pPr>
-      <w:bookmarkStart w:id="6" w:name="_Toc475554881"/>
-      <w:r>
+        <w:rPr>
+          <w:b/>
+        </w:rPr>
+      </w:pPr>
+      <w:bookmarkStart w:id="7" w:name="_Toc475793712"/>
+      <w:r>
+        <w:rPr>
+          <w:b/>
+        </w:rPr>
         <w:t>Procura guiada</w:t>
       </w:r>
-      <w:bookmarkEnd w:id="6"/>
+      <w:bookmarkEnd w:id="7"/>
     </w:p>
     <w:p>
       <w:pPr>
@@ -1417,6 +1844,7 @@
           <w:id w:val="-514452395"/>
           <w:citation/>
         </w:sdtPr>
+        <w:sdtEndPr/>
         <w:sdtContent>
           <w:r>
             <w:fldChar w:fldCharType="begin"/>
@@ -1431,7 +1859,7 @@
             <w:rPr>
               <w:noProof/>
             </w:rPr>
-            <w:t xml:space="preserve"> (Heuristic (computer science), 2017)</w:t>
+            <w:t xml:space="preserve"> (1)</w:t>
           </w:r>
           <w:r>
             <w:fldChar w:fldCharType="end"/>
@@ -1439,77 +1867,504 @@
         </w:sdtContent>
       </w:sdt>
       <w:r>
+        <w:t>, minimizando assim o custo estimado de chegar à solução.</w:t>
+      </w:r>
+    </w:p>
+    <w:p>
+      <w:pPr>
+        <w:jc w:val="both"/>
+      </w:pPr>
+      <w:r>
+        <w:tab/>
+        <w:t xml:space="preserve">Ao utilizar este tipo métodos de pesquisa </w:t>
+      </w:r>
+      <w:r>
+        <w:t>tentamos atingir um numero menor de nós gerados e um tempo menor até chegar à solução.</w:t>
+      </w:r>
+    </w:p>
+    <w:p>
+      <w:pPr>
+        <w:pStyle w:val="Cabealho3"/>
+        <w:ind w:firstLine="708"/>
+      </w:pPr>
+      <w:bookmarkStart w:id="8" w:name="_Toc475793713"/>
+      <w:r>
+        <w:t>Gulosa</w:t>
+      </w:r>
+      <w:bookmarkEnd w:id="8"/>
+    </w:p>
+    <w:p>
+      <w:pPr>
+        <w:ind w:left="708" w:firstLine="702"/>
+        <w:jc w:val="both"/>
+      </w:pPr>
+      <w:r>
+        <w:t xml:space="preserve">A procura gulosa </w:t>
+      </w:r>
+      <w:r>
+        <w:t xml:space="preserve">é um tipo de procura guiada, que tenta minimizar o custo da solução, dependendo da função heurística utilizada podemos </w:t>
+      </w:r>
+      <w:r>
+        <w:t>obter diferentes graus de completude.</w:t>
+      </w:r>
+    </w:p>
+    <w:p>
+      <w:pPr>
+        <w:ind w:left="708" w:firstLine="702"/>
+        <w:jc w:val="both"/>
+      </w:pPr>
+      <w:r>
+        <w:t xml:space="preserve">Na implementação deste algoritmo usamos como função heurística, a distancia de </w:t>
+      </w:r>
+      <w:r>
+        <w:t>Manhattan</w:t>
+      </w:r>
+      <w:r>
+        <w:t>. O calculo desta distancia é efetuado através da soma da distancia horizontal e vertical</w:t>
+      </w:r>
+      <w:sdt>
+        <w:sdtPr>
+          <w:id w:val="-1644039556"/>
+          <w:citation/>
+        </w:sdtPr>
+        <w:sdtContent>
+          <w:r>
+            <w:fldChar w:fldCharType="begin"/>
+          </w:r>
+          <w:r>
+            <w:instrText xml:space="preserve"> CITATION Bla06 \l 2070 </w:instrText>
+          </w:r>
+          <w:r>
+            <w:fldChar w:fldCharType="separate"/>
+          </w:r>
+          <w:r>
+            <w:rPr>
+              <w:noProof/>
+            </w:rPr>
+            <w:t xml:space="preserve"> (2)</w:t>
+          </w:r>
+          <w:r>
+            <w:fldChar w:fldCharType="end"/>
+          </w:r>
+        </w:sdtContent>
+      </w:sdt>
+      <w:r>
+        <w:t>, de cada peça na posição atual em relação à posição final que pretendemos</w:t>
+      </w:r>
+      <w:r>
         <w:t>.</w:t>
       </w:r>
     </w:p>
     <w:p>
       <w:pPr>
+        <w:ind w:left="708" w:firstLine="702"/>
         <w:jc w:val="both"/>
       </w:pPr>
       <w:r>
+        <w:t>A utilização desta heurística, leva a que este algoritmo seja incompleto</w:t>
+      </w:r>
+      <w:r>
+        <w:t xml:space="preserve"> e não ótimo.</w:t>
+      </w:r>
+      <w:r>
+        <w:t xml:space="preserve"> </w:t>
+      </w:r>
+    </w:p>
+    <w:p>
+      <w:pPr>
+        <w:pStyle w:val="Cabealho3"/>
+        <w:ind w:firstLine="708"/>
+      </w:pPr>
+      <w:bookmarkStart w:id="9" w:name="_Toc475793714"/>
+      <w:r>
+        <w:t>Busca A*</w:t>
+      </w:r>
+      <w:bookmarkEnd w:id="9"/>
+    </w:p>
+    <w:p>
+      <w:pPr>
+        <w:ind w:left="708" w:firstLine="702"/>
+        <w:jc w:val="both"/>
+      </w:pPr>
+      <w:r>
+        <w:t>A busca A*, é a tentativa de</w:t>
+      </w:r>
+      <w:r>
+        <w:t xml:space="preserve"> combinar dois algoritmos </w:t>
+      </w:r>
+      <w:r>
+        <w:t>a busca</w:t>
+      </w:r>
+      <w:r>
+        <w:t xml:space="preserve"> gulosa, que tenta estimar o custo para atingir a solução ótima, que na nossa abordagem usou distância de </w:t>
+      </w:r>
+      <w:r>
+        <w:t>Manhattan</w:t>
+      </w:r>
+      <w:r>
+        <w:t xml:space="preserve">, mas que tem como ponto fraco os anteriormente referidos e o algoritmo </w:t>
+      </w:r>
+      <w:r>
+        <w:t>Dijkstra</w:t>
+      </w:r>
+      <w:r>
+        <w:t>, algoritmo que descobre o caminho mais curto para um determinado nó, usando a distancia do nó atual à raiz como heurística.</w:t>
+      </w:r>
+      <w:r>
+        <w:t xml:space="preserve"> O </w:t>
+      </w:r>
+      <w:r>
+        <w:rPr>
+          <w:i/>
+        </w:rPr>
+        <w:t>Dijkstra</w:t>
+      </w:r>
+      <w:r>
+        <w:rPr>
+          <w:i/>
+        </w:rPr>
+        <w:t xml:space="preserve"> </w:t>
+      </w:r>
+      <w:r>
+        <w:t>é ótimo e completo, no entanto, ineficiente já que todos os nós têm de ser visitados.</w:t>
+      </w:r>
+      <w:sdt>
+        <w:sdtPr>
+          <w:id w:val="493612727"/>
+          <w:citation/>
+        </w:sdtPr>
+        <w:sdtContent>
+          <w:r>
+            <w:fldChar w:fldCharType="begin"/>
+          </w:r>
+          <w:r>
+            <w:instrText xml:space="preserve"> CITATION Rib16 \l 2070 </w:instrText>
+          </w:r>
+          <w:r>
+            <w:fldChar w:fldCharType="separate"/>
+          </w:r>
+          <w:r>
+            <w:rPr>
+              <w:noProof/>
+            </w:rPr>
+            <w:t xml:space="preserve"> (3)</w:t>
+          </w:r>
+          <w:r>
+            <w:fldChar w:fldCharType="end"/>
+          </w:r>
+        </w:sdtContent>
+      </w:sdt>
+      <w:r>
+        <w:t xml:space="preserve">  </w:t>
+      </w:r>
+      <w:r>
+        <w:t xml:space="preserve"> </w:t>
+      </w:r>
+      <w:sdt>
+        <w:sdtPr>
+          <w:id w:val="1653103612"/>
+          <w:citation/>
+        </w:sdtPr>
+        <w:sdtContent>
+          <w:r>
+            <w:fldChar w:fldCharType="begin"/>
+          </w:r>
+          <w:r>
+            <w:instrText xml:space="preserve"> CITATION Era02 \l 2070 </w:instrText>
+          </w:r>
+          <w:r>
+            <w:fldChar w:fldCharType="separate"/>
+          </w:r>
+          <w:r>
+            <w:rPr>
+              <w:noProof/>
+            </w:rPr>
+            <w:t>(4)</w:t>
+          </w:r>
+          <w:r>
+            <w:fldChar w:fldCharType="end"/>
+          </w:r>
+        </w:sdtContent>
+      </w:sdt>
+    </w:p>
+    <w:p>
+      <w:pPr>
+        <w:ind w:left="708" w:firstLine="702"/>
+        <w:jc w:val="both"/>
+      </w:pPr>
+      <w:r>
+        <w:t>D</w:t>
+      </w:r>
+      <w:r>
+        <w:t>evido à utilização</w:t>
+      </w:r>
+      <w:r>
+        <w:t xml:space="preserve"> da função de heurística acima descrita, consegue ser ótim</w:t>
+      </w:r>
+      <w:r>
+        <w:t>o,</w:t>
+      </w:r>
+      <w:r>
+        <w:t xml:space="preserve"> complet</w:t>
+      </w:r>
+      <w:r>
+        <w:t>o e eficiente</w:t>
+      </w:r>
+      <w:r>
+        <w:t>.</w:t>
+      </w:r>
+    </w:p>
+    <w:p/>
+    <w:p>
+      <w:pPr>
+        <w:pStyle w:val="Cabealho1"/>
+      </w:pPr>
+      <w:bookmarkStart w:id="10" w:name="_Toc475793715"/>
+      <w:r>
+        <w:t>Descrição da Implementação</w:t>
+      </w:r>
+      <w:bookmarkEnd w:id="10"/>
+    </w:p>
+    <w:p>
+      <w:pPr>
+        <w:pStyle w:val="Cabealho2"/>
+        <w:rPr>
+          <w:b/>
+        </w:rPr>
+      </w:pPr>
+      <w:bookmarkStart w:id="11" w:name="_Toc475793716"/>
+      <w:r>
+        <w:rPr>
+          <w:b/>
+        </w:rPr>
+        <w:t>Linguagem utilizada</w:t>
+      </w:r>
+      <w:bookmarkEnd w:id="11"/>
+    </w:p>
+    <w:p>
+      <w:pPr>
+        <w:jc w:val="both"/>
+      </w:pPr>
+      <w:r>
         <w:tab/>
-        <w:t>Ao utilizar este tipo métodos d</w:t>
-      </w:r>
-      <w:bookmarkStart w:id="7" w:name="_GoBack"/>
-      <w:bookmarkEnd w:id="7"/>
-      <w:r>
-        <w:t xml:space="preserve">e pesquisa </w:t>
-      </w:r>
-      <w:r>
-        <w:t>tentamos atingir um numero menor de nós gerados e um tempo menor até chegar à solução.</w:t>
-      </w:r>
+        <w:t xml:space="preserve">Desde do inicio do problema devido à forma como se encontra formulado o problema, a existência de tabuleiros, que consideramos importante que a linguagem utilizasse o paradigma </w:t>
+      </w:r>
+      <w:r>
+        <w:lastRenderedPageBreak/>
+        <w:t xml:space="preserve">de orientação ao objeto. </w:t>
+      </w:r>
+      <w:r>
+        <w:t xml:space="preserve">Inicialmente começamos por tentar implementar o a solução ao problema dos jogo dos 15 usando </w:t>
+      </w:r>
+      <w:r>
+        <w:rPr>
+          <w:i/>
+        </w:rPr>
+        <w:t>Python</w:t>
+      </w:r>
+      <w:r>
+        <w:t xml:space="preserve">, já que é uma linguagem multi-paradigma e assim poderíamos tirar também proveito de uma abordagem mais funcional. No entanto chegamos a conclusão de dois problemas, por um lado Python é uma linguagem intrepetada “pouco lenta”, por isso acabamos por optar por Java, continua a ser uma linguagem orientada a objeto, não interpretada, e que apresenta um bom equilíbrio entre rapidez de código e alto nível. </w:t>
+      </w:r>
+    </w:p>
+    <w:p>
+      <w:pPr>
+        <w:jc w:val="both"/>
+      </w:pPr>
+    </w:p>
+    <w:p>
+      <w:pPr>
+        <w:pStyle w:val="Cabealho2"/>
+        <w:rPr>
+          <w:b/>
+        </w:rPr>
+      </w:pPr>
+      <w:bookmarkStart w:id="12" w:name="_Toc475793717"/>
+      <w:r>
+        <w:rPr>
+          <w:b/>
+        </w:rPr>
+        <w:t>Estruturas de dados utilizadas</w:t>
+      </w:r>
+      <w:bookmarkEnd w:id="12"/>
     </w:p>
     <w:p>
       <w:pPr>
         <w:pStyle w:val="Cabealho3"/>
       </w:pPr>
-      <w:bookmarkStart w:id="8" w:name="_Toc475554882"/>
-      <w:r>
-        <w:t>Gulosa</w:t>
-      </w:r>
-      <w:bookmarkEnd w:id="8"/>
-    </w:p>
-    <w:p>
+      <w:bookmarkStart w:id="13" w:name="_Toc475793718"/>
+      <w:r>
+        <w:t>LinkedList</w:t>
+      </w:r>
+      <w:bookmarkEnd w:id="13"/>
+    </w:p>
+    <w:p>
+      <w:pPr>
+        <w:jc w:val="both"/>
+        <w:rPr>
+          <w:u w:val="single"/>
+        </w:rPr>
+      </w:pPr>
       <w:r>
         <w:tab/>
-        <w:t xml:space="preserve">A procura gulosa </w:t>
+        <w:t xml:space="preserve">Como não se sabe </w:t>
+      </w:r>
+      <w:r>
+        <w:t>à</w:t>
+      </w:r>
+      <w:r>
+        <w:t xml:space="preserve"> partida qual será o número de elementos que vamos ter de guardar, esta é a estrutura de </w:t>
+      </w:r>
+      <w:r>
+        <w:t>dado</w:t>
+      </w:r>
+      <w:r>
+        <w:t xml:space="preserve"> que consegue guardar um numero de elementos que só se encontra limitado pela memória física da máquina onde está a correr e que além disso é muito dinâmica, já que permite</w:t>
+      </w:r>
+      <w:r>
+        <w:t xml:space="preserve"> utilizar qualquer tipo de tipos de dados para formar uma LinkedList.</w:t>
+      </w:r>
+      <w:r>
+        <w:t xml:space="preserve"> </w:t>
+      </w:r>
+      <w:r>
+        <w:t xml:space="preserve">As </w:t>
+      </w:r>
+      <w:r>
+        <w:t>operações de remoção e de adição no inicio da estrutura com tempo contante</w:t>
+      </w:r>
+      <w:r>
+        <w:t>, contribuindo assim para um algoritmo mais rápido</w:t>
+      </w:r>
+      <w:r>
+        <w:t>.</w:t>
+      </w:r>
+      <w:r>
+        <w:t xml:space="preserve"> </w:t>
       </w:r>
     </w:p>
     <w:p>
       <w:pPr>
         <w:pStyle w:val="Cabealho3"/>
       </w:pPr>
-      <w:bookmarkStart w:id="9" w:name="_Toc475554883"/>
-      <w:r>
-        <w:t>Busca A*</w:t>
-      </w:r>
-      <w:bookmarkEnd w:id="9"/>
-    </w:p>
+      <w:bookmarkStart w:id="14" w:name="_Toc475793719"/>
+      <w:r>
+        <w:t>PriorityQueue</w:t>
+      </w:r>
+      <w:bookmarkEnd w:id="14"/>
+    </w:p>
+    <w:p>
+      <w:pPr>
+        <w:jc w:val="both"/>
+      </w:pPr>
+      <w:r>
+        <w:tab/>
+        <w:t>A PriorityQueue em java encontra-se construída com base na Queue, que por sua vez é construída com base na LinkedList, logo todas as características em relação a mais valias desta estrutura de dados, também se aplicam à PriorityQueue</w:t>
+      </w:r>
+      <w:r>
+        <w:t xml:space="preserve">. Esta estrutura permite manter uma lista de forma automaticamente ordenada e garantido uma complexidade na ordenação/adição de </w:t>
+      </w:r>
+      <m:oMath>
+        <m:r>
+          <w:rPr>
+            <w:rFonts w:ascii="Cambria Math" w:hAnsi="Cambria Math"/>
+          </w:rPr>
+          <m:t>O(log n)</m:t>
+        </m:r>
+      </m:oMath>
+      <w:r>
+        <w:t xml:space="preserve"> </w:t>
+      </w:r>
+      <w:sdt>
+        <w:sdtPr>
+          <w:id w:val="-1778937210"/>
+          <w:citation/>
+        </w:sdtPr>
+        <w:sdtContent>
+          <w:r>
+            <w:fldChar w:fldCharType="begin"/>
+          </w:r>
+          <w:r>
+            <w:instrText xml:space="preserve"> CITATION Ora16 \l 2070 </w:instrText>
+          </w:r>
+          <w:r>
+            <w:fldChar w:fldCharType="separate"/>
+          </w:r>
+          <w:r>
+            <w:rPr>
+              <w:noProof/>
+            </w:rPr>
+            <w:t>(5)</w:t>
+          </w:r>
+          <w:r>
+            <w:fldChar w:fldCharType="end"/>
+          </w:r>
+        </w:sdtContent>
+      </w:sdt>
+      <w:r>
+        <w:t>,logo foi utilizada na busca A* e busca Gulosa onde é essencial esta tarefa.</w:t>
+      </w:r>
+    </w:p>
+    <w:p>
+      <w:pPr>
+        <w:pStyle w:val="Cabealho3"/>
+      </w:pPr>
+      <w:bookmarkStart w:id="15" w:name="_Toc475793720"/>
+      <w:r>
+        <w:t>HashSet e HashMap</w:t>
+      </w:r>
+      <w:bookmarkEnd w:id="15"/>
+    </w:p>
+    <w:p>
+      <w:pPr>
+        <w:jc w:val="both"/>
+      </w:pPr>
+      <w:r>
+        <w:tab/>
+      </w:r>
+      <w:r>
+        <w:t xml:space="preserve">A utilização de HashSet’s e HashMap’s , na nossa implementação deveu-se a dois factos. </w:t>
+      </w:r>
+      <w:r>
+        <w:t>Por um lado,</w:t>
+      </w:r>
+      <w:r>
+        <w:t xml:space="preserve"> a complexidade de verificar se um determinado nó já se encontra na estrutura é de </w:t>
+      </w:r>
+      <w:r>
+        <w:t>complexidade linear, o que é importante nos algoritmos onde é necessário verificar nós repetidos, além disto como não soa utilizados os números em si, mas sim as suas hashs, possibilita um uso menor de memória.</w:t>
+      </w:r>
+    </w:p>
+    <w:p>
+      <w:pPr>
+        <w:pStyle w:val="Cabealho2"/>
+      </w:pPr>
+      <w:bookmarkStart w:id="16" w:name="_Toc475793721"/>
+      <w:r>
+        <w:t>Considerações de implementação</w:t>
+      </w:r>
+      <w:bookmarkEnd w:id="16"/>
+    </w:p>
+    <w:p>
+      <w:r>
+        <w:t xml:space="preserve"> “”Falar o pq de utilizar as vezes hash map outras hash set””</w:t>
+      </w:r>
+    </w:p>
+    <w:p/>
     <w:p>
       <w:pPr>
         <w:pStyle w:val="Cabealho1"/>
       </w:pPr>
-      <w:bookmarkStart w:id="10" w:name="_Toc475554884"/>
-      <w:r>
-        <w:t>Descrição da Implementação</w:t>
-      </w:r>
-      <w:bookmarkEnd w:id="10"/>
-    </w:p>
-    <w:p>
-      <w:pPr>
-        <w:pStyle w:val="Cabealho1"/>
-      </w:pPr>
-      <w:bookmarkStart w:id="11" w:name="_Toc475554885"/>
+      <w:bookmarkStart w:id="17" w:name="_Toc475793722"/>
       <w:r>
         <w:t>Resultados</w:t>
       </w:r>
-      <w:bookmarkEnd w:id="11"/>
-    </w:p>
-    <w:bookmarkStart w:id="12" w:name="_MON_1549297016"/>
-    <w:bookmarkEnd w:id="12"/>
-    <w:p>
-      <w:r>
-        <w:object w:dxaOrig="6592" w:dyaOrig="2052">
+      <w:bookmarkEnd w:id="17"/>
+    </w:p>
+    <w:bookmarkStart w:id="18" w:name="_MON_1549297016"/>
+    <w:bookmarkEnd w:id="18"/>
+    <w:p>
+      <w:r>
+        <w:object w:dxaOrig="6605" w:dyaOrig="2055">
           <v:shapetype id="_x0000_t75" coordsize="21600,21600" o:spt="75" o:preferrelative="t" path="m@4@5l@4@11@9@11@9@5xe" filled="f" stroked="f">
             <v:stroke joinstyle="miter"/>
             <v:formulas>
@@ -1529,31 +2384,31 @@
             <v:path o:extrusionok="f" gradientshapeok="t" o:connecttype="rect"/>
             <o:lock v:ext="edit" aspectratio="t"/>
           </v:shapetype>
-          <v:shape id="_x0000_i1035" type="#_x0000_t75" style="width:329.35pt;height:102.65pt" o:ole="">
-            <v:imagedata r:id="rId8" o:title=""/>
+          <v:shape id="_x0000_i1045" type="#_x0000_t75" style="width:330pt;height:102.75pt" o:ole="">
+            <v:imagedata r:id="rId9" o:title=""/>
           </v:shape>
-          <o:OLEObject Type="Embed" ProgID="Excel.Sheet.12" ShapeID="_x0000_i1035" DrawAspect="Content" ObjectID="_1549524471" r:id="rId9"/>
+          <o:OLEObject Type="Embed" ProgID="Excel.Sheet.12" ShapeID="_x0000_i1045" DrawAspect="Content" ObjectID="_1549539858" r:id="rId10"/>
         </w:object>
       </w:r>
     </w:p>
+    <w:p/>
     <w:p>
       <w:pPr>
         <w:pStyle w:val="Cabealho1"/>
       </w:pPr>
-      <w:bookmarkStart w:id="13" w:name="_Toc475554886"/>
-      <w:r>
+      <w:bookmarkStart w:id="19" w:name="_Toc475793723"/>
+      <w:r>
+        <w:lastRenderedPageBreak/>
         <w:t>Conclusão</w:t>
       </w:r>
-      <w:bookmarkEnd w:id="13"/>
-    </w:p>
-    <w:p/>
-    <w:p/>
+      <w:bookmarkEnd w:id="19"/>
+    </w:p>
     <w:p>
       <w:r>
         <w:br w:type="page"/>
       </w:r>
     </w:p>
-    <w:bookmarkStart w:id="14" w:name="_Toc475554887" w:displacedByCustomXml="next"/>
+    <w:bookmarkStart w:id="20" w:name="_Toc475793724" w:displacedByCustomXml="next"/>
     <w:sdt>
       <w:sdtPr>
         <w:rPr>
@@ -1577,7 +2432,7 @@
           <w:r>
             <w:t>Referências</w:t>
           </w:r>
-          <w:bookmarkEnd w:id="14"/>
+          <w:bookmarkEnd w:id="20"/>
         </w:p>
         <w:sdt>
           <w:sdtPr>
@@ -1587,6 +2442,15 @@
           <w:sdtEndPr/>
           <w:sdtContent>
             <w:p>
+              <w:pPr>
+                <w:pStyle w:val="Bibliografia"/>
+                <w:rPr>
+                  <w:noProof/>
+                  <w:vanish/>
+                  <w:sz w:val="24"/>
+                  <w:szCs w:val="24"/>
+                </w:rPr>
+              </w:pPr>
               <w:r>
                 <w:fldChar w:fldCharType="begin"/>
               </w:r>
@@ -1598,12 +2462,351 @@
               </w:r>
               <w:r>
                 <w:rPr>
-                  <w:b/>
-                  <w:bCs/>
                   <w:noProof/>
+                  <w:vanish/>
                 </w:rPr>
-                <w:t>Não existem fontes no documento atual.</w:t>
+                <w:t>x</w:t>
               </w:r>
+            </w:p>
+            <w:tbl>
+              <w:tblPr>
+                <w:tblW w:w="5000" w:type="pct"/>
+                <w:tblCellSpacing w:w="15" w:type="dxa"/>
+                <w:tblCellMar>
+                  <w:top w:w="15" w:type="dxa"/>
+                  <w:left w:w="15" w:type="dxa"/>
+                  <w:bottom w:w="15" w:type="dxa"/>
+                  <w:right w:w="15" w:type="dxa"/>
+                </w:tblCellMar>
+                <w:tblLook w:val="04A0" w:firstRow="1" w:lastRow="0" w:firstColumn="1" w:lastColumn="0" w:noHBand="0" w:noVBand="1"/>
+              </w:tblPr>
+              <w:tblGrid>
+                <w:gridCol w:w="213"/>
+                <w:gridCol w:w="8291"/>
+              </w:tblGrid>
+              <w:tr>
+                <w:trPr>
+                  <w:tblCellSpacing w:w="15" w:type="dxa"/>
+                </w:trPr>
+                <w:tc>
+                  <w:tcPr>
+                    <w:tcW w:w="0" w:type="auto"/>
+                    <w:hideMark/>
+                  </w:tcPr>
+                  <w:p>
+                    <w:pPr>
+                      <w:pStyle w:val="Bibliografia"/>
+                      <w:jc w:val="right"/>
+                      <w:rPr>
+                        <w:noProof/>
+                      </w:rPr>
+                    </w:pPr>
+                    <w:r>
+                      <w:rPr>
+                        <w:noProof/>
+                      </w:rPr>
+                      <w:t>1.</w:t>
+                    </w:r>
+                  </w:p>
+                </w:tc>
+                <w:tc>
+                  <w:tcPr>
+                    <w:tcW w:w="0" w:type="auto"/>
+                    <w:hideMark/>
+                  </w:tcPr>
+                  <w:p>
+                    <w:pPr>
+                      <w:pStyle w:val="Bibliografia"/>
+                      <w:rPr>
+                        <w:noProof/>
+                      </w:rPr>
+                    </w:pPr>
+                    <w:r>
+                      <w:rPr>
+                        <w:noProof/>
+                      </w:rPr>
+                      <w:t xml:space="preserve">Wikipedia. [Online].; 2017. Available from: </w:t>
+                    </w:r>
+                    <w:hyperlink r:id="rId11" w:anchor="Newell_and_Simon:_heuristic_search_hypothesis" w:history="1">
+                      <w:r>
+                        <w:rPr>
+                          <w:rStyle w:val="Hiperligao"/>
+                          <w:noProof/>
+                        </w:rPr>
+                        <w:t>https://en.wikipedia.org/wiki/Heuristic_(computer_science)#Newell_and_Simon:_heuristic_search_hypothesis</w:t>
+                      </w:r>
+                    </w:hyperlink>
+                    <w:r>
+                      <w:rPr>
+                        <w:noProof/>
+                      </w:rPr>
+                      <w:t>.</w:t>
+                    </w:r>
+                  </w:p>
+                </w:tc>
+              </w:tr>
+              <w:tr>
+                <w:trPr>
+                  <w:tblCellSpacing w:w="15" w:type="dxa"/>
+                </w:trPr>
+                <w:tc>
+                  <w:tcPr>
+                    <w:tcW w:w="0" w:type="auto"/>
+                    <w:hideMark/>
+                  </w:tcPr>
+                  <w:p>
+                    <w:pPr>
+                      <w:pStyle w:val="Bibliografia"/>
+                      <w:jc w:val="right"/>
+                      <w:rPr>
+                        <w:noProof/>
+                      </w:rPr>
+                    </w:pPr>
+                    <w:r>
+                      <w:rPr>
+                        <w:noProof/>
+                      </w:rPr>
+                      <w:t>2.</w:t>
+                    </w:r>
+                  </w:p>
+                </w:tc>
+                <w:tc>
+                  <w:tcPr>
+                    <w:tcW w:w="0" w:type="auto"/>
+                    <w:hideMark/>
+                  </w:tcPr>
+                  <w:p>
+                    <w:pPr>
+                      <w:pStyle w:val="Bibliografia"/>
+                      <w:rPr>
+                        <w:noProof/>
+                      </w:rPr>
+                    </w:pPr>
+                    <w:r>
+                      <w:rPr>
+                        <w:noProof/>
+                      </w:rPr>
+                      <w:t xml:space="preserve">Black PE. Manhattan distance. [Online].; 2006 [cited 2017 Fevereiro 25. Available from: </w:t>
+                    </w:r>
+                    <w:hyperlink r:id="rId12" w:history="1">
+                      <w:r>
+                        <w:rPr>
+                          <w:rStyle w:val="Hiperligao"/>
+                          <w:noProof/>
+                        </w:rPr>
+                        <w:t>https://xlinux.nist.gov/dads/HTML/manhattanDistance.html</w:t>
+                      </w:r>
+                    </w:hyperlink>
+                    <w:r>
+                      <w:rPr>
+                        <w:noProof/>
+                      </w:rPr>
+                      <w:t>.</w:t>
+                    </w:r>
+                  </w:p>
+                </w:tc>
+              </w:tr>
+              <w:tr>
+                <w:trPr>
+                  <w:tblCellSpacing w:w="15" w:type="dxa"/>
+                </w:trPr>
+                <w:tc>
+                  <w:tcPr>
+                    <w:tcW w:w="0" w:type="auto"/>
+                    <w:hideMark/>
+                  </w:tcPr>
+                  <w:p>
+                    <w:pPr>
+                      <w:pStyle w:val="Bibliografia"/>
+                      <w:jc w:val="right"/>
+                      <w:rPr>
+                        <w:noProof/>
+                      </w:rPr>
+                    </w:pPr>
+                    <w:r>
+                      <w:rPr>
+                        <w:noProof/>
+                      </w:rPr>
+                      <w:t>3.</w:t>
+                    </w:r>
+                  </w:p>
+                </w:tc>
+                <w:tc>
+                  <w:tcPr>
+                    <w:tcW w:w="0" w:type="auto"/>
+                    <w:hideMark/>
+                  </w:tcPr>
+                  <w:p>
+                    <w:pPr>
+                      <w:pStyle w:val="Bibliografia"/>
+                      <w:rPr>
+                        <w:noProof/>
+                      </w:rPr>
+                    </w:pPr>
+                    <w:r>
+                      <w:rPr>
+                        <w:noProof/>
+                      </w:rPr>
+                      <w:t xml:space="preserve">Ribeiro P. DAA1617. [Online].; 2016 [cited 2017 Fevereiro 25. Available from: </w:t>
+                    </w:r>
+                    <w:hyperlink r:id="rId13" w:history="1">
+                      <w:r>
+                        <w:rPr>
+                          <w:rStyle w:val="Hiperligao"/>
+                          <w:noProof/>
+                        </w:rPr>
+                        <w:t>http://www.dcc.fc.up.pt/~pribeiro/aulas/daa1617/slides/9_distancias_11122016.pdf</w:t>
+                      </w:r>
+                    </w:hyperlink>
+                    <w:r>
+                      <w:rPr>
+                        <w:noProof/>
+                      </w:rPr>
+                      <w:t>.</w:t>
+                    </w:r>
+                  </w:p>
+                </w:tc>
+              </w:tr>
+              <w:tr>
+                <w:trPr>
+                  <w:tblCellSpacing w:w="15" w:type="dxa"/>
+                </w:trPr>
+                <w:tc>
+                  <w:tcPr>
+                    <w:tcW w:w="0" w:type="auto"/>
+                    <w:hideMark/>
+                  </w:tcPr>
+                  <w:p>
+                    <w:pPr>
+                      <w:pStyle w:val="Bibliografia"/>
+                      <w:jc w:val="right"/>
+                      <w:rPr>
+                        <w:noProof/>
+                      </w:rPr>
+                    </w:pPr>
+                    <w:r>
+                      <w:rPr>
+                        <w:noProof/>
+                      </w:rPr>
+                      <w:t>4.</w:t>
+                    </w:r>
+                  </w:p>
+                </w:tc>
+                <w:tc>
+                  <w:tcPr>
+                    <w:tcW w:w="0" w:type="auto"/>
+                    <w:hideMark/>
+                  </w:tcPr>
+                  <w:p>
+                    <w:pPr>
+                      <w:pStyle w:val="Bibliografia"/>
+                      <w:rPr>
+                        <w:noProof/>
+                      </w:rPr>
+                    </w:pPr>
+                    <w:r>
+                      <w:rPr>
+                        <w:noProof/>
+                      </w:rPr>
+                      <w:t xml:space="preserve">Eranki R. Pathfinding using A* (A-Star). [Online].; 2002 [cited 2017 Fevereiro 25. Available from: </w:t>
+                    </w:r>
+                    <w:hyperlink r:id="rId14" w:history="1">
+                      <w:r>
+                        <w:rPr>
+                          <w:rStyle w:val="Hiperligao"/>
+                          <w:noProof/>
+                        </w:rPr>
+                        <w:t>http://web.mit.edu/eranki/www/tutorials/search/</w:t>
+                      </w:r>
+                    </w:hyperlink>
+                    <w:r>
+                      <w:rPr>
+                        <w:noProof/>
+                      </w:rPr>
+                      <w:t>.</w:t>
+                    </w:r>
+                  </w:p>
+                </w:tc>
+              </w:tr>
+              <w:tr>
+                <w:trPr>
+                  <w:tblCellSpacing w:w="15" w:type="dxa"/>
+                </w:trPr>
+                <w:tc>
+                  <w:tcPr>
+                    <w:tcW w:w="0" w:type="auto"/>
+                    <w:hideMark/>
+                  </w:tcPr>
+                  <w:p>
+                    <w:pPr>
+                      <w:pStyle w:val="Bibliografia"/>
+                      <w:jc w:val="right"/>
+                      <w:rPr>
+                        <w:noProof/>
+                      </w:rPr>
+                    </w:pPr>
+                    <w:r>
+                      <w:rPr>
+                        <w:noProof/>
+                      </w:rPr>
+                      <w:t>5.</w:t>
+                    </w:r>
+                  </w:p>
+                </w:tc>
+                <w:tc>
+                  <w:tcPr>
+                    <w:tcW w:w="0" w:type="auto"/>
+                    <w:hideMark/>
+                  </w:tcPr>
+                  <w:p>
+                    <w:pPr>
+                      <w:pStyle w:val="Bibliografia"/>
+                      <w:rPr>
+                        <w:noProof/>
+                      </w:rPr>
+                    </w:pPr>
+                    <w:r>
+                      <w:rPr>
+                        <w:noProof/>
+                      </w:rPr>
+                      <w:t xml:space="preserve">Oracle. PriorityQueue. [Online].; 2016 [cited 2017 Fevereiro 25. Available from: </w:t>
+                    </w:r>
+                    <w:hyperlink r:id="rId15" w:history="1">
+                      <w:r>
+                        <w:rPr>
+                          <w:rStyle w:val="Hiperligao"/>
+                          <w:noProof/>
+                        </w:rPr>
+                        <w:t>http://docs.oracle.com/javase/7/docs/api/java/util/PriorityQueue.html</w:t>
+                      </w:r>
+                    </w:hyperlink>
+                    <w:r>
+                      <w:rPr>
+                        <w:noProof/>
+                      </w:rPr>
+                      <w:t>.</w:t>
+                    </w:r>
+                  </w:p>
+                </w:tc>
+              </w:tr>
+            </w:tbl>
+            <w:p>
+              <w:pPr>
+                <w:pStyle w:val="Bibliografia"/>
+                <w:rPr>
+                  <w:noProof/>
+                  <w:vanish/>
+                </w:rPr>
+              </w:pPr>
+              <w:r>
+                <w:rPr>
+                  <w:noProof/>
+                  <w:vanish/>
+                </w:rPr>
+                <w:t>x</w:t>
+              </w:r>
+            </w:p>
+            <w:p>
               <w:r>
                 <w:rPr>
                   <w:b/>
@@ -1618,7 +2821,7 @@
     </w:sdt>
     <w:p/>
     <w:sectPr>
-      <w:footerReference w:type="default" r:id="rId10"/>
+      <w:footerReference w:type="default" r:id="rId16"/>
       <w:pgSz w:w="11906" w:h="16838"/>
       <w:pgMar w:top="1417" w:right="1701" w:bottom="1417" w:left="1701" w:header="708" w:footer="708" w:gutter="0"/>
       <w:cols w:space="708"/>
@@ -1685,7 +2888,7 @@
       <w:rPr>
         <w:noProof/>
       </w:rPr>
-      <w:t>3</w:t>
+      <w:t>4</w:t>
     </w:r>
     <w:r>
       <w:fldChar w:fldCharType="end"/>
@@ -1717,6 +2920,127 @@
     </w:p>
   </w:footnote>
 </w:footnotes>
+</file>
+
+<file path=word/numbering.xml><?xml version="1.0" encoding="utf-8"?>
+<w:numbering xmlns:wpc="http://schemas.microsoft.com/office/word/2010/wordprocessingCanvas" xmlns:cx="http://schemas.microsoft.com/office/drawing/2014/chartex" xmlns:cx1="http://schemas.microsoft.com/office/drawing/2015/9/8/chartex" xmlns:cx2="http://schemas.microsoft.com/office/drawing/2015/10/21/chartex" xmlns:cx3="http://schemas.microsoft.com/office/drawing/2016/5/9/chartex" xmlns:cx4="http://schemas.microsoft.com/office/drawing/2016/5/10/chartex" xmlns:cx5="http://schemas.microsoft.com/office/drawing/2016/5/11/chartex" xmlns:mc="http://schemas.openxmlformats.org/markup-compatibility/2006" xmlns:o="urn:schemas-microsoft-com:office:office" xmlns:r="http://schemas.openxmlformats.org/officeDocument/2006/relationships" xmlns:m="http://schemas.openxmlformats.org/officeDocument/2006/math" xmlns:v="urn:schemas-microsoft-com:vml" xmlns:wp14="http://schemas.microsoft.com/office/word/2010/wordprocessingDrawing" xmlns:wp="http://schemas.openxmlformats.org/drawingml/2006/wordprocessingDrawing" xmlns:w10="urn:schemas-microsoft-com:office:word" xmlns:w="http://schemas.openxmlformats.org/wordprocessingml/2006/main" xmlns:w14="http://schemas.microsoft.com/office/word/2010/wordml" xmlns:w15="http://schemas.microsoft.com/office/word/2012/wordml" xmlns:w16se="http://schemas.microsoft.com/office/word/2015/wordml/symex" xmlns:wpg="http://schemas.microsoft.com/office/word/2010/wordprocessingGroup" xmlns:wpi="http://schemas.microsoft.com/office/word/2010/wordprocessingInk" xmlns:wne="http://schemas.microsoft.com/office/word/2006/wordml" xmlns:wps="http://schemas.microsoft.com/office/word/2010/wordprocessingShape" mc:Ignorable="w14 w15 w16se wp14">
+  <w:abstractNum w:abstractNumId="0" w15:restartNumberingAfterBreak="0">
+    <w:nsid w:val="08583D81"/>
+    <w:multiLevelType w:val="hybridMultilevel"/>
+    <w:tmpl w:val="5B7C2EDE"/>
+    <w:lvl w:ilvl="0" w:tplc="08160001">
+      <w:start w:val="1"/>
+      <w:numFmt w:val="bullet"/>
+      <w:lvlText w:val=""/>
+      <w:lvlJc w:val="left"/>
+      <w:pPr>
+        <w:ind w:left="1429" w:hanging="360"/>
+      </w:pPr>
+      <w:rPr>
+        <w:rFonts w:ascii="Symbol" w:hAnsi="Symbol" w:hint="default"/>
+      </w:rPr>
+    </w:lvl>
+    <w:lvl w:ilvl="1" w:tplc="08160003" w:tentative="1">
+      <w:start w:val="1"/>
+      <w:numFmt w:val="bullet"/>
+      <w:lvlText w:val="o"/>
+      <w:lvlJc w:val="left"/>
+      <w:pPr>
+        <w:ind w:left="2149" w:hanging="360"/>
+      </w:pPr>
+      <w:rPr>
+        <w:rFonts w:ascii="Courier New" w:hAnsi="Courier New" w:cs="Courier New" w:hint="default"/>
+      </w:rPr>
+    </w:lvl>
+    <w:lvl w:ilvl="2" w:tplc="08160005" w:tentative="1">
+      <w:start w:val="1"/>
+      <w:numFmt w:val="bullet"/>
+      <w:lvlText w:val=""/>
+      <w:lvlJc w:val="left"/>
+      <w:pPr>
+        <w:ind w:left="2869" w:hanging="360"/>
+      </w:pPr>
+      <w:rPr>
+        <w:rFonts w:ascii="Wingdings" w:hAnsi="Wingdings" w:hint="default"/>
+      </w:rPr>
+    </w:lvl>
+    <w:lvl w:ilvl="3" w:tplc="08160001" w:tentative="1">
+      <w:start w:val="1"/>
+      <w:numFmt w:val="bullet"/>
+      <w:lvlText w:val=""/>
+      <w:lvlJc w:val="left"/>
+      <w:pPr>
+        <w:ind w:left="3589" w:hanging="360"/>
+      </w:pPr>
+      <w:rPr>
+        <w:rFonts w:ascii="Symbol" w:hAnsi="Symbol" w:hint="default"/>
+      </w:rPr>
+    </w:lvl>
+    <w:lvl w:ilvl="4" w:tplc="08160003" w:tentative="1">
+      <w:start w:val="1"/>
+      <w:numFmt w:val="bullet"/>
+      <w:lvlText w:val="o"/>
+      <w:lvlJc w:val="left"/>
+      <w:pPr>
+        <w:ind w:left="4309" w:hanging="360"/>
+      </w:pPr>
+      <w:rPr>
+        <w:rFonts w:ascii="Courier New" w:hAnsi="Courier New" w:cs="Courier New" w:hint="default"/>
+      </w:rPr>
+    </w:lvl>
+    <w:lvl w:ilvl="5" w:tplc="08160005" w:tentative="1">
+      <w:start w:val="1"/>
+      <w:numFmt w:val="bullet"/>
+      <w:lvlText w:val=""/>
+      <w:lvlJc w:val="left"/>
+      <w:pPr>
+        <w:ind w:left="5029" w:hanging="360"/>
+      </w:pPr>
+      <w:rPr>
+        <w:rFonts w:ascii="Wingdings" w:hAnsi="Wingdings" w:hint="default"/>
+      </w:rPr>
+    </w:lvl>
+    <w:lvl w:ilvl="6" w:tplc="08160001" w:tentative="1">
+      <w:start w:val="1"/>
+      <w:numFmt w:val="bullet"/>
+      <w:lvlText w:val=""/>
+      <w:lvlJc w:val="left"/>
+      <w:pPr>
+        <w:ind w:left="5749" w:hanging="360"/>
+      </w:pPr>
+      <w:rPr>
+        <w:rFonts w:ascii="Symbol" w:hAnsi="Symbol" w:hint="default"/>
+      </w:rPr>
+    </w:lvl>
+    <w:lvl w:ilvl="7" w:tplc="08160003" w:tentative="1">
+      <w:start w:val="1"/>
+      <w:numFmt w:val="bullet"/>
+      <w:lvlText w:val="o"/>
+      <w:lvlJc w:val="left"/>
+      <w:pPr>
+        <w:ind w:left="6469" w:hanging="360"/>
+      </w:pPr>
+      <w:rPr>
+        <w:rFonts w:ascii="Courier New" w:hAnsi="Courier New" w:cs="Courier New" w:hint="default"/>
+      </w:rPr>
+    </w:lvl>
+    <w:lvl w:ilvl="8" w:tplc="08160005" w:tentative="1">
+      <w:start w:val="1"/>
+      <w:numFmt w:val="bullet"/>
+      <w:lvlText w:val=""/>
+      <w:lvlJc w:val="left"/>
+      <w:pPr>
+        <w:ind w:left="7189" w:hanging="360"/>
+      </w:pPr>
+      <w:rPr>
+        <w:rFonts w:ascii="Wingdings" w:hAnsi="Wingdings" w:hint="default"/>
+      </w:rPr>
+    </w:lvl>
+  </w:abstractNum>
+  <w:num w:numId="1">
+    <w:abstractNumId w:val="0"/>
+  </w:num>
+</w:numbering>
 </file>
 
 <file path=word/styles.xml><?xml version="1.0" encoding="utf-8"?>
@@ -1842,6 +3166,7 @@
     <w:lsdException w:name="HTML Sample" w:semiHidden="1" w:unhideWhenUsed="1"/>
     <w:lsdException w:name="HTML Typewriter" w:semiHidden="1" w:unhideWhenUsed="1"/>
     <w:lsdException w:name="HTML Variable" w:semiHidden="1" w:unhideWhenUsed="1"/>
+    <w:lsdException w:name="Normal Table" w:semiHidden="1" w:unhideWhenUsed="1"/>
     <w:lsdException w:name="annotation subject" w:semiHidden="1" w:unhideWhenUsed="1"/>
     <w:lsdException w:name="No List" w:semiHidden="1" w:unhideWhenUsed="1"/>
     <w:lsdException w:name="Outline List 1" w:semiHidden="1" w:unhideWhenUsed="1"/>
@@ -1886,6 +3211,7 @@
     <w:lsdException w:name="Table Professional" w:semiHidden="1" w:unhideWhenUsed="1"/>
     <w:lsdException w:name="Table Subtle 1" w:semiHidden="1" w:unhideWhenUsed="1"/>
     <w:lsdException w:name="Table Subtle 2" w:semiHidden="1" w:unhideWhenUsed="1"/>
+    <w:lsdException w:name="Table Web 1" w:semiHidden="1" w:unhideWhenUsed="1"/>
     <w:lsdException w:name="Table Web 2" w:semiHidden="1" w:unhideWhenUsed="1"/>
     <w:lsdException w:name="Table Web 3" w:semiHidden="1" w:unhideWhenUsed="1"/>
     <w:lsdException w:name="Balloon Text" w:semiHidden="1" w:unhideWhenUsed="1"/>
@@ -2859,6 +4185,154 @@
     <w:uiPriority w:val="37"/>
     <w:unhideWhenUsed/>
     <w:rsid w:val="001300F7"/>
+  </w:style>
+  <w:style w:type="character" w:styleId="Refdecomentrio">
+    <w:name w:val="annotation reference"/>
+    <w:basedOn w:val="Tipodeletrapredefinidodopargrafo"/>
+    <w:uiPriority w:val="99"/>
+    <w:semiHidden/>
+    <w:unhideWhenUsed/>
+    <w:rsid w:val="00B75AA5"/>
+    <w:rPr>
+      <w:sz w:val="16"/>
+      <w:szCs w:val="16"/>
+    </w:rPr>
+  </w:style>
+  <w:style w:type="paragraph" w:styleId="Textodecomentrio">
+    <w:name w:val="annotation text"/>
+    <w:basedOn w:val="Normal"/>
+    <w:link w:val="TextodecomentrioCarter"/>
+    <w:uiPriority w:val="99"/>
+    <w:semiHidden/>
+    <w:unhideWhenUsed/>
+    <w:rsid w:val="00B75AA5"/>
+    <w:pPr>
+      <w:spacing w:line="240" w:lineRule="auto"/>
+    </w:pPr>
+    <w:rPr>
+      <w:sz w:val="20"/>
+      <w:szCs w:val="20"/>
+    </w:rPr>
+  </w:style>
+  <w:style w:type="character" w:customStyle="1" w:styleId="TextodecomentrioCarter">
+    <w:name w:val="Texto de comentário Caráter"/>
+    <w:basedOn w:val="Tipodeletrapredefinidodopargrafo"/>
+    <w:link w:val="Textodecomentrio"/>
+    <w:uiPriority w:val="99"/>
+    <w:semiHidden/>
+    <w:rsid w:val="00B75AA5"/>
+    <w:rPr>
+      <w:sz w:val="20"/>
+      <w:szCs w:val="20"/>
+    </w:rPr>
+  </w:style>
+  <w:style w:type="paragraph" w:styleId="Assuntodecomentrio">
+    <w:name w:val="annotation subject"/>
+    <w:basedOn w:val="Textodecomentrio"/>
+    <w:next w:val="Textodecomentrio"/>
+    <w:link w:val="AssuntodecomentrioCarter"/>
+    <w:uiPriority w:val="99"/>
+    <w:semiHidden/>
+    <w:unhideWhenUsed/>
+    <w:rsid w:val="00B75AA5"/>
+    <w:rPr>
+      <w:b/>
+      <w:bCs/>
+    </w:rPr>
+  </w:style>
+  <w:style w:type="character" w:customStyle="1" w:styleId="AssuntodecomentrioCarter">
+    <w:name w:val="Assunto de comentário Caráter"/>
+    <w:basedOn w:val="TextodecomentrioCarter"/>
+    <w:link w:val="Assuntodecomentrio"/>
+    <w:uiPriority w:val="99"/>
+    <w:semiHidden/>
+    <w:rsid w:val="00B75AA5"/>
+    <w:rPr>
+      <w:b/>
+      <w:bCs/>
+      <w:sz w:val="20"/>
+      <w:szCs w:val="20"/>
+    </w:rPr>
+  </w:style>
+  <w:style w:type="paragraph" w:styleId="Textodebalo">
+    <w:name w:val="Balloon Text"/>
+    <w:basedOn w:val="Normal"/>
+    <w:link w:val="TextodebaloCarter"/>
+    <w:uiPriority w:val="99"/>
+    <w:semiHidden/>
+    <w:unhideWhenUsed/>
+    <w:rsid w:val="00B75AA5"/>
+    <w:pPr>
+      <w:spacing w:after="0" w:line="240" w:lineRule="auto"/>
+    </w:pPr>
+    <w:rPr>
+      <w:rFonts w:ascii="Segoe UI" w:hAnsi="Segoe UI" w:cs="Segoe UI"/>
+      <w:sz w:val="18"/>
+      <w:szCs w:val="18"/>
+    </w:rPr>
+  </w:style>
+  <w:style w:type="character" w:customStyle="1" w:styleId="TextodebaloCarter">
+    <w:name w:val="Texto de balão Caráter"/>
+    <w:basedOn w:val="Tipodeletrapredefinidodopargrafo"/>
+    <w:link w:val="Textodebalo"/>
+    <w:uiPriority w:val="99"/>
+    <w:semiHidden/>
+    <w:rsid w:val="00B75AA5"/>
+    <w:rPr>
+      <w:rFonts w:ascii="Segoe UI" w:hAnsi="Segoe UI" w:cs="Segoe UI"/>
+      <w:sz w:val="18"/>
+      <w:szCs w:val="18"/>
+    </w:rPr>
+  </w:style>
+  <w:style w:type="paragraph" w:styleId="PargrafodaLista">
+    <w:name w:val="List Paragraph"/>
+    <w:basedOn w:val="Normal"/>
+    <w:uiPriority w:val="34"/>
+    <w:qFormat/>
+    <w:rsid w:val="00C9471F"/>
+    <w:pPr>
+      <w:ind w:left="720"/>
+      <w:contextualSpacing/>
+    </w:pPr>
+  </w:style>
+  <w:style w:type="paragraph" w:styleId="Textodenotaderodap">
+    <w:name w:val="footnote text"/>
+    <w:basedOn w:val="Normal"/>
+    <w:link w:val="TextodenotaderodapCarter"/>
+    <w:uiPriority w:val="99"/>
+    <w:semiHidden/>
+    <w:unhideWhenUsed/>
+    <w:rsid w:val="000D35FE"/>
+    <w:pPr>
+      <w:spacing w:after="0" w:line="240" w:lineRule="auto"/>
+    </w:pPr>
+    <w:rPr>
+      <w:sz w:val="20"/>
+      <w:szCs w:val="20"/>
+    </w:rPr>
+  </w:style>
+  <w:style w:type="character" w:customStyle="1" w:styleId="TextodenotaderodapCarter">
+    <w:name w:val="Texto de nota de rodapé Caráter"/>
+    <w:basedOn w:val="Tipodeletrapredefinidodopargrafo"/>
+    <w:link w:val="Textodenotaderodap"/>
+    <w:uiPriority w:val="99"/>
+    <w:semiHidden/>
+    <w:rsid w:val="000D35FE"/>
+    <w:rPr>
+      <w:sz w:val="20"/>
+      <w:szCs w:val="20"/>
+    </w:rPr>
+  </w:style>
+  <w:style w:type="character" w:styleId="Refdenotaderodap">
+    <w:name w:val="footnote reference"/>
+    <w:basedOn w:val="Tipodeletrapredefinidodopargrafo"/>
+    <w:uiPriority w:val="99"/>
+    <w:semiHidden/>
+    <w:unhideWhenUsed/>
+    <w:rsid w:val="000D35FE"/>
+    <w:rPr>
+      <w:vertAlign w:val="superscript"/>
+    </w:rPr>
   </w:style>
 </w:styles>
 </file>
@@ -3159,7 +4633,7 @@
 </file>
 
 <file path=customXml/item1.xml><?xml version="1.0" encoding="utf-8"?>
-<b:Sources xmlns:b="http://schemas.openxmlformats.org/officeDocument/2006/bibliography" xmlns="http://schemas.openxmlformats.org/officeDocument/2006/bibliography" SelectedStyle="\APASixthEditionOfficeOnline.xsl" StyleName="APA" Version="6">
+<b:Sources xmlns:b="http://schemas.openxmlformats.org/officeDocument/2006/bibliography" xmlns="http://schemas.openxmlformats.org/officeDocument/2006/bibliography" SelectedStyle="\Vancouver.XSL" StyleName="Vancouver" Version="1">
   <b:Source>
     <b:Tag>Heu17</b:Tag>
     <b:SourceType>InternetSite</b:SourceType>
@@ -3172,11 +4646,95 @@
     <b:URL>https://en.wikipedia.org/wiki/Heuristic_(computer_science)#Newell_and_Simon:_heuristic_search_hypothesis</b:URL>
     <b:RefOrder>1</b:RefOrder>
   </b:Source>
+  <b:Source>
+    <b:Tag>Bla06</b:Tag>
+    <b:SourceType>InternetSite</b:SourceType>
+    <b:Guid>{F582F7BA-B96F-44F9-9CF3-260CB78E6890}</b:Guid>
+    <b:InternetSiteTitle>Manhattan distance</b:InternetSiteTitle>
+    <b:Year>2006</b:Year>
+    <b:YearAccessed>2017</b:YearAccessed>
+    <b:MonthAccessed>Fevereiro</b:MonthAccessed>
+    <b:DayAccessed>25</b:DayAccessed>
+    <b:URL>https://xlinux.nist.gov/dads/HTML/manhattanDistance.html</b:URL>
+    <b:Author>
+      <b:Author>
+        <b:NameList>
+          <b:Person>
+            <b:Last>Black</b:Last>
+            <b:Middle>E.</b:Middle>
+            <b:First>Paul</b:First>
+          </b:Person>
+        </b:NameList>
+      </b:Author>
+    </b:Author>
+    <b:RefOrder>2</b:RefOrder>
+  </b:Source>
+  <b:Source>
+    <b:Tag>Era02</b:Tag>
+    <b:SourceType>InternetSite</b:SourceType>
+    <b:Guid>{DF43BAD7-8379-40BE-9DBE-CE2C23030887}</b:Guid>
+    <b:InternetSiteTitle>Pathfinding using A* (A-Star)</b:InternetSiteTitle>
+    <b:Year>2002</b:Year>
+    <b:YearAccessed>2017</b:YearAccessed>
+    <b:MonthAccessed>Fevereiro</b:MonthAccessed>
+    <b:DayAccessed>25</b:DayAccessed>
+    <b:URL>http://web.mit.edu/eranki/www/tutorials/search/</b:URL>
+    <b:Author>
+      <b:Author>
+        <b:NameList>
+          <b:Person>
+            <b:Last>Eranki</b:Last>
+            <b:First>Rajiv</b:First>
+          </b:Person>
+        </b:NameList>
+      </b:Author>
+    </b:Author>
+    <b:RefOrder>4</b:RefOrder>
+  </b:Source>
+  <b:Source>
+    <b:Tag>Rib16</b:Tag>
+    <b:SourceType>InternetSite</b:SourceType>
+    <b:Guid>{C5DAD9E8-89D8-408F-B109-47814E0688B1}</b:Guid>
+    <b:InternetSiteTitle>DAA1617</b:InternetSiteTitle>
+    <b:Year>2016</b:Year>
+    <b:YearAccessed>2017</b:YearAccessed>
+    <b:MonthAccessed>Fevereiro</b:MonthAccessed>
+    <b:DayAccessed>25</b:DayAccessed>
+    <b:URL>http://www.dcc.fc.up.pt/~pribeiro/aulas/daa1617/slides/9_distancias_11122016.pdf</b:URL>
+    <b:Author>
+      <b:Author>
+        <b:NameList>
+          <b:Person>
+            <b:Last>Ribeiro</b:Last>
+            <b:First>Pedro</b:First>
+          </b:Person>
+        </b:NameList>
+      </b:Author>
+    </b:Author>
+    <b:RefOrder>3</b:RefOrder>
+  </b:Source>
+  <b:Source>
+    <b:Tag>Ora16</b:Tag>
+    <b:SourceType>InternetSite</b:SourceType>
+    <b:Guid>{C092BF9F-6437-47A5-8818-CC2E6AA6F02C}</b:Guid>
+    <b:Author>
+      <b:Author>
+        <b:Corporate>Oracle</b:Corporate>
+      </b:Author>
+    </b:Author>
+    <b:InternetSiteTitle>PriorityQueue</b:InternetSiteTitle>
+    <b:Year>2016</b:Year>
+    <b:YearAccessed>2017</b:YearAccessed>
+    <b:MonthAccessed>Fevereiro</b:MonthAccessed>
+    <b:DayAccessed>25</b:DayAccessed>
+    <b:URL>http://docs.oracle.com/javase/7/docs/api/java/util/PriorityQueue.html</b:URL>
+    <b:RefOrder>5</b:RefOrder>
+  </b:Source>
 </b:Sources>
 </file>
 
 <file path=customXml/itemProps1.xml><?xml version="1.0" encoding="utf-8"?>
-<ds:datastoreItem xmlns:ds="http://schemas.openxmlformats.org/officeDocument/2006/customXml" ds:itemID="{12648631-5508-4FC1-B733-3E31B09FCE8F}">
+<ds:datastoreItem xmlns:ds="http://schemas.openxmlformats.org/officeDocument/2006/customXml" ds:itemID="{094EF254-6C9B-4CA7-8B55-D37149CB2CD4}">
   <ds:schemaRefs>
     <ds:schemaRef ds:uri="http://schemas.openxmlformats.org/officeDocument/2006/bibliography"/>
   </ds:schemaRefs>

</xml_diff>

<commit_message>
Continuar com o português
</commit_message>
<xml_diff>
--- a/Jogo_dos_15.docx
+++ b/Jogo_dos_15.docx
@@ -323,24 +323,48 @@
           <w:sz w:val="24"/>
           <w:szCs w:val="24"/>
         </w:rPr>
-        <w:t>André Cirne – 201505860</w:t>
-      </w:r>
-    </w:p>
-    <w:p>
-      <w:pPr>
-        <w:spacing w:after="0" w:line="240" w:lineRule="auto"/>
-        <w:jc w:val="center"/>
-        <w:rPr>
-          <w:sz w:val="72"/>
-        </w:rPr>
-      </w:pPr>
+        <w:t>André Cirne -</w:t>
+      </w:r>
       <w:r>
         <w:rPr>
           <w:b/>
           <w:sz w:val="24"/>
           <w:szCs w:val="24"/>
         </w:rPr>
-        <w:t>José Sousa - 2015</w:t>
+        <w:t xml:space="preserve"> 201505860</w:t>
+      </w:r>
+    </w:p>
+    <w:p>
+      <w:pPr>
+        <w:spacing w:after="0" w:line="240" w:lineRule="auto"/>
+        <w:jc w:val="center"/>
+        <w:rPr>
+          <w:sz w:val="72"/>
+        </w:rPr>
+      </w:pPr>
+      <w:r>
+        <w:rPr>
+          <w:b/>
+          <w:sz w:val="24"/>
+          <w:szCs w:val="24"/>
+        </w:rPr>
+        <w:t>José Sousa -</w:t>
+      </w:r>
+      <w:r>
+        <w:rPr>
+          <w:b/>
+          <w:sz w:val="24"/>
+          <w:szCs w:val="24"/>
+        </w:rPr>
+        <w:t xml:space="preserve"> 2015</w:t>
+      </w:r>
+      <w:r>
+        <w:rPr>
+          <w:b/>
+          <w:sz w:val="24"/>
+          <w:szCs w:val="24"/>
+        </w:rPr>
+        <w:t>03443</w:t>
       </w:r>
       <w:r>
         <w:rPr>
@@ -399,16 +423,15 @@
           <w:r>
             <w:fldChar w:fldCharType="separate"/>
           </w:r>
-          <w:hyperlink w:anchor="_Toc475793706" w:history="1">
+          <w:hyperlink w:anchor="_Toc476081297" w:history="1">
             <w:r>
               <w:rPr>
                 <w:rStyle w:val="Hiperligao"/>
+                <w:rFonts w:cstheme="minorHAnsi"/>
                 <w:noProof/>
               </w:rPr>
               <w:t>Introdução</w:t>
             </w:r>
-            <w:bookmarkStart w:id="0" w:name="_GoBack"/>
-            <w:bookmarkEnd w:id="0"/>
             <w:r>
               <w:rPr>
                 <w:noProof/>
@@ -428,7 +451,7 @@
                 <w:noProof/>
                 <w:webHidden/>
               </w:rPr>
-              <w:instrText xml:space="preserve"> PAGEREF _Toc475793706 \h </w:instrText>
+              <w:instrText xml:space="preserve"> PAGEREF _Toc476081297 \h </w:instrText>
             </w:r>
             <w:r>
               <w:rPr>
@@ -470,10 +493,11 @@
               <w:noProof/>
             </w:rPr>
           </w:pPr>
-          <w:hyperlink w:anchor="_Toc475793707" w:history="1">
+          <w:hyperlink w:anchor="_Toc476081298" w:history="1">
             <w:r>
               <w:rPr>
                 <w:rStyle w:val="Hiperligao"/>
+                <w:rFonts w:cstheme="minorHAnsi"/>
                 <w:noProof/>
               </w:rPr>
               <w:t>Estratégias de Procura</w:t>
@@ -497,7 +521,7 @@
                 <w:noProof/>
                 <w:webHidden/>
               </w:rPr>
-              <w:instrText xml:space="preserve"> PAGEREF _Toc475793707 \h </w:instrText>
+              <w:instrText xml:space="preserve"> PAGEREF _Toc476081298 \h </w:instrText>
             </w:r>
             <w:r>
               <w:rPr>
@@ -539,7 +563,7 @@
               <w:noProof/>
             </w:rPr>
           </w:pPr>
-          <w:hyperlink w:anchor="_Toc475793708" w:history="1">
+          <w:hyperlink w:anchor="_Toc476081299" w:history="1">
             <w:r>
               <w:rPr>
                 <w:rStyle w:val="Hiperligao"/>
@@ -566,7 +590,7 @@
                 <w:noProof/>
                 <w:webHidden/>
               </w:rPr>
-              <w:instrText xml:space="preserve"> PAGEREF _Toc475793708 \h </w:instrText>
+              <w:instrText xml:space="preserve"> PAGEREF _Toc476081299 \h </w:instrText>
             </w:r>
             <w:r>
               <w:rPr>
@@ -608,10 +632,11 @@
               <w:noProof/>
             </w:rPr>
           </w:pPr>
-          <w:hyperlink w:anchor="_Toc475793709" w:history="1">
+          <w:hyperlink w:anchor="_Toc476081300" w:history="1">
             <w:r>
               <w:rPr>
                 <w:rStyle w:val="Hiperligao"/>
+                <w:rFonts w:cstheme="minorHAnsi"/>
                 <w:noProof/>
               </w:rPr>
               <w:t>Profundidade</w:t>
@@ -635,7 +660,7 @@
                 <w:noProof/>
                 <w:webHidden/>
               </w:rPr>
-              <w:instrText xml:space="preserve"> PAGEREF _Toc475793709 \h </w:instrText>
+              <w:instrText xml:space="preserve"> PAGEREF _Toc476081300 \h </w:instrText>
             </w:r>
             <w:r>
               <w:rPr>
@@ -677,10 +702,11 @@
               <w:noProof/>
             </w:rPr>
           </w:pPr>
-          <w:hyperlink w:anchor="_Toc475793710" w:history="1">
+          <w:hyperlink w:anchor="_Toc476081301" w:history="1">
             <w:r>
               <w:rPr>
                 <w:rStyle w:val="Hiperligao"/>
+                <w:rFonts w:cstheme="minorHAnsi"/>
                 <w:noProof/>
               </w:rPr>
               <w:t>Largura</w:t>
@@ -704,7 +730,7 @@
                 <w:noProof/>
                 <w:webHidden/>
               </w:rPr>
-              <w:instrText xml:space="preserve"> PAGEREF _Toc475793710 \h </w:instrText>
+              <w:instrText xml:space="preserve"> PAGEREF _Toc476081301 \h </w:instrText>
             </w:r>
             <w:r>
               <w:rPr>
@@ -746,10 +772,11 @@
               <w:noProof/>
             </w:rPr>
           </w:pPr>
-          <w:hyperlink w:anchor="_Toc475793711" w:history="1">
+          <w:hyperlink w:anchor="_Toc476081302" w:history="1">
             <w:r>
               <w:rPr>
                 <w:rStyle w:val="Hiperligao"/>
+                <w:rFonts w:cstheme="minorHAnsi"/>
                 <w:noProof/>
               </w:rPr>
               <w:t>Busca Iterativa Limitada em Profundidade</w:t>
@@ -773,7 +800,7 @@
                 <w:noProof/>
                 <w:webHidden/>
               </w:rPr>
-              <w:instrText xml:space="preserve"> PAGEREF _Toc475793711 \h </w:instrText>
+              <w:instrText xml:space="preserve"> PAGEREF _Toc476081302 \h </w:instrText>
             </w:r>
             <w:r>
               <w:rPr>
@@ -793,7 +820,7 @@
                 <w:noProof/>
                 <w:webHidden/>
               </w:rPr>
-              <w:t>3</w:t>
+              <w:t>4</w:t>
             </w:r>
             <w:r>
               <w:rPr>
@@ -815,10 +842,11 @@
               <w:noProof/>
             </w:rPr>
           </w:pPr>
-          <w:hyperlink w:anchor="_Toc475793712" w:history="1">
+          <w:hyperlink w:anchor="_Toc476081303" w:history="1">
             <w:r>
               <w:rPr>
                 <w:rStyle w:val="Hiperligao"/>
+                <w:rFonts w:cstheme="majorHAnsi"/>
                 <w:noProof/>
               </w:rPr>
               <w:t>Procura guiada</w:t>
@@ -842,7 +870,7 @@
                 <w:noProof/>
                 <w:webHidden/>
               </w:rPr>
-              <w:instrText xml:space="preserve"> PAGEREF _Toc475793712 \h </w:instrText>
+              <w:instrText xml:space="preserve"> PAGEREF _Toc476081303 \h </w:instrText>
             </w:r>
             <w:r>
               <w:rPr>
@@ -862,7 +890,7 @@
                 <w:noProof/>
                 <w:webHidden/>
               </w:rPr>
-              <w:t>3</w:t>
+              <w:t>4</w:t>
             </w:r>
             <w:r>
               <w:rPr>
@@ -884,10 +912,11 @@
               <w:noProof/>
             </w:rPr>
           </w:pPr>
-          <w:hyperlink w:anchor="_Toc475793713" w:history="1">
+          <w:hyperlink w:anchor="_Toc476081304" w:history="1">
             <w:r>
               <w:rPr>
                 <w:rStyle w:val="Hiperligao"/>
+                <w:rFonts w:cstheme="minorHAnsi"/>
                 <w:noProof/>
               </w:rPr>
               <w:t>Gulosa</w:t>
@@ -911,7 +940,7 @@
                 <w:noProof/>
                 <w:webHidden/>
               </w:rPr>
-              <w:instrText xml:space="preserve"> PAGEREF _Toc475793713 \h </w:instrText>
+              <w:instrText xml:space="preserve"> PAGEREF _Toc476081304 \h </w:instrText>
             </w:r>
             <w:r>
               <w:rPr>
@@ -931,7 +960,7 @@
                 <w:noProof/>
                 <w:webHidden/>
               </w:rPr>
-              <w:t>3</w:t>
+              <w:t>4</w:t>
             </w:r>
             <w:r>
               <w:rPr>
@@ -953,10 +982,11 @@
               <w:noProof/>
             </w:rPr>
           </w:pPr>
-          <w:hyperlink w:anchor="_Toc475793714" w:history="1">
+          <w:hyperlink w:anchor="_Toc476081305" w:history="1">
             <w:r>
               <w:rPr>
                 <w:rStyle w:val="Hiperligao"/>
+                <w:rFonts w:cstheme="minorHAnsi"/>
                 <w:noProof/>
               </w:rPr>
               <w:t>Busca A*</w:t>
@@ -980,7 +1010,7 @@
                 <w:noProof/>
                 <w:webHidden/>
               </w:rPr>
-              <w:instrText xml:space="preserve"> PAGEREF _Toc475793714 \h </w:instrText>
+              <w:instrText xml:space="preserve"> PAGEREF _Toc476081305 \h </w:instrText>
             </w:r>
             <w:r>
               <w:rPr>
@@ -1000,7 +1030,7 @@
                 <w:noProof/>
                 <w:webHidden/>
               </w:rPr>
-              <w:t>3</w:t>
+              <w:t>5</w:t>
             </w:r>
             <w:r>
               <w:rPr>
@@ -1022,7 +1052,7 @@
               <w:noProof/>
             </w:rPr>
           </w:pPr>
-          <w:hyperlink w:anchor="_Toc475793715" w:history="1">
+          <w:hyperlink w:anchor="_Toc476081306" w:history="1">
             <w:r>
               <w:rPr>
                 <w:rStyle w:val="Hiperligao"/>
@@ -1049,7 +1079,7 @@
                 <w:noProof/>
                 <w:webHidden/>
               </w:rPr>
-              <w:instrText xml:space="preserve"> PAGEREF _Toc475793715 \h </w:instrText>
+              <w:instrText xml:space="preserve"> PAGEREF _Toc476081306 \h </w:instrText>
             </w:r>
             <w:r>
               <w:rPr>
@@ -1069,7 +1099,7 @@
                 <w:noProof/>
                 <w:webHidden/>
               </w:rPr>
-              <w:t>3</w:t>
+              <w:t>5</w:t>
             </w:r>
             <w:r>
               <w:rPr>
@@ -1091,7 +1121,7 @@
               <w:noProof/>
             </w:rPr>
           </w:pPr>
-          <w:hyperlink w:anchor="_Toc475793716" w:history="1">
+          <w:hyperlink w:anchor="_Toc476081307" w:history="1">
             <w:r>
               <w:rPr>
                 <w:rStyle w:val="Hiperligao"/>
@@ -1118,7 +1148,7 @@
                 <w:noProof/>
                 <w:webHidden/>
               </w:rPr>
-              <w:instrText xml:space="preserve"> PAGEREF _Toc475793716 \h </w:instrText>
+              <w:instrText xml:space="preserve"> PAGEREF _Toc476081307 \h </w:instrText>
             </w:r>
             <w:r>
               <w:rPr>
@@ -1138,7 +1168,7 @@
                 <w:noProof/>
                 <w:webHidden/>
               </w:rPr>
-              <w:t>3</w:t>
+              <w:t>5</w:t>
             </w:r>
             <w:r>
               <w:rPr>
@@ -1160,7 +1190,7 @@
               <w:noProof/>
             </w:rPr>
           </w:pPr>
-          <w:hyperlink w:anchor="_Toc475793717" w:history="1">
+          <w:hyperlink w:anchor="_Toc476081308" w:history="1">
             <w:r>
               <w:rPr>
                 <w:rStyle w:val="Hiperligao"/>
@@ -1187,7 +1217,7 @@
                 <w:noProof/>
                 <w:webHidden/>
               </w:rPr>
-              <w:instrText xml:space="preserve"> PAGEREF _Toc475793717 \h </w:instrText>
+              <w:instrText xml:space="preserve"> PAGEREF _Toc476081308 \h </w:instrText>
             </w:r>
             <w:r>
               <w:rPr>
@@ -1207,7 +1237,7 @@
                 <w:noProof/>
                 <w:webHidden/>
               </w:rPr>
-              <w:t>4</w:t>
+              <w:t>5</w:t>
             </w:r>
             <w:r>
               <w:rPr>
@@ -1229,10 +1259,11 @@
               <w:noProof/>
             </w:rPr>
           </w:pPr>
-          <w:hyperlink w:anchor="_Toc475793718" w:history="1">
+          <w:hyperlink w:anchor="_Toc476081309" w:history="1">
             <w:r>
               <w:rPr>
                 <w:rStyle w:val="Hiperligao"/>
+                <w:rFonts w:cstheme="minorHAnsi"/>
                 <w:noProof/>
               </w:rPr>
               <w:t>LinkedList</w:t>
@@ -1256,7 +1287,7 @@
                 <w:noProof/>
                 <w:webHidden/>
               </w:rPr>
-              <w:instrText xml:space="preserve"> PAGEREF _Toc475793718 \h </w:instrText>
+              <w:instrText xml:space="preserve"> PAGEREF _Toc476081309 \h </w:instrText>
             </w:r>
             <w:r>
               <w:rPr>
@@ -1276,7 +1307,7 @@
                 <w:noProof/>
                 <w:webHidden/>
               </w:rPr>
-              <w:t>4</w:t>
+              <w:t>5</w:t>
             </w:r>
             <w:r>
               <w:rPr>
@@ -1298,10 +1329,11 @@
               <w:noProof/>
             </w:rPr>
           </w:pPr>
-          <w:hyperlink w:anchor="_Toc475793719" w:history="1">
+          <w:hyperlink w:anchor="_Toc476081310" w:history="1">
             <w:r>
               <w:rPr>
                 <w:rStyle w:val="Hiperligao"/>
+                <w:rFonts w:cstheme="minorHAnsi"/>
                 <w:noProof/>
               </w:rPr>
               <w:t>PriorityQueue</w:t>
@@ -1325,7 +1357,7 @@
                 <w:noProof/>
                 <w:webHidden/>
               </w:rPr>
-              <w:instrText xml:space="preserve"> PAGEREF _Toc475793719 \h </w:instrText>
+              <w:instrText xml:space="preserve"> PAGEREF _Toc476081310 \h </w:instrText>
             </w:r>
             <w:r>
               <w:rPr>
@@ -1345,7 +1377,7 @@
                 <w:noProof/>
                 <w:webHidden/>
               </w:rPr>
-              <w:t>4</w:t>
+              <w:t>5</w:t>
             </w:r>
             <w:r>
               <w:rPr>
@@ -1367,13 +1399,14 @@
               <w:noProof/>
             </w:rPr>
           </w:pPr>
-          <w:hyperlink w:anchor="_Toc475793720" w:history="1">
+          <w:hyperlink w:anchor="_Toc476081311" w:history="1">
             <w:r>
               <w:rPr>
                 <w:rStyle w:val="Hiperligao"/>
-                <w:noProof/>
-              </w:rPr>
-              <w:t>HashSet e HashMap</w:t>
+                <w:rFonts w:cstheme="minorHAnsi"/>
+                <w:noProof/>
+              </w:rPr>
+              <w:t>HashSet</w:t>
             </w:r>
             <w:r>
               <w:rPr>
@@ -1394,7 +1427,7 @@
                 <w:noProof/>
                 <w:webHidden/>
               </w:rPr>
-              <w:instrText xml:space="preserve"> PAGEREF _Toc475793720 \h </w:instrText>
+              <w:instrText xml:space="preserve"> PAGEREF _Toc476081311 \h </w:instrText>
             </w:r>
             <w:r>
               <w:rPr>
@@ -1414,7 +1447,7 @@
                 <w:noProof/>
                 <w:webHidden/>
               </w:rPr>
-              <w:t>4</w:t>
+              <w:t>5</w:t>
             </w:r>
             <w:r>
               <w:rPr>
@@ -1436,10 +1469,11 @@
               <w:noProof/>
             </w:rPr>
           </w:pPr>
-          <w:hyperlink w:anchor="_Toc475793721" w:history="1">
+          <w:hyperlink w:anchor="_Toc476081312" w:history="1">
             <w:r>
               <w:rPr>
                 <w:rStyle w:val="Hiperligao"/>
+                <w:rFonts w:cstheme="minorHAnsi"/>
                 <w:noProof/>
               </w:rPr>
               <w:t>Considerações de implementação</w:t>
@@ -1463,7 +1497,7 @@
                 <w:noProof/>
                 <w:webHidden/>
               </w:rPr>
-              <w:instrText xml:space="preserve"> PAGEREF _Toc475793721 \h </w:instrText>
+              <w:instrText xml:space="preserve"> PAGEREF _Toc476081312 \h </w:instrText>
             </w:r>
             <w:r>
               <w:rPr>
@@ -1483,7 +1517,7 @@
                 <w:noProof/>
                 <w:webHidden/>
               </w:rPr>
-              <w:t>4</w:t>
+              <w:t>6</w:t>
             </w:r>
             <w:r>
               <w:rPr>
@@ -1505,10 +1539,11 @@
               <w:noProof/>
             </w:rPr>
           </w:pPr>
-          <w:hyperlink w:anchor="_Toc475793722" w:history="1">
+          <w:hyperlink w:anchor="_Toc476081313" w:history="1">
             <w:r>
               <w:rPr>
                 <w:rStyle w:val="Hiperligao"/>
+                <w:rFonts w:cstheme="minorHAnsi"/>
                 <w:noProof/>
               </w:rPr>
               <w:t>Resultados</w:t>
@@ -1532,7 +1567,7 @@
                 <w:noProof/>
                 <w:webHidden/>
               </w:rPr>
-              <w:instrText xml:space="preserve"> PAGEREF _Toc475793722 \h </w:instrText>
+              <w:instrText xml:space="preserve"> PAGEREF _Toc476081313 \h </w:instrText>
             </w:r>
             <w:r>
               <w:rPr>
@@ -1552,7 +1587,7 @@
                 <w:noProof/>
                 <w:webHidden/>
               </w:rPr>
-              <w:t>4</w:t>
+              <w:t>6</w:t>
             </w:r>
             <w:r>
               <w:rPr>
@@ -1574,10 +1609,11 @@
               <w:noProof/>
             </w:rPr>
           </w:pPr>
-          <w:hyperlink w:anchor="_Toc475793723" w:history="1">
+          <w:hyperlink w:anchor="_Toc476081314" w:history="1">
             <w:r>
               <w:rPr>
                 <w:rStyle w:val="Hiperligao"/>
+                <w:rFonts w:cstheme="minorHAnsi"/>
                 <w:noProof/>
               </w:rPr>
               <w:t>Conclusão</w:t>
@@ -1601,7 +1637,7 @@
                 <w:noProof/>
                 <w:webHidden/>
               </w:rPr>
-              <w:instrText xml:space="preserve"> PAGEREF _Toc475793723 \h </w:instrText>
+              <w:instrText xml:space="preserve"> PAGEREF _Toc476081314 \h </w:instrText>
             </w:r>
             <w:r>
               <w:rPr>
@@ -1621,7 +1657,7 @@
                 <w:noProof/>
                 <w:webHidden/>
               </w:rPr>
-              <w:t>5</w:t>
+              <w:t>6</w:t>
             </w:r>
             <w:r>
               <w:rPr>
@@ -1643,7 +1679,7 @@
               <w:noProof/>
             </w:rPr>
           </w:pPr>
-          <w:hyperlink w:anchor="_Toc475793724" w:history="1">
+          <w:hyperlink w:anchor="_Toc476081315" w:history="1">
             <w:r>
               <w:rPr>
                 <w:rStyle w:val="Hiperligao"/>
@@ -1670,7 +1706,7 @@
                 <w:noProof/>
                 <w:webHidden/>
               </w:rPr>
-              <w:instrText xml:space="preserve"> PAGEREF _Toc475793724 \h </w:instrText>
+              <w:instrText xml:space="preserve"> PAGEREF _Toc476081315 \h </w:instrText>
             </w:r>
             <w:r>
               <w:rPr>
@@ -1690,7 +1726,7 @@
                 <w:noProof/>
                 <w:webHidden/>
               </w:rPr>
-              <w:t>6</w:t>
+              <w:t>7</w:t>
             </w:r>
             <w:r>
               <w:rPr>
@@ -1731,640 +1767,2374 @@
       <w:pPr>
         <w:pStyle w:val="Cabealho1"/>
         <w:rPr>
-          <w:u w:val="single"/>
-        </w:rPr>
-      </w:pPr>
-      <w:bookmarkStart w:id="1" w:name="_Toc475793706"/>
-      <w:r>
+          <w:rFonts w:asciiTheme="minorHAnsi" w:hAnsiTheme="minorHAnsi" w:cstheme="minorHAnsi"/>
+        </w:rPr>
+      </w:pPr>
+      <w:bookmarkStart w:id="0" w:name="_Toc476081297"/>
+      <w:r>
+        <w:rPr>
+          <w:rFonts w:asciiTheme="minorHAnsi" w:hAnsiTheme="minorHAnsi" w:cstheme="minorHAnsi"/>
+        </w:rPr>
         <w:lastRenderedPageBreak/>
         <w:t>Introdução</w:t>
       </w:r>
-      <w:bookmarkEnd w:id="1"/>
-    </w:p>
-    <w:p>
-      <w:pPr>
-        <w:pStyle w:val="Cabealho1"/>
-      </w:pPr>
-      <w:bookmarkStart w:id="2" w:name="_Toc475793707"/>
-      <w:r>
-        <w:t xml:space="preserve">Estratégias de </w:t>
-      </w:r>
-      <w:r>
-        <w:t>Procura</w:t>
-      </w:r>
-      <w:bookmarkEnd w:id="2"/>
-    </w:p>
-    <w:p>
-      <w:pPr>
-        <w:pStyle w:val="Cabealho2"/>
-        <w:rPr>
-          <w:b/>
-        </w:rPr>
-      </w:pPr>
-      <w:bookmarkStart w:id="3" w:name="_Toc475793708"/>
-      <w:r>
-        <w:rPr>
-          <w:b/>
-        </w:rPr>
-        <w:t>Procura não guiada</w:t>
-      </w:r>
-      <w:bookmarkEnd w:id="3"/>
-    </w:p>
-    <w:p>
-      <w:pPr>
-        <w:pStyle w:val="Cabealho3"/>
-      </w:pPr>
-      <w:bookmarkStart w:id="4" w:name="_Toc475793709"/>
-      <w:r>
-        <w:t>Profundidade</w:t>
-      </w:r>
-      <w:bookmarkEnd w:id="4"/>
-    </w:p>
-    <w:p>
-      <w:pPr>
-        <w:pStyle w:val="Cabealho3"/>
-      </w:pPr>
-      <w:bookmarkStart w:id="5" w:name="_Toc475793710"/>
-      <w:r>
-        <w:t>Largura</w:t>
-      </w:r>
-      <w:bookmarkEnd w:id="5"/>
-    </w:p>
-    <w:p>
-      <w:pPr>
-        <w:pStyle w:val="Cabealho3"/>
-      </w:pPr>
-      <w:bookmarkStart w:id="6" w:name="_Toc475793711"/>
-      <w:r>
-        <w:t>Busca Iterativa Limitada em Profundidade</w:t>
-      </w:r>
-      <w:bookmarkEnd w:id="6"/>
-    </w:p>
-    <w:p/>
-    <w:p>
-      <w:pPr>
-        <w:pStyle w:val="Cabealho2"/>
-        <w:rPr>
-          <w:b/>
-        </w:rPr>
-      </w:pPr>
-      <w:bookmarkStart w:id="7" w:name="_Toc475793712"/>
-      <w:r>
-        <w:rPr>
-          <w:b/>
-        </w:rPr>
-        <w:t>Procura guiada</w:t>
-      </w:r>
-      <w:bookmarkEnd w:id="7"/>
+      <w:bookmarkEnd w:id="0"/>
     </w:p>
     <w:p>
       <w:pPr>
         <w:jc w:val="both"/>
+        <w:rPr>
+          <w:rFonts w:asciiTheme="majorHAnsi" w:hAnsiTheme="majorHAnsi" w:cstheme="majorHAnsi"/>
+        </w:rPr>
       </w:pPr>
       <w:r>
         <w:tab/>
       </w:r>
       <w:r>
-        <w:t>As procuras guiadas, ao contrário dos métodos anteriormente apresentados, utilizam</w:t>
-      </w:r>
-      <w:r>
-        <w:t xml:space="preserve"> conhecimentos específicos ao problema </w:t>
-      </w:r>
-      <w:r>
-        <w:t>a</w:t>
-      </w:r>
-      <w:r>
-        <w:t xml:space="preserve"> abordar, com o objetivo</w:t>
-      </w:r>
-      <w:r>
-        <w:t xml:space="preserve"> de ao longo da pesquisa avançar sempre por um caminho que seja mais próximo da solução</w:t>
+        <w:rPr>
+          <w:rFonts w:asciiTheme="majorHAnsi" w:hAnsiTheme="majorHAnsi" w:cstheme="majorHAnsi"/>
+        </w:rPr>
+        <w:t xml:space="preserve">O jogo dos 15 é um quebra-cabeças com objetivo de dadas duas configurações, inicial e final, movimentar a peça vazia até obter a configuração final, utilizando unicamente os movimentos permitidos </w:t>
+      </w:r>
+      <w:r>
+        <w:rPr>
+          <w:rFonts w:asciiTheme="majorHAnsi" w:hAnsiTheme="majorHAnsi" w:cstheme="majorHAnsi"/>
+        </w:rPr>
+        <w:t>(cima</w:t>
+      </w:r>
+      <w:r>
+        <w:rPr>
+          <w:rFonts w:asciiTheme="majorHAnsi" w:hAnsiTheme="majorHAnsi" w:cstheme="majorHAnsi"/>
+        </w:rPr>
+        <w:t>, baixo, direita e esquerda)</w:t>
       </w:r>
       <w:sdt>
         <w:sdtPr>
+          <w:rPr>
+            <w:rFonts w:asciiTheme="majorHAnsi" w:hAnsiTheme="majorHAnsi" w:cstheme="majorHAnsi"/>
+          </w:rPr>
+          <w:id w:val="-1559085554"/>
+          <w:citation/>
+        </w:sdtPr>
+        <w:sdtEndPr/>
+        <w:sdtContent>
+          <w:r>
+            <w:rPr>
+              <w:rFonts w:asciiTheme="majorHAnsi" w:hAnsiTheme="majorHAnsi" w:cstheme="majorHAnsi"/>
+            </w:rPr>
+            <w:fldChar w:fldCharType="begin"/>
+          </w:r>
+          <w:r>
+            <w:rPr>
+              <w:rFonts w:asciiTheme="majorHAnsi" w:hAnsiTheme="majorHAnsi" w:cstheme="majorHAnsi"/>
+            </w:rPr>
+            <w:instrText xml:space="preserve"> CITATION Ojo15 \l 2070 </w:instrText>
+          </w:r>
+          <w:r>
+            <w:rPr>
+              <w:rFonts w:asciiTheme="majorHAnsi" w:hAnsiTheme="majorHAnsi" w:cstheme="majorHAnsi"/>
+            </w:rPr>
+            <w:fldChar w:fldCharType="separate"/>
+          </w:r>
+          <w:r>
+            <w:rPr>
+              <w:rFonts w:asciiTheme="majorHAnsi" w:hAnsiTheme="majorHAnsi" w:cstheme="majorHAnsi"/>
+              <w:noProof/>
+            </w:rPr>
+            <w:t xml:space="preserve"> (1)</w:t>
+          </w:r>
+          <w:r>
+            <w:rPr>
+              <w:rFonts w:asciiTheme="majorHAnsi" w:hAnsiTheme="majorHAnsi" w:cstheme="majorHAnsi"/>
+            </w:rPr>
+            <w:fldChar w:fldCharType="end"/>
+          </w:r>
+        </w:sdtContent>
+      </w:sdt>
+      <w:r>
+        <w:rPr>
+          <w:rFonts w:asciiTheme="majorHAnsi" w:hAnsiTheme="majorHAnsi" w:cstheme="majorHAnsi"/>
+        </w:rPr>
+        <w:t xml:space="preserve">. </w:t>
+      </w:r>
+    </w:p>
+    <w:p>
+      <w:pPr>
+        <w:jc w:val="both"/>
+        <w:rPr>
+          <w:rFonts w:asciiTheme="majorHAnsi" w:hAnsiTheme="majorHAnsi" w:cstheme="majorHAnsi"/>
+        </w:rPr>
+      </w:pPr>
+      <w:r>
+        <w:rPr>
+          <w:rFonts w:asciiTheme="majorHAnsi" w:hAnsiTheme="majorHAnsi" w:cstheme="majorHAnsi"/>
+        </w:rPr>
+        <w:tab/>
+        <w:t>Uma das abordagens que podemos tomar a este problema, é tentarmos obter a configuração final no menor número de passos possíveis</w:t>
+      </w:r>
+      <w:r>
+        <w:rPr>
+          <w:rFonts w:asciiTheme="majorHAnsi" w:hAnsiTheme="majorHAnsi" w:cstheme="majorHAnsi"/>
+        </w:rPr>
+        <w:t>.</w:t>
+      </w:r>
+      <w:r>
+        <w:rPr>
+          <w:rFonts w:asciiTheme="majorHAnsi" w:hAnsiTheme="majorHAnsi" w:cstheme="majorHAnsi"/>
+        </w:rPr>
+        <w:t xml:space="preserve"> </w:t>
+      </w:r>
+      <w:r>
+        <w:rPr>
+          <w:rFonts w:asciiTheme="majorHAnsi" w:hAnsiTheme="majorHAnsi" w:cstheme="majorHAnsi"/>
+        </w:rPr>
+        <w:t>N</w:t>
+      </w:r>
+      <w:r>
+        <w:rPr>
+          <w:rFonts w:asciiTheme="majorHAnsi" w:hAnsiTheme="majorHAnsi" w:cstheme="majorHAnsi"/>
+        </w:rPr>
+        <w:t>este</w:t>
+      </w:r>
+      <w:r>
+        <w:rPr>
+          <w:rFonts w:asciiTheme="majorHAnsi" w:hAnsiTheme="majorHAnsi" w:cstheme="majorHAnsi"/>
+        </w:rPr>
+        <w:t xml:space="preserve"> sentido</w:t>
+      </w:r>
+      <w:r>
+        <w:rPr>
+          <w:rFonts w:asciiTheme="majorHAnsi" w:hAnsiTheme="majorHAnsi" w:cstheme="majorHAnsi"/>
+        </w:rPr>
+        <w:t xml:space="preserve"> de forma experimental implementamos alguns, dos vários algoritmos que tentam </w:t>
+      </w:r>
+      <w:r>
+        <w:rPr>
+          <w:rFonts w:asciiTheme="majorHAnsi" w:hAnsiTheme="majorHAnsi" w:cstheme="majorHAnsi"/>
+        </w:rPr>
+        <w:t>responder a estes problemas. Analisando e comparando a complexidade temporal e espacial teóricas com os resultados amostrais.</w:t>
+      </w:r>
+    </w:p>
+    <w:p/>
+    <w:p>
+      <w:pPr>
+        <w:pStyle w:val="Cabealho1"/>
+        <w:rPr>
+          <w:rFonts w:asciiTheme="minorHAnsi" w:hAnsiTheme="minorHAnsi" w:cstheme="minorHAnsi"/>
+        </w:rPr>
+      </w:pPr>
+      <w:bookmarkStart w:id="1" w:name="_Toc476081298"/>
+      <w:r>
+        <w:rPr>
+          <w:rFonts w:asciiTheme="minorHAnsi" w:hAnsiTheme="minorHAnsi" w:cstheme="minorHAnsi"/>
+        </w:rPr>
+        <w:t>Estratégias de Procura</w:t>
+      </w:r>
+      <w:bookmarkEnd w:id="1"/>
+    </w:p>
+    <w:p>
+      <w:pPr>
+        <w:ind w:firstLine="708"/>
+        <w:rPr>
+          <w:rFonts w:asciiTheme="majorHAnsi" w:hAnsiTheme="majorHAnsi" w:cstheme="majorHAnsi"/>
+        </w:rPr>
+      </w:pPr>
+      <w:r>
+        <w:rPr>
+          <w:rFonts w:asciiTheme="majorHAnsi" w:hAnsiTheme="majorHAnsi" w:cstheme="majorHAnsi"/>
+        </w:rPr>
+        <w:t>Na base dos algoritmos abordados, encontra-se a estrutura de uma árvore de pesquisa subentendida, onde os nós são gerados à medida que o método de pesquisa avança. Todos os algoritmos forma implementados com base num algoritmo genérico de pesquisa.</w:t>
+      </w:r>
+    </w:p>
+    <w:p>
+      <w:pPr>
+        <w:rPr>
+          <w:rFonts w:asciiTheme="majorHAnsi" w:hAnsiTheme="majorHAnsi" w:cstheme="majorHAnsi"/>
+        </w:rPr>
+      </w:pPr>
+      <w:r>
+        <w:rPr>
+          <w:rFonts w:asciiTheme="majorHAnsi" w:hAnsiTheme="majorHAnsi" w:cstheme="majorHAnsi"/>
+        </w:rPr>
+        <w:t xml:space="preserve">\--------------------       </w:t>
+      </w:r>
+      <w:proofErr w:type="spellStart"/>
+      <w:r>
+        <w:rPr>
+          <w:rFonts w:asciiTheme="majorHAnsi" w:hAnsiTheme="majorHAnsi" w:cstheme="majorHAnsi"/>
+        </w:rPr>
+        <w:t>Soluvibilidade</w:t>
+      </w:r>
+      <w:proofErr w:type="spellEnd"/>
+      <w:r>
+        <w:rPr>
+          <w:rFonts w:asciiTheme="majorHAnsi" w:hAnsiTheme="majorHAnsi" w:cstheme="majorHAnsi"/>
+        </w:rPr>
+        <w:t>----------------------\</w:t>
+      </w:r>
+      <w:r>
+        <w:rPr>
+          <w:rFonts w:asciiTheme="majorHAnsi" w:hAnsiTheme="majorHAnsi" w:cstheme="majorHAnsi"/>
+        </w:rPr>
+        <w:t xml:space="preserve"> </w:t>
+      </w:r>
+    </w:p>
+    <w:p>
+      <w:pPr>
+        <w:ind w:firstLine="708"/>
+      </w:pPr>
+    </w:p>
+    <w:p>
+      <w:pPr>
+        <w:pStyle w:val="Cabealho2"/>
+      </w:pPr>
+      <w:bookmarkStart w:id="2" w:name="_Toc476081299"/>
+      <w:r>
+        <w:t>Procura não guiada</w:t>
+      </w:r>
+      <w:bookmarkEnd w:id="2"/>
+    </w:p>
+    <w:p>
+      <w:pPr>
+        <w:pStyle w:val="Cabealho3"/>
+        <w:ind w:firstLine="708"/>
+        <w:rPr>
+          <w:rFonts w:asciiTheme="minorHAnsi" w:hAnsiTheme="minorHAnsi" w:cstheme="minorHAnsi"/>
+        </w:rPr>
+      </w:pPr>
+      <w:bookmarkStart w:id="3" w:name="_Toc476081300"/>
+      <w:r>
+        <w:rPr>
+          <w:rFonts w:asciiTheme="minorHAnsi" w:hAnsiTheme="minorHAnsi" w:cstheme="minorHAnsi"/>
+        </w:rPr>
+        <w:t>Profundidade</w:t>
+      </w:r>
+      <w:bookmarkEnd w:id="3"/>
+    </w:p>
+    <w:p>
+      <w:pPr>
+        <w:ind w:left="708" w:firstLine="708"/>
+        <w:jc w:val="both"/>
+        <w:rPr>
+          <w:rFonts w:asciiTheme="majorHAnsi" w:hAnsiTheme="majorHAnsi" w:cstheme="majorHAnsi"/>
+        </w:rPr>
+      </w:pPr>
+      <w:r>
+        <w:rPr>
+          <w:rFonts w:asciiTheme="majorHAnsi" w:hAnsiTheme="majorHAnsi" w:cstheme="majorHAnsi"/>
+        </w:rPr>
+        <w:t>A busca em profundidade</w:t>
+      </w:r>
+      <w:r>
+        <w:rPr>
+          <w:rFonts w:asciiTheme="majorHAnsi" w:hAnsiTheme="majorHAnsi" w:cstheme="majorHAnsi"/>
+        </w:rPr>
+        <w:t xml:space="preserve"> (DFS)</w:t>
+      </w:r>
+      <w:r>
+        <w:rPr>
+          <w:rFonts w:asciiTheme="majorHAnsi" w:hAnsiTheme="majorHAnsi" w:cstheme="majorHAnsi"/>
+        </w:rPr>
+        <w:t xml:space="preserve"> </w:t>
+      </w:r>
+      <w:r>
+        <w:rPr>
+          <w:rFonts w:asciiTheme="majorHAnsi" w:hAnsiTheme="majorHAnsi" w:cstheme="majorHAnsi"/>
+        </w:rPr>
+        <w:t>consiste na</w:t>
+      </w:r>
+      <w:r>
+        <w:rPr>
+          <w:rFonts w:asciiTheme="majorHAnsi" w:hAnsiTheme="majorHAnsi" w:cstheme="majorHAnsi"/>
+        </w:rPr>
+        <w:t xml:space="preserve"> expansão do primeiro nó filho da árvore de busca, e se aprofunda cada vez mais, até que o alvo da busca seja encontrado ou até que ele se </w:t>
+      </w:r>
+      <w:r>
+        <w:rPr>
+          <w:rFonts w:asciiTheme="majorHAnsi" w:hAnsiTheme="majorHAnsi" w:cstheme="majorHAnsi"/>
+        </w:rPr>
+        <w:t xml:space="preserve">depare </w:t>
+      </w:r>
+      <w:r>
+        <w:rPr>
+          <w:rFonts w:asciiTheme="majorHAnsi" w:hAnsiTheme="majorHAnsi" w:cstheme="majorHAnsi"/>
+        </w:rPr>
+        <w:t>com</w:t>
+      </w:r>
+      <w:r>
+        <w:rPr>
+          <w:rFonts w:asciiTheme="majorHAnsi" w:hAnsiTheme="majorHAnsi" w:cstheme="majorHAnsi"/>
+        </w:rPr>
+        <w:t xml:space="preserve"> um nó </w:t>
+      </w:r>
+      <w:r>
+        <w:rPr>
+          <w:rFonts w:asciiTheme="majorHAnsi" w:hAnsiTheme="majorHAnsi" w:cstheme="majorHAnsi"/>
+        </w:rPr>
+        <w:t>folha</w:t>
+      </w:r>
+      <w:r>
+        <w:rPr>
+          <w:rFonts w:asciiTheme="majorHAnsi" w:hAnsiTheme="majorHAnsi" w:cstheme="majorHAnsi"/>
+        </w:rPr>
+        <w:t xml:space="preserve">, que no caso especifico deste problema será quando todos os novos nós que podemos gerar, já se encontram no caminho de busca. Perante esta situação dá-se o </w:t>
+      </w:r>
+      <w:proofErr w:type="spellStart"/>
+      <w:r>
+        <w:rPr>
+          <w:rFonts w:asciiTheme="majorHAnsi" w:hAnsiTheme="majorHAnsi" w:cstheme="majorHAnsi"/>
+          <w:i/>
+        </w:rPr>
+        <w:t>backtrack</w:t>
+      </w:r>
+      <w:r>
+        <w:rPr>
+          <w:rFonts w:asciiTheme="majorHAnsi" w:hAnsiTheme="majorHAnsi" w:cstheme="majorHAnsi"/>
+          <w:i/>
+        </w:rPr>
+        <w:t>ing</w:t>
+      </w:r>
+      <w:proofErr w:type="spellEnd"/>
+      <w:r>
+        <w:rPr>
+          <w:rFonts w:asciiTheme="majorHAnsi" w:hAnsiTheme="majorHAnsi" w:cstheme="majorHAnsi"/>
+        </w:rPr>
+        <w:t xml:space="preserve">, para o nó mais profundo ainda não visitado. </w:t>
+      </w:r>
+    </w:p>
+    <w:p>
+      <w:pPr>
+        <w:ind w:left="708" w:firstLine="708"/>
+        <w:jc w:val="both"/>
+        <w:rPr>
+          <w:rFonts w:asciiTheme="majorHAnsi" w:hAnsiTheme="majorHAnsi" w:cstheme="majorHAnsi"/>
+        </w:rPr>
+      </w:pPr>
+      <w:r>
+        <w:rPr>
+          <w:rFonts w:asciiTheme="majorHAnsi" w:hAnsiTheme="majorHAnsi" w:cstheme="majorHAnsi"/>
+        </w:rPr>
+        <w:t>O algoritmo não é ótimo nem completo, já que como dá prioridade aos nós mais profundos poderá encontrar uma solução num nível mais profundo, quando a solução ótima</w:t>
+      </w:r>
+      <w:r>
+        <w:rPr>
+          <w:rFonts w:asciiTheme="majorHAnsi" w:hAnsiTheme="majorHAnsi" w:cstheme="majorHAnsi"/>
+        </w:rPr>
+        <w:t xml:space="preserve"> </w:t>
+      </w:r>
+      <w:r>
+        <w:rPr>
+          <w:rFonts w:asciiTheme="majorHAnsi" w:hAnsiTheme="majorHAnsi" w:cstheme="majorHAnsi"/>
+        </w:rPr>
+        <w:t>se encontra</w:t>
+      </w:r>
+      <w:r>
+        <w:rPr>
+          <w:rFonts w:asciiTheme="majorHAnsi" w:hAnsiTheme="majorHAnsi" w:cstheme="majorHAnsi"/>
+        </w:rPr>
+        <w:t xml:space="preserve"> num nó ainda não explorado numa profundidade menor.</w:t>
+      </w:r>
+    </w:p>
+    <w:p>
+      <w:pPr>
+        <w:ind w:left="708" w:firstLine="708"/>
+        <w:jc w:val="both"/>
+        <w:rPr>
+          <w:rFonts w:asciiTheme="majorHAnsi" w:hAnsiTheme="majorHAnsi" w:cstheme="majorHAnsi"/>
+        </w:rPr>
+      </w:pPr>
+      <w:r>
+        <w:rPr>
+          <w:rFonts w:asciiTheme="majorHAnsi" w:hAnsiTheme="majorHAnsi" w:cstheme="majorHAnsi"/>
+        </w:rPr>
+        <w:t xml:space="preserve">Em </w:t>
+      </w:r>
+      <w:r>
+        <w:rPr>
+          <w:rFonts w:asciiTheme="majorHAnsi" w:hAnsiTheme="majorHAnsi" w:cstheme="majorHAnsi"/>
+        </w:rPr>
+        <w:t>contrapartida</w:t>
+      </w:r>
+      <w:r>
+        <w:rPr>
+          <w:rFonts w:asciiTheme="majorHAnsi" w:hAnsiTheme="majorHAnsi" w:cstheme="majorHAnsi"/>
+        </w:rPr>
+        <w:t xml:space="preserve"> a busca</w:t>
+      </w:r>
+      <w:r>
+        <w:rPr>
+          <w:rFonts w:asciiTheme="majorHAnsi" w:hAnsiTheme="majorHAnsi" w:cstheme="majorHAnsi"/>
+        </w:rPr>
+        <w:t xml:space="preserve"> em profundidade consegue utilizar menos memórias já que só é necessário guardar os nós do caminho percorrido da raiz ao nó folha.</w:t>
+      </w:r>
+    </w:p>
+    <w:p>
+      <w:pPr>
+        <w:ind w:firstLine="708"/>
+        <w:jc w:val="both"/>
+        <w:rPr>
+          <w:rFonts w:asciiTheme="majorHAnsi" w:hAnsiTheme="majorHAnsi" w:cstheme="majorHAnsi"/>
+        </w:rPr>
+      </w:pPr>
+      <w:r>
+        <w:rPr>
+          <w:rFonts w:asciiTheme="majorHAnsi" w:hAnsiTheme="majorHAnsi" w:cstheme="majorHAnsi"/>
+        </w:rPr>
+        <w:t>Comp</w:t>
+      </w:r>
+      <w:r>
+        <w:rPr>
+          <w:rFonts w:asciiTheme="majorHAnsi" w:hAnsiTheme="majorHAnsi" w:cstheme="majorHAnsi"/>
+        </w:rPr>
+        <w:t>lexidade Temporal</w:t>
+      </w:r>
+      <m:oMath>
+        <m:r>
+          <w:rPr>
+            <w:rFonts w:ascii="Cambria Math" w:hAnsi="Cambria Math" w:cstheme="majorHAnsi"/>
+          </w:rPr>
+          <m:t>: O(</m:t>
+        </m:r>
+        <m:sSup>
+          <m:sSupPr>
+            <m:ctrlPr>
+              <w:rPr>
+                <w:rFonts w:ascii="Cambria Math" w:hAnsi="Cambria Math" w:cstheme="majorHAnsi"/>
+                <w:i/>
+              </w:rPr>
+            </m:ctrlPr>
+          </m:sSupPr>
+          <m:e>
+            <m:r>
+              <w:rPr>
+                <w:rFonts w:ascii="Cambria Math" w:hAnsi="Cambria Math" w:cstheme="majorHAnsi"/>
+              </w:rPr>
+              <m:t>b</m:t>
+            </m:r>
+          </m:e>
+          <m:sup>
+            <m:r>
+              <w:rPr>
+                <w:rFonts w:ascii="Cambria Math" w:hAnsi="Cambria Math" w:cstheme="majorHAnsi"/>
+              </w:rPr>
+              <m:t>d</m:t>
+            </m:r>
+          </m:sup>
+        </m:sSup>
+        <m:r>
+          <w:rPr>
+            <w:rFonts w:ascii="Cambria Math" w:hAnsi="Cambria Math" w:cstheme="majorHAnsi"/>
+          </w:rPr>
+          <m:t>)</m:t>
+        </m:r>
+      </m:oMath>
+    </w:p>
+    <w:p>
+      <w:pPr>
+        <w:ind w:firstLine="708"/>
+        <w:jc w:val="both"/>
+        <w:rPr>
+          <w:rFonts w:asciiTheme="majorHAnsi" w:hAnsiTheme="majorHAnsi" w:cstheme="majorHAnsi"/>
+        </w:rPr>
+      </w:pPr>
+      <w:r>
+        <w:rPr>
+          <w:rFonts w:asciiTheme="majorHAnsi" w:hAnsiTheme="majorHAnsi" w:cstheme="majorHAnsi"/>
+        </w:rPr>
+        <w:t xml:space="preserve">Complexidade Espacial: </w:t>
+      </w:r>
+      <m:oMath>
+        <m:r>
+          <w:rPr>
+            <w:rFonts w:ascii="Cambria Math" w:hAnsi="Cambria Math" w:cstheme="majorHAnsi"/>
+          </w:rPr>
+          <m:t>O(b x m)</m:t>
+        </m:r>
+      </m:oMath>
+    </w:p>
+    <w:p>
+      <w:pPr>
+        <w:ind w:firstLine="708"/>
+        <w:jc w:val="both"/>
+        <w:rPr>
+          <w:rFonts w:asciiTheme="majorHAnsi" w:hAnsiTheme="majorHAnsi" w:cstheme="majorHAnsi"/>
+          <w:sz w:val="16"/>
+        </w:rPr>
+      </w:pPr>
+      <w:r>
+        <w:rPr>
+          <w:rFonts w:asciiTheme="majorHAnsi" w:hAnsiTheme="majorHAnsi" w:cstheme="majorHAnsi"/>
+          <w:sz w:val="16"/>
+        </w:rPr>
+        <w:t>Onde: b = fator de ramificação e m = profundidade máxima</w:t>
+      </w:r>
+    </w:p>
+    <w:p>
+      <w:pPr>
+        <w:rPr>
+          <w:u w:val="single"/>
+        </w:rPr>
+      </w:pPr>
+    </w:p>
+    <w:p>
+      <w:pPr>
+        <w:pStyle w:val="Cabealho3"/>
+        <w:ind w:firstLine="708"/>
+        <w:rPr>
+          <w:rFonts w:asciiTheme="minorHAnsi" w:hAnsiTheme="minorHAnsi" w:cstheme="minorHAnsi"/>
+        </w:rPr>
+      </w:pPr>
+      <w:bookmarkStart w:id="4" w:name="_Toc476081301"/>
+      <w:r>
+        <w:rPr>
+          <w:rFonts w:asciiTheme="minorHAnsi" w:hAnsiTheme="minorHAnsi" w:cstheme="minorHAnsi"/>
+        </w:rPr>
+        <w:t>Largura</w:t>
+      </w:r>
+      <w:bookmarkEnd w:id="4"/>
+    </w:p>
+    <w:p>
+      <w:pPr>
+        <w:ind w:left="708" w:firstLine="708"/>
+        <w:jc w:val="both"/>
+        <w:rPr>
+          <w:rFonts w:asciiTheme="majorHAnsi" w:hAnsiTheme="majorHAnsi" w:cstheme="majorHAnsi"/>
+        </w:rPr>
+      </w:pPr>
+      <w:r>
+        <w:rPr>
+          <w:rFonts w:asciiTheme="majorHAnsi" w:hAnsiTheme="majorHAnsi" w:cstheme="majorHAnsi"/>
+        </w:rPr>
+        <w:t>A</w:t>
+      </w:r>
+      <w:r>
+        <w:rPr>
+          <w:rFonts w:asciiTheme="majorHAnsi" w:hAnsiTheme="majorHAnsi" w:cstheme="majorHAnsi"/>
+        </w:rPr>
+        <w:t xml:space="preserve"> pesquisa em Largura(BFS) </w:t>
+      </w:r>
+      <w:r>
+        <w:rPr>
+          <w:rFonts w:asciiTheme="majorHAnsi" w:hAnsiTheme="majorHAnsi" w:cstheme="majorHAnsi"/>
+        </w:rPr>
+        <w:t>em comparação ao DFS muda</w:t>
+      </w:r>
+      <w:r>
+        <w:rPr>
+          <w:rFonts w:asciiTheme="majorHAnsi" w:hAnsiTheme="majorHAnsi" w:cstheme="majorHAnsi"/>
+        </w:rPr>
+        <w:t xml:space="preserve"> a ordem de visita dos nós, </w:t>
+      </w:r>
+      <w:r>
+        <w:rPr>
+          <w:rFonts w:asciiTheme="majorHAnsi" w:hAnsiTheme="majorHAnsi" w:cstheme="majorHAnsi"/>
+        </w:rPr>
+        <w:t>ou seja, começando</w:t>
+      </w:r>
+      <w:r>
+        <w:rPr>
+          <w:rFonts w:asciiTheme="majorHAnsi" w:hAnsiTheme="majorHAnsi" w:cstheme="majorHAnsi"/>
+        </w:rPr>
+        <w:t xml:space="preserve"> </w:t>
+      </w:r>
+      <w:r>
+        <w:rPr>
+          <w:rFonts w:asciiTheme="majorHAnsi" w:hAnsiTheme="majorHAnsi" w:cstheme="majorHAnsi"/>
+        </w:rPr>
+        <w:t xml:space="preserve">pela </w:t>
+      </w:r>
+      <w:r>
+        <w:rPr>
+          <w:rFonts w:asciiTheme="majorHAnsi" w:hAnsiTheme="majorHAnsi" w:cstheme="majorHAnsi"/>
+        </w:rPr>
+        <w:t>raiz</w:t>
+      </w:r>
+      <w:r>
+        <w:rPr>
+          <w:rFonts w:asciiTheme="majorHAnsi" w:hAnsiTheme="majorHAnsi" w:cstheme="majorHAnsi"/>
+        </w:rPr>
+        <w:t xml:space="preserve"> explora-se todos os nós da mesma profundidade, repetindo o processo até encontrar o nó pretendido.</w:t>
+      </w:r>
+    </w:p>
+    <w:p>
+      <w:pPr>
+        <w:ind w:left="708"/>
+        <w:jc w:val="both"/>
+        <w:rPr>
+          <w:rFonts w:asciiTheme="majorHAnsi" w:hAnsiTheme="majorHAnsi" w:cstheme="majorHAnsi"/>
+        </w:rPr>
+      </w:pPr>
+      <w:r>
+        <w:rPr>
+          <w:rFonts w:asciiTheme="majorHAnsi" w:hAnsiTheme="majorHAnsi" w:cstheme="majorHAnsi"/>
+        </w:rPr>
+        <w:t>Podemos dizer que o algoritmo realiza uma busca exaustiva</w:t>
+      </w:r>
+      <w:r>
+        <w:rPr>
+          <w:rFonts w:asciiTheme="majorHAnsi" w:hAnsiTheme="majorHAnsi" w:cstheme="majorHAnsi"/>
+        </w:rPr>
+        <w:t xml:space="preserve"> </w:t>
+      </w:r>
+      <w:r>
+        <w:rPr>
+          <w:rFonts w:asciiTheme="majorHAnsi" w:hAnsiTheme="majorHAnsi" w:cstheme="majorHAnsi"/>
+        </w:rPr>
+        <w:t>num grafo. O algoritmo ga</w:t>
+      </w:r>
+      <w:r>
+        <w:rPr>
+          <w:rFonts w:asciiTheme="majorHAnsi" w:hAnsiTheme="majorHAnsi" w:cstheme="majorHAnsi"/>
+        </w:rPr>
+        <w:t>rante que todos os nós ser</w:t>
+      </w:r>
+      <w:r>
+        <w:rPr>
+          <w:rFonts w:asciiTheme="majorHAnsi" w:hAnsiTheme="majorHAnsi" w:cstheme="majorHAnsi"/>
+        </w:rPr>
+        <w:t xml:space="preserve">ão visitados e que quando encontra solução esta é aquela com um menor custo. Para garantir este processo utiliza-se </w:t>
+      </w:r>
+      <w:r>
+        <w:rPr>
+          <w:rFonts w:asciiTheme="majorHAnsi" w:hAnsiTheme="majorHAnsi" w:cstheme="majorHAnsi"/>
+        </w:rPr>
+        <w:t xml:space="preserve">uma </w:t>
+      </w:r>
+      <w:hyperlink r:id="rId9" w:history="1">
+        <w:r>
+          <w:rPr>
+            <w:rStyle w:val="LigaodeInternet"/>
+            <w:rFonts w:asciiTheme="majorHAnsi" w:hAnsiTheme="majorHAnsi" w:cstheme="majorHAnsi"/>
+            <w:webHidden/>
+            <w:color w:val="000000"/>
+          </w:rPr>
+          <w:t>fila</w:t>
+        </w:r>
+      </w:hyperlink>
+      <w:r>
+        <w:rPr>
+          <w:rFonts w:asciiTheme="majorHAnsi" w:hAnsiTheme="majorHAnsi" w:cstheme="majorHAnsi"/>
+        </w:rPr>
+        <w:t>.</w:t>
+      </w:r>
+    </w:p>
+    <w:p>
+      <w:pPr>
+        <w:ind w:left="708" w:firstLine="708"/>
+        <w:jc w:val="both"/>
+        <w:rPr>
+          <w:rFonts w:asciiTheme="majorHAnsi" w:hAnsiTheme="majorHAnsi" w:cstheme="majorHAnsi"/>
+        </w:rPr>
+      </w:pPr>
+      <w:r>
+        <w:rPr>
+          <w:rFonts w:asciiTheme="majorHAnsi" w:hAnsiTheme="majorHAnsi" w:cstheme="majorHAnsi"/>
+        </w:rPr>
+        <w:lastRenderedPageBreak/>
+        <w:t>Em termos de utilização de memória num determinado estado da pesquisa é necessário guardar todos os nos do mesmo nível que ainda faltam visitar e os nós que já foram expandidos</w:t>
+      </w:r>
+      <w:r>
+        <w:rPr>
+          <w:rFonts w:asciiTheme="majorHAnsi" w:hAnsiTheme="majorHAnsi" w:cstheme="majorHAnsi"/>
+        </w:rPr>
+        <w:t xml:space="preserve"> da profundidade seguinte. Dependendo do fator de ramificação e da profundidade da solução, o BFS pode ultrapassar o gasto de memória do DFS.</w:t>
+      </w:r>
+      <w:r>
+        <w:rPr>
+          <w:rFonts w:asciiTheme="majorHAnsi" w:hAnsiTheme="majorHAnsi" w:cstheme="majorHAnsi"/>
+        </w:rPr>
+        <w:t xml:space="preserve"> </w:t>
+      </w:r>
+    </w:p>
+    <w:p>
+      <w:pPr>
+        <w:ind w:firstLine="708"/>
+        <w:jc w:val="both"/>
+        <w:rPr>
+          <w:rFonts w:asciiTheme="majorHAnsi" w:hAnsiTheme="majorHAnsi" w:cstheme="majorHAnsi"/>
+        </w:rPr>
+      </w:pPr>
+      <w:r>
+        <w:rPr>
+          <w:rFonts w:asciiTheme="majorHAnsi" w:hAnsiTheme="majorHAnsi" w:cstheme="majorHAnsi"/>
+        </w:rPr>
+        <w:t xml:space="preserve">Complexidade Temporal: </w:t>
+      </w:r>
+      <m:oMath>
+        <m:r>
+          <w:rPr>
+            <w:rFonts w:ascii="Cambria Math" w:hAnsi="Cambria Math" w:cstheme="majorHAnsi"/>
+          </w:rPr>
+          <m:t>O(</m:t>
+        </m:r>
+        <m:sSup>
+          <m:sSupPr>
+            <m:ctrlPr>
+              <w:rPr>
+                <w:rFonts w:ascii="Cambria Math" w:hAnsi="Cambria Math" w:cstheme="majorHAnsi"/>
+                <w:i/>
+              </w:rPr>
+            </m:ctrlPr>
+          </m:sSupPr>
+          <m:e>
+            <m:r>
+              <w:rPr>
+                <w:rFonts w:ascii="Cambria Math" w:hAnsi="Cambria Math" w:cstheme="majorHAnsi"/>
+              </w:rPr>
+              <m:t>b</m:t>
+            </m:r>
+          </m:e>
+          <m:sup>
+            <m:r>
+              <w:rPr>
+                <w:rFonts w:ascii="Cambria Math" w:hAnsi="Cambria Math" w:cstheme="majorHAnsi"/>
+              </w:rPr>
+              <m:t>d</m:t>
+            </m:r>
+          </m:sup>
+        </m:sSup>
+        <m:r>
+          <w:rPr>
+            <w:rFonts w:ascii="Cambria Math" w:hAnsi="Cambria Math" w:cstheme="majorHAnsi"/>
+          </w:rPr>
+          <m:t>)</m:t>
+        </m:r>
+      </m:oMath>
+    </w:p>
+    <w:p>
+      <w:pPr>
+        <w:ind w:firstLine="708"/>
+        <w:jc w:val="both"/>
+        <w:rPr>
+          <w:rFonts w:asciiTheme="majorHAnsi" w:hAnsiTheme="majorHAnsi" w:cstheme="majorHAnsi"/>
+        </w:rPr>
+      </w:pPr>
+      <w:r>
+        <w:rPr>
+          <w:rFonts w:asciiTheme="majorHAnsi" w:hAnsiTheme="majorHAnsi" w:cstheme="majorHAnsi"/>
+        </w:rPr>
+        <w:t xml:space="preserve">Complexidade Espacial: </w:t>
+      </w:r>
+      <m:oMath>
+        <m:r>
+          <w:rPr>
+            <w:rFonts w:ascii="Cambria Math" w:hAnsi="Cambria Math" w:cstheme="majorHAnsi"/>
+          </w:rPr>
+          <m:t>O(</m:t>
+        </m:r>
+        <m:sSup>
+          <m:sSupPr>
+            <m:ctrlPr>
+              <w:rPr>
+                <w:rFonts w:ascii="Cambria Math" w:hAnsi="Cambria Math" w:cstheme="majorHAnsi"/>
+                <w:i/>
+              </w:rPr>
+            </m:ctrlPr>
+          </m:sSupPr>
+          <m:e>
+            <m:r>
+              <w:rPr>
+                <w:rFonts w:ascii="Cambria Math" w:hAnsi="Cambria Math" w:cstheme="majorHAnsi"/>
+              </w:rPr>
+              <m:t>b</m:t>
+            </m:r>
+          </m:e>
+          <m:sup>
+            <m:r>
+              <w:rPr>
+                <w:rFonts w:ascii="Cambria Math" w:hAnsi="Cambria Math" w:cstheme="majorHAnsi"/>
+              </w:rPr>
+              <m:t>d</m:t>
+            </m:r>
+          </m:sup>
+        </m:sSup>
+        <m:r>
+          <w:rPr>
+            <w:rFonts w:ascii="Cambria Math" w:hAnsi="Cambria Math" w:cstheme="majorHAnsi"/>
+          </w:rPr>
+          <m:t>)</m:t>
+        </m:r>
+      </m:oMath>
+      <w:r>
+        <w:rPr>
+          <w:rFonts w:asciiTheme="majorHAnsi" w:hAnsiTheme="majorHAnsi" w:cstheme="majorHAnsi"/>
+        </w:rPr>
+        <w:t xml:space="preserve"> </w:t>
+      </w:r>
+    </w:p>
+    <w:p>
+      <w:pPr>
+        <w:ind w:firstLine="708"/>
+        <w:jc w:val="both"/>
+        <w:rPr>
+          <w:rFonts w:asciiTheme="majorHAnsi" w:hAnsiTheme="majorHAnsi" w:cstheme="majorHAnsi"/>
+          <w:sz w:val="16"/>
+        </w:rPr>
+      </w:pPr>
+      <w:r>
+        <w:rPr>
+          <w:rFonts w:asciiTheme="majorHAnsi" w:hAnsiTheme="majorHAnsi" w:cstheme="majorHAnsi"/>
+          <w:sz w:val="16"/>
+        </w:rPr>
+        <w:t>Onde: b = fator de ramificação e m = profundidade máxima</w:t>
+      </w:r>
+    </w:p>
+    <w:p>
+      <w:pPr>
+        <w:pStyle w:val="Cabealho3"/>
+        <w:ind w:firstLine="708"/>
+        <w:rPr>
+          <w:rFonts w:asciiTheme="minorHAnsi" w:hAnsiTheme="minorHAnsi" w:cstheme="minorHAnsi"/>
+        </w:rPr>
+      </w:pPr>
+      <w:bookmarkStart w:id="5" w:name="_Toc476081302"/>
+      <w:r>
+        <w:rPr>
+          <w:rFonts w:asciiTheme="minorHAnsi" w:hAnsiTheme="minorHAnsi" w:cstheme="minorHAnsi"/>
+        </w:rPr>
+        <w:t>Busca Iterativa Limitada em Profundidade</w:t>
+      </w:r>
+      <w:bookmarkEnd w:id="5"/>
+    </w:p>
+    <w:p>
+      <w:pPr>
+        <w:ind w:left="708" w:firstLine="708"/>
+        <w:jc w:val="both"/>
+        <w:rPr>
+          <w:rFonts w:asciiTheme="majorHAnsi" w:hAnsiTheme="majorHAnsi" w:cstheme="majorHAnsi"/>
+        </w:rPr>
+      </w:pPr>
+      <w:r>
+        <w:rPr>
+          <w:rFonts w:asciiTheme="majorHAnsi" w:hAnsiTheme="majorHAnsi" w:cstheme="majorHAnsi"/>
+        </w:rPr>
+        <w:t>A busca em profundidade</w:t>
+      </w:r>
+      <w:r>
+        <w:rPr>
+          <w:rFonts w:asciiTheme="majorHAnsi" w:hAnsiTheme="majorHAnsi" w:cstheme="majorHAnsi"/>
+        </w:rPr>
+        <w:t xml:space="preserve"> </w:t>
+      </w:r>
+      <w:r>
+        <w:rPr>
+          <w:rFonts w:asciiTheme="majorHAnsi" w:hAnsiTheme="majorHAnsi" w:cstheme="majorHAnsi"/>
+        </w:rPr>
+        <w:t>(IDFS)</w:t>
+      </w:r>
+      <w:r>
+        <w:rPr>
+          <w:rFonts w:asciiTheme="majorHAnsi" w:hAnsiTheme="majorHAnsi" w:cstheme="majorHAnsi"/>
+        </w:rPr>
+        <w:t xml:space="preserve"> iterativa procura combinar as virtudes da busca em profundidade e da busca em largura. </w:t>
+      </w:r>
+      <w:r>
+        <w:rPr>
+          <w:rFonts w:asciiTheme="majorHAnsi" w:hAnsiTheme="majorHAnsi" w:cstheme="majorHAnsi"/>
+        </w:rPr>
+        <w:t>Usa menos</w:t>
+      </w:r>
+      <w:r>
+        <w:rPr>
+          <w:rFonts w:asciiTheme="majorHAnsi" w:hAnsiTheme="majorHAnsi" w:cstheme="majorHAnsi"/>
+        </w:rPr>
+        <w:t xml:space="preserve"> de memória</w:t>
+      </w:r>
+      <w:r>
+        <w:rPr>
+          <w:rFonts w:asciiTheme="majorHAnsi" w:hAnsiTheme="majorHAnsi" w:cstheme="majorHAnsi"/>
+        </w:rPr>
+        <w:t xml:space="preserve"> que o </w:t>
+      </w:r>
+      <w:proofErr w:type="gramStart"/>
+      <w:r>
+        <w:rPr>
+          <w:rFonts w:asciiTheme="majorHAnsi" w:hAnsiTheme="majorHAnsi" w:cstheme="majorHAnsi"/>
+        </w:rPr>
+        <w:t>BFS</w:t>
+      </w:r>
+      <w:proofErr w:type="gramEnd"/>
+      <w:r>
+        <w:rPr>
+          <w:rFonts w:asciiTheme="majorHAnsi" w:hAnsiTheme="majorHAnsi" w:cstheme="majorHAnsi"/>
+        </w:rPr>
+        <w:t xml:space="preserve"> mas consegue </w:t>
+      </w:r>
+      <w:r>
+        <w:rPr>
+          <w:rFonts w:asciiTheme="majorHAnsi" w:hAnsiTheme="majorHAnsi" w:cstheme="majorHAnsi"/>
+        </w:rPr>
+        <w:t xml:space="preserve">examinar todo o espaço </w:t>
+      </w:r>
+      <w:r>
+        <w:rPr>
+          <w:rFonts w:asciiTheme="majorHAnsi" w:hAnsiTheme="majorHAnsi" w:cstheme="majorHAnsi"/>
+        </w:rPr>
+        <w:t xml:space="preserve">de busca. Este tipo de busca impõe um limite </w:t>
+      </w:r>
+      <w:r>
+        <w:rPr>
+          <w:rFonts w:asciiTheme="majorHAnsi" w:hAnsiTheme="majorHAnsi" w:cstheme="majorHAnsi"/>
+        </w:rPr>
+        <w:t xml:space="preserve">na profundidade </w:t>
+      </w:r>
+      <w:r>
+        <w:rPr>
+          <w:rFonts w:asciiTheme="majorHAnsi" w:hAnsiTheme="majorHAnsi" w:cstheme="majorHAnsi"/>
+        </w:rPr>
+        <w:t>máxima</w:t>
+      </w:r>
+      <w:r>
+        <w:rPr>
+          <w:rFonts w:asciiTheme="majorHAnsi" w:hAnsiTheme="majorHAnsi" w:cstheme="majorHAnsi"/>
+        </w:rPr>
+        <w:t xml:space="preserve"> de um caminho.</w:t>
+      </w:r>
+    </w:p>
+    <w:p>
+      <w:pPr>
+        <w:ind w:left="708" w:firstLine="708"/>
+        <w:jc w:val="both"/>
+        <w:rPr>
+          <w:rFonts w:asciiTheme="majorHAnsi" w:hAnsiTheme="majorHAnsi" w:cstheme="majorHAnsi"/>
+        </w:rPr>
+      </w:pPr>
+      <w:r>
+        <w:rPr>
+          <w:rFonts w:asciiTheme="majorHAnsi" w:hAnsiTheme="majorHAnsi" w:cstheme="majorHAnsi"/>
+        </w:rPr>
+        <w:t xml:space="preserve">O IDFS é uma </w:t>
+      </w:r>
+      <w:r>
+        <w:rPr>
+          <w:rFonts w:asciiTheme="majorHAnsi" w:hAnsiTheme="majorHAnsi" w:cstheme="majorHAnsi"/>
+        </w:rPr>
+        <w:t>estratégia</w:t>
+      </w:r>
+      <w:r>
+        <w:rPr>
+          <w:rFonts w:asciiTheme="majorHAnsi" w:hAnsiTheme="majorHAnsi" w:cstheme="majorHAnsi"/>
+        </w:rPr>
+        <w:t xml:space="preserve"> ótima e dependendo do limite da profundidade poderá é não ser completa, já que se o limite for m</w:t>
+      </w:r>
+      <w:r>
+        <w:rPr>
+          <w:rFonts w:asciiTheme="majorHAnsi" w:hAnsiTheme="majorHAnsi" w:cstheme="majorHAnsi"/>
+        </w:rPr>
+        <w:t>enor que a profundidade do estado pretendido,</w:t>
+      </w:r>
+      <w:r>
+        <w:rPr>
+          <w:rFonts w:asciiTheme="majorHAnsi" w:hAnsiTheme="majorHAnsi" w:cstheme="majorHAnsi"/>
+        </w:rPr>
+        <w:t xml:space="preserve"> o IDFS</w:t>
+      </w:r>
+      <w:r>
+        <w:rPr>
+          <w:rFonts w:asciiTheme="majorHAnsi" w:hAnsiTheme="majorHAnsi" w:cstheme="majorHAnsi"/>
+        </w:rPr>
+        <w:t xml:space="preserve"> não encontrará solução</w:t>
+      </w:r>
+      <w:r>
+        <w:rPr>
+          <w:rFonts w:asciiTheme="majorHAnsi" w:hAnsiTheme="majorHAnsi" w:cstheme="majorHAnsi"/>
+        </w:rPr>
+        <w:t>.</w:t>
+      </w:r>
+    </w:p>
+    <w:p>
+      <w:pPr>
+        <w:ind w:firstLine="708"/>
+        <w:jc w:val="both"/>
+        <w:rPr>
+          <w:rFonts w:asciiTheme="majorHAnsi" w:hAnsiTheme="majorHAnsi" w:cstheme="majorHAnsi"/>
+        </w:rPr>
+      </w:pPr>
+      <w:r>
+        <w:rPr>
+          <w:rFonts w:asciiTheme="majorHAnsi" w:hAnsiTheme="majorHAnsi" w:cstheme="majorHAnsi"/>
+        </w:rPr>
+        <w:t xml:space="preserve">Complexidade Temporal: </w:t>
+      </w:r>
+      <m:oMath>
+        <m:r>
+          <w:rPr>
+            <w:rFonts w:ascii="Cambria Math" w:hAnsi="Cambria Math" w:cstheme="majorHAnsi"/>
+          </w:rPr>
+          <m:t>O(</m:t>
+        </m:r>
+        <m:sSup>
+          <m:sSupPr>
+            <m:ctrlPr>
+              <w:rPr>
+                <w:rFonts w:ascii="Cambria Math" w:hAnsi="Cambria Math" w:cstheme="majorHAnsi"/>
+                <w:i/>
+              </w:rPr>
+            </m:ctrlPr>
+          </m:sSupPr>
+          <m:e>
+            <m:r>
+              <w:rPr>
+                <w:rFonts w:ascii="Cambria Math" w:hAnsi="Cambria Math" w:cstheme="majorHAnsi"/>
+              </w:rPr>
+              <m:t>b</m:t>
+            </m:r>
+          </m:e>
+          <m:sup>
+            <m:r>
+              <w:rPr>
+                <w:rFonts w:ascii="Cambria Math" w:hAnsi="Cambria Math" w:cstheme="majorHAnsi"/>
+              </w:rPr>
+              <m:t>L</m:t>
+            </m:r>
+          </m:sup>
+        </m:sSup>
+        <m:r>
+          <w:rPr>
+            <w:rFonts w:ascii="Cambria Math" w:hAnsi="Cambria Math" w:cstheme="majorHAnsi"/>
+          </w:rPr>
+          <m:t>)</m:t>
+        </m:r>
+      </m:oMath>
+      <w:r>
+        <w:rPr>
+          <w:rFonts w:asciiTheme="majorHAnsi" w:hAnsiTheme="majorHAnsi" w:cstheme="majorHAnsi"/>
+        </w:rPr>
+        <w:t xml:space="preserve"> </w:t>
+      </w:r>
+    </w:p>
+    <w:p>
+      <w:pPr>
+        <w:ind w:firstLine="708"/>
+        <w:jc w:val="both"/>
+        <w:rPr>
+          <w:rFonts w:asciiTheme="majorHAnsi" w:hAnsiTheme="majorHAnsi" w:cstheme="majorHAnsi"/>
+        </w:rPr>
+      </w:pPr>
+      <w:r>
+        <w:rPr>
+          <w:rFonts w:asciiTheme="majorHAnsi" w:hAnsiTheme="majorHAnsi" w:cstheme="majorHAnsi"/>
+        </w:rPr>
+        <w:t>Complexidade Espacial:</w:t>
+      </w:r>
+      <m:oMath>
+        <m:r>
+          <w:rPr>
+            <w:rFonts w:ascii="Cambria Math" w:hAnsi="Cambria Math" w:cstheme="majorHAnsi"/>
+          </w:rPr>
+          <m:t xml:space="preserve"> O(b x L)</m:t>
+        </m:r>
+      </m:oMath>
+    </w:p>
+    <w:p>
+      <w:pPr>
+        <w:ind w:firstLine="708"/>
+        <w:jc w:val="both"/>
+        <w:rPr>
+          <w:rFonts w:asciiTheme="majorHAnsi" w:hAnsiTheme="majorHAnsi" w:cstheme="majorHAnsi"/>
+          <w:sz w:val="16"/>
+        </w:rPr>
+      </w:pPr>
+      <w:r>
+        <w:rPr>
+          <w:rFonts w:asciiTheme="majorHAnsi" w:hAnsiTheme="majorHAnsi" w:cstheme="majorHAnsi"/>
+          <w:sz w:val="16"/>
+        </w:rPr>
+        <w:t xml:space="preserve">Onde: b = fator de ramificação e </w:t>
+      </w:r>
+      <w:r>
+        <w:rPr>
+          <w:rFonts w:asciiTheme="majorHAnsi" w:hAnsiTheme="majorHAnsi" w:cstheme="majorHAnsi"/>
+          <w:sz w:val="16"/>
+        </w:rPr>
+        <w:t>L</w:t>
+      </w:r>
+      <w:r>
+        <w:rPr>
+          <w:rFonts w:asciiTheme="majorHAnsi" w:hAnsiTheme="majorHAnsi" w:cstheme="majorHAnsi"/>
+          <w:sz w:val="16"/>
+        </w:rPr>
+        <w:t xml:space="preserve"> = </w:t>
+      </w:r>
+      <w:r>
+        <w:rPr>
+          <w:rFonts w:asciiTheme="majorHAnsi" w:hAnsiTheme="majorHAnsi" w:cstheme="majorHAnsi"/>
+          <w:sz w:val="16"/>
+        </w:rPr>
+        <w:t>limite</w:t>
+      </w:r>
+    </w:p>
+    <w:p>
+      <w:pPr>
+        <w:ind w:firstLine="708"/>
+        <w:jc w:val="both"/>
+        <w:rPr>
+          <w:rFonts w:asciiTheme="majorHAnsi" w:hAnsiTheme="majorHAnsi" w:cstheme="majorHAnsi"/>
+          <w:sz w:val="16"/>
+        </w:rPr>
+      </w:pPr>
+    </w:p>
+    <w:p>
+      <w:pPr>
+        <w:pStyle w:val="Cabealho2"/>
+        <w:rPr>
+          <w:rFonts w:cstheme="majorHAnsi"/>
+        </w:rPr>
+      </w:pPr>
+      <w:bookmarkStart w:id="6" w:name="_Toc476081303"/>
+      <w:r>
+        <w:rPr>
+          <w:rFonts w:cstheme="majorHAnsi"/>
+        </w:rPr>
+        <w:t>Procura guiada</w:t>
+      </w:r>
+      <w:bookmarkEnd w:id="6"/>
+    </w:p>
+    <w:p>
+      <w:pPr>
+        <w:jc w:val="both"/>
+        <w:rPr>
+          <w:rFonts w:asciiTheme="majorHAnsi" w:hAnsiTheme="majorHAnsi" w:cstheme="majorHAnsi"/>
+        </w:rPr>
+      </w:pPr>
+      <w:r>
+        <w:tab/>
+      </w:r>
+      <w:r>
+        <w:rPr>
+          <w:rFonts w:asciiTheme="majorHAnsi" w:hAnsiTheme="majorHAnsi" w:cstheme="majorHAnsi"/>
+        </w:rPr>
+        <w:t>As procuras guiadas, ao contrário dos métodos anteriormente apresentados, utilizam</w:t>
+      </w:r>
+      <w:r>
+        <w:rPr>
+          <w:rFonts w:asciiTheme="majorHAnsi" w:hAnsiTheme="majorHAnsi" w:cstheme="majorHAnsi"/>
+        </w:rPr>
+        <w:t xml:space="preserve"> conhecimentos específicos ao problema </w:t>
+      </w:r>
+      <w:r>
+        <w:rPr>
+          <w:rFonts w:asciiTheme="majorHAnsi" w:hAnsiTheme="majorHAnsi" w:cstheme="majorHAnsi"/>
+        </w:rPr>
+        <w:t>a</w:t>
+      </w:r>
+      <w:r>
+        <w:rPr>
+          <w:rFonts w:asciiTheme="majorHAnsi" w:hAnsiTheme="majorHAnsi" w:cstheme="majorHAnsi"/>
+        </w:rPr>
+        <w:t xml:space="preserve"> abordar, com o objetivo</w:t>
+      </w:r>
+      <w:r>
+        <w:rPr>
+          <w:rFonts w:asciiTheme="majorHAnsi" w:hAnsiTheme="majorHAnsi" w:cstheme="majorHAnsi"/>
+        </w:rPr>
+        <w:t xml:space="preserve"> de ao longo da pesquisa avançar sempre por um caminho que seja mais próximo da solução</w:t>
+      </w:r>
+      <w:sdt>
+        <w:sdtPr>
+          <w:rPr>
+            <w:rFonts w:asciiTheme="majorHAnsi" w:hAnsiTheme="majorHAnsi" w:cstheme="majorHAnsi"/>
+          </w:rPr>
           <w:id w:val="-514452395"/>
           <w:citation/>
         </w:sdtPr>
         <w:sdtEndPr/>
         <w:sdtContent>
           <w:r>
+            <w:rPr>
+              <w:rFonts w:asciiTheme="majorHAnsi" w:hAnsiTheme="majorHAnsi" w:cstheme="majorHAnsi"/>
+            </w:rPr>
             <w:fldChar w:fldCharType="begin"/>
           </w:r>
           <w:r>
+            <w:rPr>
+              <w:rFonts w:asciiTheme="majorHAnsi" w:hAnsiTheme="majorHAnsi" w:cstheme="majorHAnsi"/>
+            </w:rPr>
             <w:instrText xml:space="preserve"> CITATION Heu17 \l 2070 </w:instrText>
           </w:r>
           <w:r>
+            <w:rPr>
+              <w:rFonts w:asciiTheme="majorHAnsi" w:hAnsiTheme="majorHAnsi" w:cstheme="majorHAnsi"/>
+            </w:rPr>
             <w:fldChar w:fldCharType="separate"/>
           </w:r>
           <w:r>
             <w:rPr>
-              <w:noProof/>
-            </w:rPr>
-            <w:t xml:space="preserve"> (1)</w:t>
-          </w:r>
-          <w:r>
-            <w:fldChar w:fldCharType="end"/>
-          </w:r>
-        </w:sdtContent>
-      </w:sdt>
-      <w:r>
-        <w:t>, minimizando assim o custo estimado de chegar à solução.</w:t>
-      </w:r>
-    </w:p>
-    <w:p>
-      <w:pPr>
-        <w:jc w:val="both"/>
-      </w:pPr>
-      <w:r>
-        <w:tab/>
-        <w:t xml:space="preserve">Ao utilizar este tipo métodos de pesquisa </w:t>
-      </w:r>
-      <w:r>
-        <w:t>tentamos atingir um numero menor de nós gerados e um tempo menor até chegar à solução.</w:t>
-      </w:r>
-    </w:p>
-    <w:p>
-      <w:pPr>
-        <w:pStyle w:val="Cabealho3"/>
-        <w:ind w:firstLine="708"/>
-      </w:pPr>
-      <w:bookmarkStart w:id="8" w:name="_Toc475793713"/>
-      <w:r>
-        <w:t>Gulosa</w:t>
-      </w:r>
-      <w:bookmarkEnd w:id="8"/>
-    </w:p>
-    <w:p>
-      <w:pPr>
-        <w:ind w:left="708" w:firstLine="702"/>
-        <w:jc w:val="both"/>
-      </w:pPr>
-      <w:r>
-        <w:t xml:space="preserve">A procura gulosa </w:t>
-      </w:r>
-      <w:r>
-        <w:t xml:space="preserve">é um tipo de procura guiada, que tenta minimizar o custo da solução, dependendo da função heurística utilizada podemos </w:t>
-      </w:r>
-      <w:r>
-        <w:t>obter diferentes graus de completude.</w:t>
-      </w:r>
-    </w:p>
-    <w:p>
-      <w:pPr>
-        <w:ind w:left="708" w:firstLine="702"/>
-        <w:jc w:val="both"/>
-      </w:pPr>
-      <w:r>
-        <w:t xml:space="preserve">Na implementação deste algoritmo usamos como função heurística, a distancia de </w:t>
-      </w:r>
-      <w:r>
-        <w:t>Manhattan</w:t>
-      </w:r>
-      <w:r>
-        <w:t>. O calculo desta distancia é efetuado através da soma da distancia horizontal e vertical</w:t>
-      </w:r>
-      <w:sdt>
-        <w:sdtPr>
-          <w:id w:val="-1644039556"/>
-          <w:citation/>
-        </w:sdtPr>
-        <w:sdtContent>
-          <w:r>
-            <w:fldChar w:fldCharType="begin"/>
-          </w:r>
-          <w:r>
-            <w:instrText xml:space="preserve"> CITATION Bla06 \l 2070 </w:instrText>
-          </w:r>
-          <w:r>
-            <w:fldChar w:fldCharType="separate"/>
-          </w:r>
-          <w:r>
-            <w:rPr>
+              <w:rFonts w:asciiTheme="majorHAnsi" w:hAnsiTheme="majorHAnsi" w:cstheme="majorHAnsi"/>
               <w:noProof/>
             </w:rPr>
             <w:t xml:space="preserve"> (2)</w:t>
           </w:r>
           <w:r>
+            <w:rPr>
+              <w:rFonts w:asciiTheme="majorHAnsi" w:hAnsiTheme="majorHAnsi" w:cstheme="majorHAnsi"/>
+            </w:rPr>
             <w:fldChar w:fldCharType="end"/>
           </w:r>
         </w:sdtContent>
       </w:sdt>
       <w:r>
-        <w:t>, de cada peça na posição atual em relação à posição final que pretendemos</w:t>
-      </w:r>
-      <w:r>
-        <w:t>.</w:t>
-      </w:r>
+        <w:rPr>
+          <w:rFonts w:asciiTheme="majorHAnsi" w:hAnsiTheme="majorHAnsi" w:cstheme="majorHAnsi"/>
+        </w:rPr>
+        <w:t>, minimizando assim o custo estimado de chegar à solução.</w:t>
+      </w:r>
+    </w:p>
+    <w:p>
+      <w:pPr>
+        <w:jc w:val="both"/>
+        <w:rPr>
+          <w:rFonts w:asciiTheme="majorHAnsi" w:hAnsiTheme="majorHAnsi" w:cstheme="majorHAnsi"/>
+        </w:rPr>
+      </w:pPr>
+      <w:r>
+        <w:rPr>
+          <w:rFonts w:asciiTheme="majorHAnsi" w:hAnsiTheme="majorHAnsi" w:cstheme="majorHAnsi"/>
+        </w:rPr>
+        <w:tab/>
+        <w:t xml:space="preserve">Ao utilizar este tipo métodos de pesquisa </w:t>
+      </w:r>
+      <w:r>
+        <w:rPr>
+          <w:rFonts w:asciiTheme="majorHAnsi" w:hAnsiTheme="majorHAnsi" w:cstheme="majorHAnsi"/>
+        </w:rPr>
+        <w:t>tentamos atingir um numero menor de nós gerados e um tempo menor até chegar à solução.</w:t>
+      </w:r>
+    </w:p>
+    <w:p>
+      <w:pPr>
+        <w:pStyle w:val="Cabealho3"/>
+        <w:ind w:firstLine="708"/>
+        <w:rPr>
+          <w:rFonts w:asciiTheme="minorHAnsi" w:hAnsiTheme="minorHAnsi" w:cstheme="minorHAnsi"/>
+        </w:rPr>
+      </w:pPr>
+      <w:bookmarkStart w:id="7" w:name="_Toc476081304"/>
+      <w:r>
+        <w:rPr>
+          <w:rFonts w:asciiTheme="minorHAnsi" w:hAnsiTheme="minorHAnsi" w:cstheme="minorHAnsi"/>
+        </w:rPr>
+        <w:t>Gulosa</w:t>
+      </w:r>
+      <w:bookmarkEnd w:id="7"/>
     </w:p>
     <w:p>
       <w:pPr>
         <w:ind w:left="708" w:firstLine="702"/>
         <w:jc w:val="both"/>
-      </w:pPr>
-      <w:r>
-        <w:t>A utilização desta heurística, leva a que este algoritmo seja incompleto</w:t>
-      </w:r>
-      <w:r>
-        <w:t xml:space="preserve"> e não ótimo.</w:t>
-      </w:r>
-      <w:r>
-        <w:t xml:space="preserve"> </w:t>
-      </w:r>
-    </w:p>
-    <w:p>
-      <w:pPr>
-        <w:pStyle w:val="Cabealho3"/>
-        <w:ind w:firstLine="708"/>
-      </w:pPr>
-      <w:bookmarkStart w:id="9" w:name="_Toc475793714"/>
-      <w:r>
-        <w:t>Busca A*</w:t>
-      </w:r>
-      <w:bookmarkEnd w:id="9"/>
+        <w:rPr>
+          <w:rFonts w:asciiTheme="majorHAnsi" w:hAnsiTheme="majorHAnsi" w:cstheme="majorHAnsi"/>
+        </w:rPr>
+      </w:pPr>
+      <w:r>
+        <w:rPr>
+          <w:rFonts w:asciiTheme="majorHAnsi" w:hAnsiTheme="majorHAnsi" w:cstheme="majorHAnsi"/>
+        </w:rPr>
+        <w:t xml:space="preserve">A procura gulosa </w:t>
+      </w:r>
+      <w:r>
+        <w:rPr>
+          <w:rFonts w:asciiTheme="majorHAnsi" w:hAnsiTheme="majorHAnsi" w:cstheme="majorHAnsi"/>
+        </w:rPr>
+        <w:t xml:space="preserve">é um tipo de procura guiada, que tenta minimizar o custo da solução, dependendo da função heurística utilizada podemos </w:t>
+      </w:r>
+      <w:r>
+        <w:rPr>
+          <w:rFonts w:asciiTheme="majorHAnsi" w:hAnsiTheme="majorHAnsi" w:cstheme="majorHAnsi"/>
+        </w:rPr>
+        <w:t>obter diferentes graus de completude.</w:t>
+      </w:r>
     </w:p>
     <w:p>
       <w:pPr>
         <w:ind w:left="708" w:firstLine="702"/>
         <w:jc w:val="both"/>
-      </w:pPr>
-      <w:r>
-        <w:t>A busca A*, é a tentativa de</w:t>
-      </w:r>
-      <w:r>
-        <w:t xml:space="preserve"> combinar dois algoritmos </w:t>
-      </w:r>
-      <w:r>
-        <w:t>a busca</w:t>
-      </w:r>
-      <w:r>
-        <w:t xml:space="preserve"> gulosa, que tenta estimar o custo para atingir a solução ótima, que na nossa abordagem usou distância de </w:t>
-      </w:r>
-      <w:r>
-        <w:t>Manhattan</w:t>
-      </w:r>
-      <w:r>
-        <w:t xml:space="preserve">, mas que tem como ponto fraco os anteriormente referidos e o algoritmo </w:t>
-      </w:r>
-      <w:r>
-        <w:t>Dijkstra</w:t>
-      </w:r>
-      <w:r>
-        <w:t>, algoritmo que descobre o caminho mais curto para um determinado nó, usando a distancia do nó atual à raiz como heurística.</w:t>
-      </w:r>
-      <w:r>
-        <w:t xml:space="preserve"> O </w:t>
-      </w:r>
-      <w:r>
-        <w:rPr>
-          <w:i/>
-        </w:rPr>
-        <w:t>Dijkstra</w:t>
-      </w:r>
-      <w:r>
-        <w:rPr>
-          <w:i/>
-        </w:rPr>
-        <w:t xml:space="preserve"> </w:t>
-      </w:r>
-      <w:r>
-        <w:t>é ótimo e completo, no entanto, ineficiente já que todos os nós têm de ser visitados.</w:t>
+        <w:rPr>
+          <w:rFonts w:asciiTheme="majorHAnsi" w:hAnsiTheme="majorHAnsi" w:cstheme="majorHAnsi"/>
+        </w:rPr>
+      </w:pPr>
+      <w:r>
+        <w:rPr>
+          <w:rFonts w:asciiTheme="majorHAnsi" w:hAnsiTheme="majorHAnsi" w:cstheme="majorHAnsi"/>
+        </w:rPr>
+        <w:t>Na implementação deste algoritmo usamos como função heurística, a distancia de Manhattan. O calculo desta distancia é efetuado através da soma da distancia horizontal e vertical</w:t>
       </w:r>
       <w:sdt>
         <w:sdtPr>
-          <w:id w:val="493612727"/>
+          <w:rPr>
+            <w:rFonts w:asciiTheme="majorHAnsi" w:hAnsiTheme="majorHAnsi" w:cstheme="majorHAnsi"/>
+          </w:rPr>
+          <w:id w:val="-1644039556"/>
           <w:citation/>
         </w:sdtPr>
+        <w:sdtEndPr/>
         <w:sdtContent>
           <w:r>
+            <w:rPr>
+              <w:rFonts w:asciiTheme="majorHAnsi" w:hAnsiTheme="majorHAnsi" w:cstheme="majorHAnsi"/>
+            </w:rPr>
             <w:fldChar w:fldCharType="begin"/>
           </w:r>
           <w:r>
-            <w:instrText xml:space="preserve"> CITATION Rib16 \l 2070 </w:instrText>
+            <w:rPr>
+              <w:rFonts w:asciiTheme="majorHAnsi" w:hAnsiTheme="majorHAnsi" w:cstheme="majorHAnsi"/>
+            </w:rPr>
+            <w:instrText xml:space="preserve"> CITATION Bla06 \l 2070 </w:instrText>
           </w:r>
           <w:r>
+            <w:rPr>
+              <w:rFonts w:asciiTheme="majorHAnsi" w:hAnsiTheme="majorHAnsi" w:cstheme="majorHAnsi"/>
+            </w:rPr>
             <w:fldChar w:fldCharType="separate"/>
           </w:r>
           <w:r>
             <w:rPr>
+              <w:rFonts w:asciiTheme="majorHAnsi" w:hAnsiTheme="majorHAnsi" w:cstheme="majorHAnsi"/>
               <w:noProof/>
             </w:rPr>
             <w:t xml:space="preserve"> (3)</w:t>
           </w:r>
           <w:r>
+            <w:rPr>
+              <w:rFonts w:asciiTheme="majorHAnsi" w:hAnsiTheme="majorHAnsi" w:cstheme="majorHAnsi"/>
+            </w:rPr>
             <w:fldChar w:fldCharType="end"/>
           </w:r>
         </w:sdtContent>
       </w:sdt>
       <w:r>
-        <w:t xml:space="preserve">  </w:t>
-      </w:r>
-      <w:r>
+        <w:rPr>
+          <w:rFonts w:asciiTheme="majorHAnsi" w:hAnsiTheme="majorHAnsi" w:cstheme="majorHAnsi"/>
+        </w:rPr>
+        <w:t>, de cada peça na posição atual em relação à posição final que pretendemos</w:t>
+      </w:r>
+      <w:r>
+        <w:rPr>
+          <w:rFonts w:asciiTheme="majorHAnsi" w:hAnsiTheme="majorHAnsi" w:cstheme="majorHAnsi"/>
+        </w:rPr>
+        <w:t>.</w:t>
+      </w:r>
+    </w:p>
+    <w:p>
+      <w:pPr>
+        <w:ind w:left="708" w:firstLine="702"/>
+        <w:jc w:val="both"/>
+        <w:rPr>
+          <w:rFonts w:asciiTheme="majorHAnsi" w:hAnsiTheme="majorHAnsi" w:cstheme="majorHAnsi"/>
+        </w:rPr>
+      </w:pPr>
+      <w:r>
+        <w:rPr>
+          <w:rFonts w:asciiTheme="majorHAnsi" w:hAnsiTheme="majorHAnsi" w:cstheme="majorHAnsi"/>
+        </w:rPr>
+        <w:t>A utilização desta heurística, leva a que este algoritmo seja incompleto</w:t>
+      </w:r>
+      <w:r>
+        <w:rPr>
+          <w:rFonts w:asciiTheme="majorHAnsi" w:hAnsiTheme="majorHAnsi" w:cstheme="majorHAnsi"/>
+        </w:rPr>
+        <w:t xml:space="preserve"> e não ótimo.</w:t>
+      </w:r>
+      <w:r>
+        <w:rPr>
+          <w:rFonts w:asciiTheme="majorHAnsi" w:hAnsiTheme="majorHAnsi" w:cstheme="majorHAnsi"/>
+        </w:rPr>
         <w:t xml:space="preserve"> </w:t>
+      </w:r>
+      <w:r>
+        <w:rPr>
+          <w:rFonts w:asciiTheme="majorHAnsi" w:hAnsiTheme="majorHAnsi" w:cstheme="majorHAnsi"/>
+        </w:rPr>
+        <w:t xml:space="preserve"> </w:t>
+      </w:r>
+    </w:p>
+    <w:p>
+      <w:pPr>
+        <w:ind w:left="708" w:firstLine="702"/>
+        <w:jc w:val="both"/>
+        <w:rPr>
+          <w:rFonts w:asciiTheme="majorHAnsi" w:hAnsiTheme="majorHAnsi" w:cstheme="majorHAnsi"/>
+        </w:rPr>
+      </w:pPr>
+      <w:r>
+        <w:rPr>
+          <w:rFonts w:asciiTheme="majorHAnsi" w:hAnsiTheme="majorHAnsi" w:cstheme="majorHAnsi"/>
+        </w:rPr>
+        <w:t xml:space="preserve">A procura gulosa apresenta uma complexidade temporal e espacial de </w:t>
+      </w:r>
+      <m:oMath>
+        <m:r>
+          <w:rPr>
+            <w:rFonts w:ascii="Cambria Math" w:hAnsi="Cambria Math" w:cstheme="majorHAnsi"/>
+          </w:rPr>
+          <m:t>O(</m:t>
+        </m:r>
+        <m:sSup>
+          <m:sSupPr>
+            <m:ctrlPr>
+              <w:rPr>
+                <w:rFonts w:ascii="Cambria Math" w:hAnsi="Cambria Math" w:cstheme="majorHAnsi"/>
+                <w:i/>
+              </w:rPr>
+            </m:ctrlPr>
+          </m:sSupPr>
+          <m:e>
+            <m:r>
+              <w:rPr>
+                <w:rFonts w:ascii="Cambria Math" w:hAnsi="Cambria Math" w:cstheme="majorHAnsi"/>
+              </w:rPr>
+              <m:t>b</m:t>
+            </m:r>
+          </m:e>
+          <m:sup>
+            <m:r>
+              <w:rPr>
+                <w:rFonts w:ascii="Cambria Math" w:hAnsi="Cambria Math" w:cstheme="majorHAnsi"/>
+              </w:rPr>
+              <m:t>m</m:t>
+            </m:r>
+          </m:sup>
+        </m:sSup>
+        <m:r>
+          <w:rPr>
+            <w:rFonts w:ascii="Cambria Math" w:hAnsi="Cambria Math" w:cstheme="majorHAnsi"/>
+          </w:rPr>
+          <m:t>)</m:t>
+        </m:r>
+      </m:oMath>
+      <w:r>
+        <w:rPr>
+          <w:rFonts w:asciiTheme="majorHAnsi" w:hAnsiTheme="majorHAnsi" w:cstheme="majorHAnsi"/>
+        </w:rPr>
+        <w:t>.</w:t>
+      </w:r>
+    </w:p>
+    <w:p>
+      <w:pPr>
+        <w:ind w:firstLine="708"/>
+        <w:jc w:val="both"/>
+        <w:rPr>
+          <w:rFonts w:asciiTheme="majorHAnsi" w:hAnsiTheme="majorHAnsi" w:cstheme="majorHAnsi"/>
+          <w:sz w:val="16"/>
+        </w:rPr>
+      </w:pPr>
+      <w:r>
+        <w:rPr>
+          <w:rFonts w:asciiTheme="majorHAnsi" w:hAnsiTheme="majorHAnsi" w:cstheme="majorHAnsi"/>
+          <w:sz w:val="16"/>
+        </w:rPr>
+        <w:t>Onde: b = fator de ramificação e m = profundidade máxima</w:t>
+      </w:r>
+    </w:p>
+    <w:p>
+      <w:pPr>
+        <w:ind w:left="708" w:firstLine="702"/>
+        <w:jc w:val="both"/>
+        <w:rPr>
+          <w:rFonts w:asciiTheme="majorHAnsi" w:hAnsiTheme="majorHAnsi" w:cstheme="majorHAnsi"/>
+        </w:rPr>
+      </w:pPr>
+    </w:p>
+    <w:p>
+      <w:pPr>
+        <w:pStyle w:val="Cabealho3"/>
+        <w:ind w:firstLine="708"/>
+        <w:rPr>
+          <w:rFonts w:asciiTheme="minorHAnsi" w:hAnsiTheme="minorHAnsi" w:cstheme="minorHAnsi"/>
+        </w:rPr>
+      </w:pPr>
+      <w:bookmarkStart w:id="8" w:name="_Toc476081305"/>
+      <w:r>
+        <w:rPr>
+          <w:rFonts w:asciiTheme="minorHAnsi" w:hAnsiTheme="minorHAnsi" w:cstheme="minorHAnsi"/>
+        </w:rPr>
+        <w:lastRenderedPageBreak/>
+        <w:t>Busca A*</w:t>
+      </w:r>
+      <w:bookmarkEnd w:id="8"/>
+    </w:p>
+    <w:p>
+      <w:pPr>
+        <w:ind w:left="708" w:firstLine="702"/>
+        <w:jc w:val="both"/>
+        <w:rPr>
+          <w:rFonts w:asciiTheme="majorHAnsi" w:hAnsiTheme="majorHAnsi" w:cstheme="majorHAnsi"/>
+        </w:rPr>
+      </w:pPr>
+      <w:r>
+        <w:rPr>
+          <w:rFonts w:asciiTheme="majorHAnsi" w:hAnsiTheme="majorHAnsi" w:cstheme="majorHAnsi"/>
+        </w:rPr>
+        <w:t>A busca A*, é a tentativa de</w:t>
+      </w:r>
+      <w:r>
+        <w:rPr>
+          <w:rFonts w:asciiTheme="majorHAnsi" w:hAnsiTheme="majorHAnsi" w:cstheme="majorHAnsi"/>
+        </w:rPr>
+        <w:t xml:space="preserve"> combinar dois algoritmos </w:t>
+      </w:r>
+      <w:r>
+        <w:rPr>
+          <w:rFonts w:asciiTheme="majorHAnsi" w:hAnsiTheme="majorHAnsi" w:cstheme="majorHAnsi"/>
+        </w:rPr>
+        <w:t>a busca</w:t>
+      </w:r>
+      <w:r>
+        <w:rPr>
+          <w:rFonts w:asciiTheme="majorHAnsi" w:hAnsiTheme="majorHAnsi" w:cstheme="majorHAnsi"/>
+        </w:rPr>
+        <w:t xml:space="preserve"> gulosa, que tenta estimar o custo para atingir a solução ótima, que na nossa abordagem usou distância de Manhattan, mas que tem como ponto fraco os anteriormente referidos e o algoritmo</w:t>
+      </w:r>
+      <w:r>
+        <w:t xml:space="preserve"> </w:t>
+      </w:r>
+      <w:proofErr w:type="spellStart"/>
+      <w:r>
+        <w:rPr>
+          <w:rFonts w:asciiTheme="majorHAnsi" w:hAnsiTheme="majorHAnsi" w:cstheme="majorHAnsi"/>
+        </w:rPr>
+        <w:t>Dijkstra</w:t>
+      </w:r>
+      <w:proofErr w:type="spellEnd"/>
+      <w:r>
+        <w:rPr>
+          <w:rFonts w:asciiTheme="majorHAnsi" w:hAnsiTheme="majorHAnsi" w:cstheme="majorHAnsi"/>
+        </w:rPr>
+        <w:t>, algoritmo que descobre o caminho mais curto para um determinado nó, usando a distancia do nó atual à raiz como heurística.</w:t>
+      </w:r>
+      <w:r>
+        <w:rPr>
+          <w:rFonts w:asciiTheme="majorHAnsi" w:hAnsiTheme="majorHAnsi" w:cstheme="majorHAnsi"/>
+        </w:rPr>
+        <w:t xml:space="preserve"> O </w:t>
+      </w:r>
+      <w:proofErr w:type="spellStart"/>
+      <w:r>
+        <w:rPr>
+          <w:rFonts w:asciiTheme="majorHAnsi" w:hAnsiTheme="majorHAnsi" w:cstheme="majorHAnsi"/>
+          <w:i/>
+        </w:rPr>
+        <w:t>Dijkstra</w:t>
+      </w:r>
+      <w:proofErr w:type="spellEnd"/>
+      <w:r>
+        <w:rPr>
+          <w:rFonts w:asciiTheme="majorHAnsi" w:hAnsiTheme="majorHAnsi" w:cstheme="majorHAnsi"/>
+          <w:i/>
+        </w:rPr>
+        <w:t xml:space="preserve"> </w:t>
+      </w:r>
+      <w:r>
+        <w:rPr>
+          <w:rFonts w:asciiTheme="majorHAnsi" w:hAnsiTheme="majorHAnsi" w:cstheme="majorHAnsi"/>
+        </w:rPr>
+        <w:t>é ótimo e completo, no entanto, ineficiente já que todos os nós têm de ser visitados.</w:t>
       </w:r>
       <w:sdt>
         <w:sdtPr>
-          <w:id w:val="1653103612"/>
+          <w:rPr>
+            <w:rFonts w:asciiTheme="majorHAnsi" w:hAnsiTheme="majorHAnsi" w:cstheme="majorHAnsi"/>
+          </w:rPr>
+          <w:id w:val="493612727"/>
           <w:citation/>
         </w:sdtPr>
+        <w:sdtEndPr/>
         <w:sdtContent>
           <w:r>
+            <w:rPr>
+              <w:rFonts w:asciiTheme="majorHAnsi" w:hAnsiTheme="majorHAnsi" w:cstheme="majorHAnsi"/>
+            </w:rPr>
             <w:fldChar w:fldCharType="begin"/>
           </w:r>
           <w:r>
-            <w:instrText xml:space="preserve"> CITATION Era02 \l 2070 </w:instrText>
+            <w:rPr>
+              <w:rFonts w:asciiTheme="majorHAnsi" w:hAnsiTheme="majorHAnsi" w:cstheme="majorHAnsi"/>
+            </w:rPr>
+            <w:instrText xml:space="preserve"> CITATION Rib16 \l 2070 </w:instrText>
           </w:r>
           <w:r>
+            <w:rPr>
+              <w:rFonts w:asciiTheme="majorHAnsi" w:hAnsiTheme="majorHAnsi" w:cstheme="majorHAnsi"/>
+            </w:rPr>
             <w:fldChar w:fldCharType="separate"/>
           </w:r>
           <w:r>
             <w:rPr>
+              <w:rFonts w:asciiTheme="majorHAnsi" w:hAnsiTheme="majorHAnsi" w:cstheme="majorHAnsi"/>
               <w:noProof/>
             </w:rPr>
-            <w:t>(4)</w:t>
+            <w:t xml:space="preserve"> (4)</w:t>
           </w:r>
           <w:r>
+            <w:rPr>
+              <w:rFonts w:asciiTheme="majorHAnsi" w:hAnsiTheme="majorHAnsi" w:cstheme="majorHAnsi"/>
+            </w:rPr>
             <w:fldChar w:fldCharType="end"/>
           </w:r>
         </w:sdtContent>
       </w:sdt>
-    </w:p>
-    <w:p>
-      <w:pPr>
-        <w:ind w:left="708" w:firstLine="702"/>
-        <w:jc w:val="both"/>
-      </w:pPr>
-      <w:r>
-        <w:t>D</w:t>
-      </w:r>
-      <w:r>
-        <w:t>evido à utilização</w:t>
-      </w:r>
-      <w:r>
-        <w:t xml:space="preserve"> da função de heurística acima descrita, consegue ser ótim</w:t>
-      </w:r>
-      <w:r>
-        <w:t>o,</w:t>
-      </w:r>
-      <w:r>
-        <w:t xml:space="preserve"> complet</w:t>
-      </w:r>
-      <w:r>
-        <w:t>o e eficiente</w:t>
-      </w:r>
-      <w:r>
-        <w:t>.</w:t>
-      </w:r>
-    </w:p>
-    <w:p/>
-    <w:p>
-      <w:pPr>
-        <w:pStyle w:val="Cabealho1"/>
-      </w:pPr>
-      <w:bookmarkStart w:id="10" w:name="_Toc475793715"/>
-      <w:r>
-        <w:t>Descrição da Implementação</w:t>
-      </w:r>
-      <w:bookmarkEnd w:id="10"/>
-    </w:p>
-    <w:p>
-      <w:pPr>
-        <w:pStyle w:val="Cabealho2"/>
-        <w:rPr>
-          <w:b/>
-        </w:rPr>
-      </w:pPr>
-      <w:bookmarkStart w:id="11" w:name="_Toc475793716"/>
-      <w:r>
-        <w:rPr>
-          <w:b/>
-        </w:rPr>
-        <w:t>Linguagem utilizada</w:t>
-      </w:r>
-      <w:bookmarkEnd w:id="11"/>
-    </w:p>
-    <w:p>
-      <w:pPr>
-        <w:jc w:val="both"/>
-      </w:pPr>
-      <w:r>
-        <w:tab/>
-        <w:t xml:space="preserve">Desde do inicio do problema devido à forma como se encontra formulado o problema, a existência de tabuleiros, que consideramos importante que a linguagem utilizasse o paradigma </w:t>
-      </w:r>
-      <w:r>
-        <w:lastRenderedPageBreak/>
-        <w:t xml:space="preserve">de orientação ao objeto. </w:t>
-      </w:r>
-      <w:r>
-        <w:t xml:space="preserve">Inicialmente começamos por tentar implementar o a solução ao problema dos jogo dos 15 usando </w:t>
-      </w:r>
-      <w:r>
-        <w:rPr>
-          <w:i/>
-        </w:rPr>
-        <w:t>Python</w:t>
-      </w:r>
-      <w:r>
-        <w:t xml:space="preserve">, já que é uma linguagem multi-paradigma e assim poderíamos tirar também proveito de uma abordagem mais funcional. No entanto chegamos a conclusão de dois problemas, por um lado Python é uma linguagem intrepetada “pouco lenta”, por isso acabamos por optar por Java, continua a ser uma linguagem orientada a objeto, não interpretada, e que apresenta um bom equilíbrio entre rapidez de código e alto nível. </w:t>
-      </w:r>
-    </w:p>
-    <w:p>
-      <w:pPr>
-        <w:jc w:val="both"/>
-      </w:pPr>
-    </w:p>
-    <w:p>
-      <w:pPr>
-        <w:pStyle w:val="Cabealho2"/>
-        <w:rPr>
-          <w:b/>
-        </w:rPr>
-      </w:pPr>
-      <w:bookmarkStart w:id="12" w:name="_Toc475793717"/>
-      <w:r>
-        <w:rPr>
-          <w:b/>
-        </w:rPr>
-        <w:t>Estruturas de dados utilizadas</w:t>
-      </w:r>
-      <w:bookmarkEnd w:id="12"/>
-    </w:p>
-    <w:p>
-      <w:pPr>
-        <w:pStyle w:val="Cabealho3"/>
-      </w:pPr>
-      <w:bookmarkStart w:id="13" w:name="_Toc475793718"/>
-      <w:r>
-        <w:t>LinkedList</w:t>
-      </w:r>
-      <w:bookmarkEnd w:id="13"/>
-    </w:p>
-    <w:p>
-      <w:pPr>
-        <w:jc w:val="both"/>
-        <w:rPr>
-          <w:u w:val="single"/>
-        </w:rPr>
-      </w:pPr>
-      <w:r>
-        <w:tab/>
-        <w:t xml:space="preserve">Como não se sabe </w:t>
-      </w:r>
-      <w:r>
-        <w:t>à</w:t>
-      </w:r>
-      <w:r>
-        <w:t xml:space="preserve"> partida qual será o número de elementos que vamos ter de guardar, esta é a estrutura de </w:t>
-      </w:r>
-      <w:r>
-        <w:t>dado</w:t>
-      </w:r>
-      <w:r>
-        <w:t xml:space="preserve"> que consegue guardar um numero de elementos que só se encontra limitado pela memória física da máquina onde está a correr e que além disso é muito dinâmica, já que permite</w:t>
-      </w:r>
-      <w:r>
-        <w:t xml:space="preserve"> utilizar qualquer tipo de tipos de dados para formar uma LinkedList.</w:t>
-      </w:r>
-      <w:r>
-        <w:t xml:space="preserve"> </w:t>
-      </w:r>
-      <w:r>
-        <w:t xml:space="preserve">As </w:t>
-      </w:r>
-      <w:r>
-        <w:t>operações de remoção e de adição no inicio da estrutura com tempo contante</w:t>
-      </w:r>
-      <w:r>
-        <w:t>, contribuindo assim para um algoritmo mais rápido</w:t>
-      </w:r>
-      <w:r>
-        <w:t>.</w:t>
-      </w:r>
-      <w:r>
-        <w:t xml:space="preserve"> </w:t>
-      </w:r>
-    </w:p>
-    <w:p>
-      <w:pPr>
-        <w:pStyle w:val="Cabealho3"/>
-      </w:pPr>
-      <w:bookmarkStart w:id="14" w:name="_Toc475793719"/>
-      <w:r>
-        <w:t>PriorityQueue</w:t>
-      </w:r>
-      <w:bookmarkEnd w:id="14"/>
-    </w:p>
-    <w:p>
-      <w:pPr>
-        <w:jc w:val="both"/>
-      </w:pPr>
-      <w:r>
-        <w:tab/>
-        <w:t>A PriorityQueue em java encontra-se construída com base na Queue, que por sua vez é construída com base na LinkedList, logo todas as características em relação a mais valias desta estrutura de dados, também se aplicam à PriorityQueue</w:t>
-      </w:r>
-      <w:r>
-        <w:t xml:space="preserve">. Esta estrutura permite manter uma lista de forma automaticamente ordenada e garantido uma complexidade na ordenação/adição de </w:t>
-      </w:r>
-      <m:oMath>
-        <m:r>
-          <w:rPr>
-            <w:rFonts w:ascii="Cambria Math" w:hAnsi="Cambria Math"/>
-          </w:rPr>
-          <m:t>O(log n)</m:t>
-        </m:r>
-      </m:oMath>
-      <w:r>
+      <w:r>
+        <w:rPr>
+          <w:rFonts w:asciiTheme="majorHAnsi" w:hAnsiTheme="majorHAnsi" w:cstheme="majorHAnsi"/>
+        </w:rPr>
+        <w:t xml:space="preserve">  </w:t>
+      </w:r>
+      <w:r>
+        <w:rPr>
+          <w:rFonts w:asciiTheme="majorHAnsi" w:hAnsiTheme="majorHAnsi" w:cstheme="majorHAnsi"/>
+        </w:rPr>
         <w:t xml:space="preserve"> </w:t>
       </w:r>
       <w:sdt>
         <w:sdtPr>
-          <w:id w:val="-1778937210"/>
+          <w:rPr>
+            <w:rFonts w:asciiTheme="majorHAnsi" w:hAnsiTheme="majorHAnsi" w:cstheme="majorHAnsi"/>
+          </w:rPr>
+          <w:id w:val="1653103612"/>
           <w:citation/>
         </w:sdtPr>
+        <w:sdtEndPr/>
         <w:sdtContent>
           <w:r>
+            <w:rPr>
+              <w:rFonts w:asciiTheme="majorHAnsi" w:hAnsiTheme="majorHAnsi" w:cstheme="majorHAnsi"/>
+            </w:rPr>
             <w:fldChar w:fldCharType="begin"/>
           </w:r>
           <w:r>
-            <w:instrText xml:space="preserve"> CITATION Ora16 \l 2070 </w:instrText>
+            <w:rPr>
+              <w:rFonts w:asciiTheme="majorHAnsi" w:hAnsiTheme="majorHAnsi" w:cstheme="majorHAnsi"/>
+            </w:rPr>
+            <w:instrText xml:space="preserve"> CITATION Era02 \l 2070 </w:instrText>
           </w:r>
           <w:r>
+            <w:rPr>
+              <w:rFonts w:asciiTheme="majorHAnsi" w:hAnsiTheme="majorHAnsi" w:cstheme="majorHAnsi"/>
+            </w:rPr>
             <w:fldChar w:fldCharType="separate"/>
           </w:r>
           <w:r>
             <w:rPr>
+              <w:rFonts w:asciiTheme="majorHAnsi" w:hAnsiTheme="majorHAnsi" w:cstheme="majorHAnsi"/>
               <w:noProof/>
             </w:rPr>
             <w:t>(5)</w:t>
           </w:r>
           <w:r>
+            <w:rPr>
+              <w:rFonts w:asciiTheme="majorHAnsi" w:hAnsiTheme="majorHAnsi" w:cstheme="majorHAnsi"/>
+            </w:rPr>
             <w:fldChar w:fldCharType="end"/>
           </w:r>
         </w:sdtContent>
       </w:sdt>
-      <w:r>
+    </w:p>
+    <w:p>
+      <w:pPr>
+        <w:ind w:left="708" w:firstLine="702"/>
+        <w:jc w:val="both"/>
+        <w:rPr>
+          <w:rFonts w:asciiTheme="majorHAnsi" w:hAnsiTheme="majorHAnsi" w:cstheme="majorHAnsi"/>
+        </w:rPr>
+      </w:pPr>
+      <w:r>
+        <w:rPr>
+          <w:rFonts w:asciiTheme="majorHAnsi" w:hAnsiTheme="majorHAnsi" w:cstheme="majorHAnsi"/>
+        </w:rPr>
+        <w:t>D</w:t>
+      </w:r>
+      <w:r>
+        <w:rPr>
+          <w:rFonts w:asciiTheme="majorHAnsi" w:hAnsiTheme="majorHAnsi" w:cstheme="majorHAnsi"/>
+        </w:rPr>
+        <w:t>evido à utilização</w:t>
+      </w:r>
+      <w:r>
+        <w:rPr>
+          <w:rFonts w:asciiTheme="majorHAnsi" w:hAnsiTheme="majorHAnsi" w:cstheme="majorHAnsi"/>
+        </w:rPr>
+        <w:t xml:space="preserve"> da função de heurística acima descrita, consegue ser ótim</w:t>
+      </w:r>
+      <w:r>
+        <w:rPr>
+          <w:rFonts w:asciiTheme="majorHAnsi" w:hAnsiTheme="majorHAnsi" w:cstheme="majorHAnsi"/>
+        </w:rPr>
+        <w:t>o,</w:t>
+      </w:r>
+      <w:r>
+        <w:rPr>
+          <w:rFonts w:asciiTheme="majorHAnsi" w:hAnsiTheme="majorHAnsi" w:cstheme="majorHAnsi"/>
+        </w:rPr>
+        <w:t xml:space="preserve"> complet</w:t>
+      </w:r>
+      <w:r>
+        <w:rPr>
+          <w:rFonts w:asciiTheme="majorHAnsi" w:hAnsiTheme="majorHAnsi" w:cstheme="majorHAnsi"/>
+        </w:rPr>
+        <w:t>o e eficiente</w:t>
+      </w:r>
+      <w:r>
+        <w:rPr>
+          <w:rFonts w:asciiTheme="majorHAnsi" w:hAnsiTheme="majorHAnsi" w:cstheme="majorHAnsi"/>
+        </w:rPr>
+        <w:t>.</w:t>
+      </w:r>
+    </w:p>
+    <w:p>
+      <w:pPr>
+        <w:ind w:left="708" w:firstLine="702"/>
+        <w:jc w:val="both"/>
+        <w:rPr>
+          <w:rFonts w:asciiTheme="majorHAnsi" w:hAnsiTheme="majorHAnsi" w:cstheme="majorHAnsi"/>
+        </w:rPr>
+      </w:pPr>
+      <w:r>
+        <w:rPr>
+          <w:rFonts w:asciiTheme="majorHAnsi" w:hAnsiTheme="majorHAnsi" w:cstheme="majorHAnsi"/>
+        </w:rPr>
+        <w:t xml:space="preserve">A procura gulosa apresenta uma complexidade temporal e espacial de </w:t>
+      </w:r>
+      <m:oMath>
+        <m:r>
+          <w:rPr>
+            <w:rFonts w:ascii="Cambria Math" w:hAnsi="Cambria Math" w:cstheme="majorHAnsi"/>
+          </w:rPr>
+          <m:t>O(</m:t>
+        </m:r>
+        <m:sSup>
+          <m:sSupPr>
+            <m:ctrlPr>
+              <w:rPr>
+                <w:rFonts w:ascii="Cambria Math" w:hAnsi="Cambria Math" w:cstheme="majorHAnsi"/>
+                <w:i/>
+              </w:rPr>
+            </m:ctrlPr>
+          </m:sSupPr>
+          <m:e>
+            <m:r>
+              <w:rPr>
+                <w:rFonts w:ascii="Cambria Math" w:hAnsi="Cambria Math" w:cstheme="majorHAnsi"/>
+              </w:rPr>
+              <m:t>b</m:t>
+            </m:r>
+          </m:e>
+          <m:sup>
+            <m:r>
+              <w:rPr>
+                <w:rFonts w:ascii="Cambria Math" w:hAnsi="Cambria Math" w:cstheme="majorHAnsi"/>
+              </w:rPr>
+              <m:t>m</m:t>
+            </m:r>
+          </m:sup>
+        </m:sSup>
+        <m:r>
+          <w:rPr>
+            <w:rFonts w:ascii="Cambria Math" w:hAnsi="Cambria Math" w:cstheme="majorHAnsi"/>
+          </w:rPr>
+          <m:t>)</m:t>
+        </m:r>
+      </m:oMath>
+      <w:r>
+        <w:rPr>
+          <w:rFonts w:asciiTheme="majorHAnsi" w:hAnsiTheme="majorHAnsi" w:cstheme="majorHAnsi"/>
+        </w:rPr>
+        <w:t>.</w:t>
+      </w:r>
+    </w:p>
+    <w:p>
+      <w:pPr>
+        <w:ind w:firstLine="708"/>
+        <w:jc w:val="both"/>
+        <w:rPr>
+          <w:rFonts w:asciiTheme="majorHAnsi" w:hAnsiTheme="majorHAnsi" w:cstheme="majorHAnsi"/>
+          <w:sz w:val="16"/>
+        </w:rPr>
+      </w:pPr>
+      <w:r>
+        <w:rPr>
+          <w:rFonts w:asciiTheme="majorHAnsi" w:hAnsiTheme="majorHAnsi" w:cstheme="majorHAnsi"/>
+          <w:sz w:val="16"/>
+        </w:rPr>
+        <w:t>Onde: b = fator de ramificação e m = profundidade máxima</w:t>
+      </w:r>
+    </w:p>
+    <w:p/>
+    <w:p>
+      <w:pPr>
+        <w:pStyle w:val="Cabealho1"/>
+      </w:pPr>
+      <w:bookmarkStart w:id="9" w:name="_Toc476081306"/>
+      <w:r>
+        <w:t>Descrição da Implementação</w:t>
+      </w:r>
+      <w:bookmarkEnd w:id="9"/>
+    </w:p>
+    <w:p>
+      <w:pPr>
+        <w:pStyle w:val="Cabealho2"/>
+      </w:pPr>
+      <w:bookmarkStart w:id="10" w:name="_Toc476081307"/>
+      <w:r>
+        <w:t>Linguagem utilizada</w:t>
+      </w:r>
+      <w:bookmarkEnd w:id="10"/>
+    </w:p>
+    <w:p>
+      <w:pPr>
+        <w:jc w:val="both"/>
+        <w:rPr>
+          <w:rFonts w:asciiTheme="majorHAnsi" w:hAnsiTheme="majorHAnsi" w:cstheme="majorHAnsi"/>
+        </w:rPr>
+      </w:pPr>
+      <w:r>
+        <w:rPr>
+          <w:rFonts w:asciiTheme="majorHAnsi" w:hAnsiTheme="majorHAnsi" w:cstheme="majorHAnsi"/>
+        </w:rPr>
+        <w:tab/>
+        <w:t xml:space="preserve">Desde do inicio do problema devido à forma como se encontra formulado o problema, a existência de tabuleiros, que consideramos importante que a linguagem utilizasse o paradigma de orientação ao objeto. </w:t>
+      </w:r>
+      <w:r>
+        <w:rPr>
+          <w:rFonts w:asciiTheme="majorHAnsi" w:hAnsiTheme="majorHAnsi" w:cstheme="majorHAnsi"/>
+        </w:rPr>
+        <w:t xml:space="preserve">Inicialmente começamos por tentar implementar o a solução ao problema </w:t>
+      </w:r>
+      <w:r>
+        <w:rPr>
+          <w:rFonts w:asciiTheme="majorHAnsi" w:hAnsiTheme="majorHAnsi" w:cstheme="majorHAnsi"/>
+        </w:rPr>
+        <w:t>do jogo</w:t>
+      </w:r>
+      <w:r>
+        <w:rPr>
+          <w:rFonts w:asciiTheme="majorHAnsi" w:hAnsiTheme="majorHAnsi" w:cstheme="majorHAnsi"/>
+        </w:rPr>
+        <w:t xml:space="preserve"> dos 15 usando </w:t>
+      </w:r>
+      <w:proofErr w:type="spellStart"/>
+      <w:r>
+        <w:rPr>
+          <w:rFonts w:asciiTheme="majorHAnsi" w:hAnsiTheme="majorHAnsi" w:cstheme="majorHAnsi"/>
+        </w:rPr>
+        <w:t>Python</w:t>
+      </w:r>
+      <w:proofErr w:type="spellEnd"/>
+      <w:r>
+        <w:rPr>
+          <w:rFonts w:asciiTheme="majorHAnsi" w:hAnsiTheme="majorHAnsi" w:cstheme="majorHAnsi"/>
+        </w:rPr>
+        <w:t xml:space="preserve">, já que é uma linguagem </w:t>
+      </w:r>
+      <w:proofErr w:type="spellStart"/>
+      <w:r>
+        <w:rPr>
+          <w:rFonts w:asciiTheme="majorHAnsi" w:hAnsiTheme="majorHAnsi" w:cstheme="majorHAnsi"/>
+        </w:rPr>
+        <w:t>multiparadigma</w:t>
+      </w:r>
+      <w:proofErr w:type="spellEnd"/>
+      <w:r>
+        <w:rPr>
+          <w:rFonts w:asciiTheme="majorHAnsi" w:hAnsiTheme="majorHAnsi" w:cstheme="majorHAnsi"/>
+        </w:rPr>
+        <w:t xml:space="preserve"> e assim poderíamos tirar também proveito de uma abordagem mais funcional. No entanto chegamos a conclusão de dois problemas, por um lado </w:t>
+      </w:r>
+      <w:proofErr w:type="spellStart"/>
+      <w:r>
+        <w:rPr>
+          <w:rFonts w:asciiTheme="majorHAnsi" w:hAnsiTheme="majorHAnsi" w:cstheme="majorHAnsi"/>
+        </w:rPr>
+        <w:t>Python</w:t>
+      </w:r>
+      <w:proofErr w:type="spellEnd"/>
+      <w:r>
+        <w:rPr>
+          <w:rFonts w:asciiTheme="majorHAnsi" w:hAnsiTheme="majorHAnsi" w:cstheme="majorHAnsi"/>
+        </w:rPr>
+        <w:t xml:space="preserve"> é uma linguagem </w:t>
+      </w:r>
+      <w:r>
+        <w:rPr>
+          <w:rFonts w:asciiTheme="majorHAnsi" w:hAnsiTheme="majorHAnsi" w:cstheme="majorHAnsi"/>
+        </w:rPr>
+        <w:t>interpretada</w:t>
+      </w:r>
+      <w:r>
+        <w:rPr>
+          <w:rFonts w:asciiTheme="majorHAnsi" w:hAnsiTheme="majorHAnsi" w:cstheme="majorHAnsi"/>
+        </w:rPr>
+        <w:t xml:space="preserve"> “pouco lenta”, por isso acabamos por optar por Java, continua a ser uma linguagem orientada a objeto, não interpretada, e que apresenta um bom equilíbrio entre rapidez de código e alto nível. </w:t>
+      </w:r>
+    </w:p>
+    <w:p>
+      <w:pPr>
+        <w:jc w:val="both"/>
+      </w:pPr>
+    </w:p>
+    <w:p>
+      <w:pPr>
+        <w:pStyle w:val="Cabealho2"/>
+      </w:pPr>
+      <w:bookmarkStart w:id="11" w:name="_Toc476081308"/>
+      <w:r>
+        <w:t>Estruturas de dados utilizadas</w:t>
+      </w:r>
+      <w:bookmarkEnd w:id="11"/>
+    </w:p>
+    <w:p>
+      <w:pPr>
+        <w:pStyle w:val="Cabealho3"/>
+        <w:rPr>
+          <w:rFonts w:asciiTheme="minorHAnsi" w:hAnsiTheme="minorHAnsi" w:cstheme="minorHAnsi"/>
+        </w:rPr>
+      </w:pPr>
+      <w:bookmarkStart w:id="12" w:name="_Toc476081309"/>
+      <w:proofErr w:type="spellStart"/>
+      <w:r>
+        <w:rPr>
+          <w:rFonts w:asciiTheme="minorHAnsi" w:hAnsiTheme="minorHAnsi" w:cstheme="minorHAnsi"/>
+        </w:rPr>
+        <w:t>LinkedList</w:t>
+      </w:r>
+      <w:bookmarkEnd w:id="12"/>
+      <w:proofErr w:type="spellEnd"/>
+    </w:p>
+    <w:p>
+      <w:pPr>
+        <w:jc w:val="both"/>
+        <w:rPr>
+          <w:rFonts w:asciiTheme="majorHAnsi" w:hAnsiTheme="majorHAnsi" w:cstheme="majorHAnsi"/>
+          <w:u w:val="single"/>
+        </w:rPr>
+      </w:pPr>
+      <w:r>
+        <w:tab/>
+      </w:r>
+      <w:r>
+        <w:rPr>
+          <w:rFonts w:asciiTheme="majorHAnsi" w:hAnsiTheme="majorHAnsi" w:cstheme="majorHAnsi"/>
+        </w:rPr>
+        <w:t xml:space="preserve">Como não se sabe </w:t>
+      </w:r>
+      <w:r>
+        <w:rPr>
+          <w:rFonts w:asciiTheme="majorHAnsi" w:hAnsiTheme="majorHAnsi" w:cstheme="majorHAnsi"/>
+        </w:rPr>
+        <w:t>à</w:t>
+      </w:r>
+      <w:r>
+        <w:rPr>
+          <w:rFonts w:asciiTheme="majorHAnsi" w:hAnsiTheme="majorHAnsi" w:cstheme="majorHAnsi"/>
+        </w:rPr>
+        <w:t xml:space="preserve"> partida qual será o número de elementos que vamos ter de guardar, esta é a estrutura de dado que consegue guardar um numero de elementos que só se encontra limitado pela memória física da máquina onde está a correr e que além disso é muito dinâmica, já que permite</w:t>
+      </w:r>
+      <w:r>
+        <w:rPr>
+          <w:rFonts w:asciiTheme="majorHAnsi" w:hAnsiTheme="majorHAnsi" w:cstheme="majorHAnsi"/>
+        </w:rPr>
+        <w:t xml:space="preserve"> utilizar qualquer tipo de tipos de dados para formar uma </w:t>
+      </w:r>
+      <w:proofErr w:type="spellStart"/>
+      <w:r>
+        <w:rPr>
+          <w:rFonts w:asciiTheme="majorHAnsi" w:hAnsiTheme="majorHAnsi" w:cstheme="majorHAnsi"/>
+        </w:rPr>
+        <w:t>LinkedList</w:t>
+      </w:r>
+      <w:proofErr w:type="spellEnd"/>
+      <w:r>
+        <w:rPr>
+          <w:rFonts w:asciiTheme="majorHAnsi" w:hAnsiTheme="majorHAnsi" w:cstheme="majorHAnsi"/>
+        </w:rPr>
+        <w:t>.</w:t>
+      </w:r>
+      <w:r>
+        <w:rPr>
+          <w:rFonts w:asciiTheme="majorHAnsi" w:hAnsiTheme="majorHAnsi" w:cstheme="majorHAnsi"/>
+        </w:rPr>
+        <w:t xml:space="preserve"> </w:t>
+      </w:r>
+      <w:r>
+        <w:rPr>
+          <w:rFonts w:asciiTheme="majorHAnsi" w:hAnsiTheme="majorHAnsi" w:cstheme="majorHAnsi"/>
+        </w:rPr>
+        <w:t xml:space="preserve">As </w:t>
+      </w:r>
+      <w:r>
+        <w:rPr>
+          <w:rFonts w:asciiTheme="majorHAnsi" w:hAnsiTheme="majorHAnsi" w:cstheme="majorHAnsi"/>
+        </w:rPr>
+        <w:t>operações de remoção e de adição no inicio da estrutura com tempo contante</w:t>
+      </w:r>
+      <w:r>
+        <w:rPr>
+          <w:rFonts w:asciiTheme="majorHAnsi" w:hAnsiTheme="majorHAnsi" w:cstheme="majorHAnsi"/>
+        </w:rPr>
+        <w:t>, contribuindo assim para um algoritmo mais rápido</w:t>
+      </w:r>
+      <w:r>
+        <w:rPr>
+          <w:rFonts w:asciiTheme="majorHAnsi" w:hAnsiTheme="majorHAnsi" w:cstheme="majorHAnsi"/>
+        </w:rPr>
+        <w:t>.</w:t>
+      </w:r>
+      <w:r>
+        <w:rPr>
+          <w:rFonts w:asciiTheme="majorHAnsi" w:hAnsiTheme="majorHAnsi" w:cstheme="majorHAnsi"/>
+        </w:rPr>
+        <w:t xml:space="preserve"> </w:t>
+      </w:r>
+    </w:p>
+    <w:p>
+      <w:pPr>
+        <w:pStyle w:val="Cabealho3"/>
+        <w:rPr>
+          <w:rFonts w:asciiTheme="minorHAnsi" w:hAnsiTheme="minorHAnsi" w:cstheme="minorHAnsi"/>
+        </w:rPr>
+      </w:pPr>
+      <w:bookmarkStart w:id="13" w:name="_Toc476081310"/>
+      <w:proofErr w:type="spellStart"/>
+      <w:r>
+        <w:rPr>
+          <w:rFonts w:asciiTheme="minorHAnsi" w:hAnsiTheme="minorHAnsi" w:cstheme="minorHAnsi"/>
+        </w:rPr>
+        <w:t>PriorityQueue</w:t>
+      </w:r>
+      <w:bookmarkEnd w:id="13"/>
+      <w:proofErr w:type="spellEnd"/>
+    </w:p>
+    <w:p>
+      <w:pPr>
+        <w:jc w:val="both"/>
+        <w:rPr>
+          <w:rFonts w:asciiTheme="majorHAnsi" w:hAnsiTheme="majorHAnsi" w:cstheme="majorHAnsi"/>
+        </w:rPr>
+      </w:pPr>
+      <w:r>
+        <w:rPr>
+          <w:rFonts w:asciiTheme="majorHAnsi" w:hAnsiTheme="majorHAnsi" w:cstheme="majorHAnsi"/>
+        </w:rPr>
+        <w:tab/>
+        <w:t xml:space="preserve">A </w:t>
+      </w:r>
+      <w:proofErr w:type="spellStart"/>
+      <w:r>
+        <w:rPr>
+          <w:rFonts w:asciiTheme="majorHAnsi" w:hAnsiTheme="majorHAnsi" w:cstheme="majorHAnsi"/>
+        </w:rPr>
+        <w:t>PriorityQueue</w:t>
+      </w:r>
+      <w:proofErr w:type="spellEnd"/>
+      <w:r>
+        <w:rPr>
+          <w:rFonts w:asciiTheme="majorHAnsi" w:hAnsiTheme="majorHAnsi" w:cstheme="majorHAnsi"/>
+        </w:rPr>
+        <w:t xml:space="preserve"> em java encontra-se construída com base na </w:t>
+      </w:r>
+      <w:proofErr w:type="spellStart"/>
+      <w:r>
+        <w:rPr>
+          <w:rFonts w:asciiTheme="majorHAnsi" w:hAnsiTheme="majorHAnsi" w:cstheme="majorHAnsi"/>
+        </w:rPr>
+        <w:t>Queue</w:t>
+      </w:r>
+      <w:proofErr w:type="spellEnd"/>
+      <w:r>
+        <w:rPr>
+          <w:rFonts w:asciiTheme="majorHAnsi" w:hAnsiTheme="majorHAnsi" w:cstheme="majorHAnsi"/>
+        </w:rPr>
+        <w:t xml:space="preserve">, que por sua vez é construída com base na </w:t>
+      </w:r>
+      <w:proofErr w:type="spellStart"/>
+      <w:r>
+        <w:rPr>
+          <w:rFonts w:asciiTheme="majorHAnsi" w:hAnsiTheme="majorHAnsi" w:cstheme="majorHAnsi"/>
+        </w:rPr>
+        <w:t>LinkedList</w:t>
+      </w:r>
+      <w:proofErr w:type="spellEnd"/>
+      <w:r>
+        <w:rPr>
+          <w:rFonts w:asciiTheme="majorHAnsi" w:hAnsiTheme="majorHAnsi" w:cstheme="majorHAnsi"/>
+        </w:rPr>
+        <w:t xml:space="preserve">, logo todas as características em relação a mais valias desta estrutura de dados, também se aplicam à </w:t>
+      </w:r>
+      <w:proofErr w:type="spellStart"/>
+      <w:r>
+        <w:rPr>
+          <w:rFonts w:asciiTheme="majorHAnsi" w:hAnsiTheme="majorHAnsi" w:cstheme="majorHAnsi"/>
+        </w:rPr>
+        <w:t>PriorityQueue</w:t>
+      </w:r>
+      <w:proofErr w:type="spellEnd"/>
+      <w:r>
+        <w:rPr>
+          <w:rFonts w:asciiTheme="majorHAnsi" w:hAnsiTheme="majorHAnsi" w:cstheme="majorHAnsi"/>
+        </w:rPr>
+        <w:t xml:space="preserve">. Esta estrutura permite manter uma lista de forma automaticamente ordenada e garantido uma complexidade na ordenação/adição de </w:t>
+      </w:r>
+      <m:oMath>
+        <m:r>
+          <w:rPr>
+            <w:rFonts w:ascii="Cambria Math" w:hAnsi="Cambria Math" w:cstheme="majorHAnsi"/>
+          </w:rPr>
+          <m:t>O(log n)</m:t>
+        </m:r>
+      </m:oMath>
+      <w:r>
+        <w:rPr>
+          <w:rFonts w:asciiTheme="majorHAnsi" w:hAnsiTheme="majorHAnsi" w:cstheme="majorHAnsi"/>
+        </w:rPr>
+        <w:t xml:space="preserve"> </w:t>
+      </w:r>
+      <w:sdt>
+        <w:sdtPr>
+          <w:rPr>
+            <w:rFonts w:asciiTheme="majorHAnsi" w:hAnsiTheme="majorHAnsi" w:cstheme="majorHAnsi"/>
+          </w:rPr>
+          <w:id w:val="-1778937210"/>
+          <w:citation/>
+        </w:sdtPr>
+        <w:sdtEndPr/>
+        <w:sdtContent>
+          <w:r>
+            <w:rPr>
+              <w:rFonts w:asciiTheme="majorHAnsi" w:hAnsiTheme="majorHAnsi" w:cstheme="majorHAnsi"/>
+            </w:rPr>
+            <w:fldChar w:fldCharType="begin"/>
+          </w:r>
+          <w:r>
+            <w:rPr>
+              <w:rFonts w:asciiTheme="majorHAnsi" w:hAnsiTheme="majorHAnsi" w:cstheme="majorHAnsi"/>
+            </w:rPr>
+            <w:instrText xml:space="preserve"> CITATION Ora16 \l 2070 </w:instrText>
+          </w:r>
+          <w:r>
+            <w:rPr>
+              <w:rFonts w:asciiTheme="majorHAnsi" w:hAnsiTheme="majorHAnsi" w:cstheme="majorHAnsi"/>
+            </w:rPr>
+            <w:fldChar w:fldCharType="separate"/>
+          </w:r>
+          <w:r>
+            <w:rPr>
+              <w:rFonts w:asciiTheme="majorHAnsi" w:hAnsiTheme="majorHAnsi" w:cstheme="majorHAnsi"/>
+              <w:noProof/>
+            </w:rPr>
+            <w:t>(6)</w:t>
+          </w:r>
+          <w:r>
+            <w:rPr>
+              <w:rFonts w:asciiTheme="majorHAnsi" w:hAnsiTheme="majorHAnsi" w:cstheme="majorHAnsi"/>
+            </w:rPr>
+            <w:fldChar w:fldCharType="end"/>
+          </w:r>
+        </w:sdtContent>
+      </w:sdt>
+      <w:r>
+        <w:rPr>
+          <w:rFonts w:asciiTheme="majorHAnsi" w:hAnsiTheme="majorHAnsi" w:cstheme="majorHAnsi"/>
+        </w:rPr>
         <w:t>,logo foi utilizada na busca A* e busca Gulosa onde é essencial esta tarefa.</w:t>
       </w:r>
     </w:p>
     <w:p>
       <w:pPr>
         <w:pStyle w:val="Cabealho3"/>
-      </w:pPr>
-      <w:bookmarkStart w:id="15" w:name="_Toc475793720"/>
-      <w:r>
-        <w:t>HashSet e HashMap</w:t>
+        <w:rPr>
+          <w:rFonts w:asciiTheme="minorHAnsi" w:hAnsiTheme="minorHAnsi" w:cstheme="minorHAnsi"/>
+        </w:rPr>
+      </w:pPr>
+      <w:bookmarkStart w:id="14" w:name="_Toc476081311"/>
+      <w:proofErr w:type="spellStart"/>
+      <w:r>
+        <w:rPr>
+          <w:rFonts w:asciiTheme="minorHAnsi" w:hAnsiTheme="minorHAnsi" w:cstheme="minorHAnsi"/>
+        </w:rPr>
+        <w:t>HashSet</w:t>
+      </w:r>
+      <w:bookmarkEnd w:id="14"/>
+      <w:proofErr w:type="spellEnd"/>
+    </w:p>
+    <w:p>
+      <w:pPr>
+        <w:jc w:val="both"/>
+        <w:rPr>
+          <w:rFonts w:asciiTheme="majorHAnsi" w:hAnsiTheme="majorHAnsi" w:cstheme="majorHAnsi"/>
+        </w:rPr>
+      </w:pPr>
+      <w:r>
+        <w:tab/>
+      </w:r>
+      <w:r>
+        <w:rPr>
+          <w:rFonts w:asciiTheme="majorHAnsi" w:hAnsiTheme="majorHAnsi" w:cstheme="majorHAnsi"/>
+        </w:rPr>
+        <w:t>A uti</w:t>
+      </w:r>
+      <w:r>
+        <w:rPr>
+          <w:rFonts w:asciiTheme="majorHAnsi" w:hAnsiTheme="majorHAnsi" w:cstheme="majorHAnsi"/>
+        </w:rPr>
+        <w:t xml:space="preserve">lização de </w:t>
+      </w:r>
+      <w:proofErr w:type="spellStart"/>
+      <w:r>
+        <w:rPr>
+          <w:rFonts w:asciiTheme="majorHAnsi" w:hAnsiTheme="majorHAnsi" w:cstheme="majorHAnsi"/>
+        </w:rPr>
+        <w:t>HashSet’s</w:t>
+      </w:r>
+      <w:proofErr w:type="spellEnd"/>
+      <w:r>
+        <w:rPr>
+          <w:rFonts w:asciiTheme="majorHAnsi" w:hAnsiTheme="majorHAnsi" w:cstheme="majorHAnsi"/>
+        </w:rPr>
+        <w:t xml:space="preserve">, na nossa implementação deveu-se a dois factos. </w:t>
+      </w:r>
+      <w:r>
+        <w:rPr>
+          <w:rFonts w:asciiTheme="majorHAnsi" w:hAnsiTheme="majorHAnsi" w:cstheme="majorHAnsi"/>
+        </w:rPr>
+        <w:t>Por um lado,</w:t>
+      </w:r>
+      <w:r>
+        <w:rPr>
+          <w:rFonts w:asciiTheme="majorHAnsi" w:hAnsiTheme="majorHAnsi" w:cstheme="majorHAnsi"/>
+        </w:rPr>
+        <w:t xml:space="preserve"> a complexidade de verificar se um determinado nó já se encontra na estrutura é de </w:t>
+      </w:r>
+      <w:r>
+        <w:rPr>
+          <w:rFonts w:asciiTheme="majorHAnsi" w:hAnsiTheme="majorHAnsi" w:cstheme="majorHAnsi"/>
+        </w:rPr>
+        <w:t xml:space="preserve">complexidade linear, o que é importante nos algoritmos onde é necessário verificar nós repetidos, além disto </w:t>
+      </w:r>
+      <w:r>
+        <w:rPr>
+          <w:rFonts w:asciiTheme="majorHAnsi" w:hAnsiTheme="majorHAnsi" w:cstheme="majorHAnsi"/>
+        </w:rPr>
+        <w:lastRenderedPageBreak/>
+        <w:t xml:space="preserve">como não soa utilizados os números em si, mas sim as suas </w:t>
+      </w:r>
+      <w:proofErr w:type="spellStart"/>
+      <w:r>
+        <w:rPr>
+          <w:rFonts w:asciiTheme="majorHAnsi" w:hAnsiTheme="majorHAnsi" w:cstheme="majorHAnsi"/>
+          <w:i/>
+        </w:rPr>
+        <w:t>hash</w:t>
+      </w:r>
+      <w:r>
+        <w:rPr>
+          <w:rFonts w:asciiTheme="majorHAnsi" w:hAnsiTheme="majorHAnsi" w:cstheme="majorHAnsi"/>
+          <w:i/>
+        </w:rPr>
+        <w:t>’</w:t>
+      </w:r>
+      <w:r>
+        <w:rPr>
+          <w:rFonts w:asciiTheme="majorHAnsi" w:hAnsiTheme="majorHAnsi" w:cstheme="majorHAnsi"/>
+          <w:i/>
+        </w:rPr>
+        <w:t>s</w:t>
+      </w:r>
+      <w:proofErr w:type="spellEnd"/>
+      <w:r>
+        <w:rPr>
+          <w:rFonts w:asciiTheme="majorHAnsi" w:hAnsiTheme="majorHAnsi" w:cstheme="majorHAnsi"/>
+        </w:rPr>
+        <w:t>, possibilita um uso menor de memória.</w:t>
+      </w:r>
+    </w:p>
+    <w:p>
+      <w:pPr>
+        <w:pStyle w:val="Cabealho2"/>
+        <w:rPr>
+          <w:rFonts w:asciiTheme="minorHAnsi" w:hAnsiTheme="minorHAnsi" w:cstheme="minorHAnsi"/>
+        </w:rPr>
+      </w:pPr>
+      <w:bookmarkStart w:id="15" w:name="_Toc476081312"/>
+      <w:r>
+        <w:rPr>
+          <w:rFonts w:asciiTheme="minorHAnsi" w:hAnsiTheme="minorHAnsi" w:cstheme="minorHAnsi"/>
+        </w:rPr>
+        <w:t>Considerações de implementação</w:t>
       </w:r>
       <w:bookmarkEnd w:id="15"/>
     </w:p>
     <w:p>
       <w:pPr>
         <w:jc w:val="both"/>
-      </w:pPr>
+        <w:rPr>
+          <w:rFonts w:asciiTheme="majorHAnsi" w:hAnsiTheme="majorHAnsi" w:cstheme="majorHAnsi"/>
+        </w:rPr>
+      </w:pPr>
+      <w:r>
+        <w:t xml:space="preserve"> </w:t>
+      </w:r>
       <w:r>
         <w:tab/>
       </w:r>
       <w:r>
-        <w:t xml:space="preserve">A utilização de HashSet’s e HashMap’s , na nossa implementação deveu-se a dois factos. </w:t>
-      </w:r>
-      <w:r>
-        <w:t>Por um lado,</w:t>
-      </w:r>
-      <w:r>
-        <w:t xml:space="preserve"> a complexidade de verificar se um determinado nó já se encontra na estrutura é de </w:t>
-      </w:r>
-      <w:r>
-        <w:t>complexidade linear, o que é importante nos algoritmos onde é necessário verificar nós repetidos, além disto como não soa utilizados os números em si, mas sim as suas hashs, possibilita um uso menor de memória.</w:t>
-      </w:r>
-    </w:p>
-    <w:p>
-      <w:pPr>
-        <w:pStyle w:val="Cabealho2"/>
-      </w:pPr>
-      <w:bookmarkStart w:id="16" w:name="_Toc475793721"/>
-      <w:r>
-        <w:t>Considerações de implementação</w:t>
+        <w:rPr>
+          <w:rFonts w:asciiTheme="majorHAnsi" w:hAnsiTheme="majorHAnsi" w:cstheme="majorHAnsi"/>
+        </w:rPr>
+        <w:t>Era pretendido neste trabalho, além de identificar o nível onde se encontra a solução também imprimir todo os nós percorridos para chegar a essa solução. Foi necessário encontrar um meio termo entre gasto de memória desnecessário</w:t>
+      </w:r>
+      <w:r>
+        <w:rPr>
+          <w:rFonts w:asciiTheme="majorHAnsi" w:hAnsiTheme="majorHAnsi" w:cstheme="majorHAnsi"/>
+        </w:rPr>
+        <w:t xml:space="preserve"> e a capacidade de imprimir o caminho que deu origem à solução.</w:t>
+      </w:r>
+    </w:p>
+    <w:p>
+      <w:pPr>
+        <w:jc w:val="both"/>
+        <w:rPr>
+          <w:rFonts w:asciiTheme="majorHAnsi" w:hAnsiTheme="majorHAnsi" w:cstheme="majorHAnsi"/>
+        </w:rPr>
+      </w:pPr>
+      <w:r>
+        <w:rPr>
+          <w:rFonts w:asciiTheme="majorHAnsi" w:hAnsiTheme="majorHAnsi" w:cstheme="majorHAnsi"/>
+        </w:rPr>
+        <w:t>U</w:t>
+      </w:r>
+      <w:r>
+        <w:rPr>
+          <w:rFonts w:asciiTheme="majorHAnsi" w:hAnsiTheme="majorHAnsi" w:cstheme="majorHAnsi"/>
+        </w:rPr>
+        <w:t xml:space="preserve">tilizamos simplesmente </w:t>
+      </w:r>
+      <w:r>
+        <w:rPr>
+          <w:rFonts w:asciiTheme="majorHAnsi" w:hAnsiTheme="majorHAnsi" w:cstheme="majorHAnsi"/>
+        </w:rPr>
+        <w:t>apontadores para o nó pai, mantendo o número mínimo de nós em memória para que conseguíssemos voltar a gerar o caminho.</w:t>
+      </w:r>
+    </w:p>
+    <w:p>
+      <w:pPr>
+        <w:pStyle w:val="Cabealho1"/>
+        <w:rPr>
+          <w:rFonts w:asciiTheme="minorHAnsi" w:hAnsiTheme="minorHAnsi" w:cstheme="minorHAnsi"/>
+        </w:rPr>
+      </w:pPr>
+      <w:bookmarkStart w:id="16" w:name="_Toc476081313"/>
+      <w:r>
+        <w:rPr>
+          <w:rFonts w:asciiTheme="minorHAnsi" w:hAnsiTheme="minorHAnsi" w:cstheme="minorHAnsi"/>
+        </w:rPr>
+        <w:t>Resultados</w:t>
       </w:r>
       <w:bookmarkEnd w:id="16"/>
     </w:p>
-    <w:p>
-      <w:r>
-        <w:t xml:space="preserve"> “”Falar o pq de utilizar as vezes hash map outras hash set””</w:t>
-      </w:r>
-    </w:p>
-    <w:p/>
-    <w:p>
-      <w:pPr>
-        <w:pStyle w:val="Cabealho1"/>
-      </w:pPr>
-      <w:bookmarkStart w:id="17" w:name="_Toc475793722"/>
-      <w:r>
-        <w:t>Resultados</w:t>
-      </w:r>
-      <w:bookmarkEnd w:id="17"/>
-    </w:p>
-    <w:bookmarkStart w:id="18" w:name="_MON_1549297016"/>
-    <w:bookmarkEnd w:id="18"/>
-    <w:p>
-      <w:r>
-        <w:object w:dxaOrig="6605" w:dyaOrig="2055">
+    <w:bookmarkStart w:id="17" w:name="_MON_1549297016"/>
+    <w:bookmarkEnd w:id="17"/>
+    <w:p>
+      <w:r>
+        <w:object w:dxaOrig="6558" w:dyaOrig="2055">
           <v:shapetype id="_x0000_t75" coordsize="21600,21600" o:spt="75" o:preferrelative="t" path="m@4@5l@4@11@9@11@9@5xe" filled="f" stroked="f">
             <v:stroke joinstyle="miter"/>
             <v:formulas>
@@ -2384,10 +4154,10 @@
             <v:path o:extrusionok="f" gradientshapeok="t" o:connecttype="rect"/>
             <o:lock v:ext="edit" aspectratio="t"/>
           </v:shapetype>
-          <v:shape id="_x0000_i1045" type="#_x0000_t75" style="width:330pt;height:102.75pt" o:ole="">
-            <v:imagedata r:id="rId9" o:title=""/>
+          <v:shape id="_x0000_i1037" type="#_x0000_t75" style="width:327.75pt;height:102.75pt" o:ole="">
+            <v:imagedata r:id="rId10" o:title=""/>
           </v:shape>
-          <o:OLEObject Type="Embed" ProgID="Excel.Sheet.12" ShapeID="_x0000_i1045" DrawAspect="Content" ObjectID="_1549539858" r:id="rId10"/>
+          <o:OLEObject Type="Embed" ProgID="Excel.Sheet.12" ShapeID="_x0000_i1037" DrawAspect="Content" ObjectID="_1549827179" r:id="rId11"/>
         </w:object>
       </w:r>
     </w:p>
@@ -2395,20 +4165,27 @@
     <w:p>
       <w:pPr>
         <w:pStyle w:val="Cabealho1"/>
-      </w:pPr>
-      <w:bookmarkStart w:id="19" w:name="_Toc475793723"/>
-      <w:r>
-        <w:lastRenderedPageBreak/>
+        <w:rPr>
+          <w:rFonts w:asciiTheme="minorHAnsi" w:hAnsiTheme="minorHAnsi" w:cstheme="minorHAnsi"/>
+        </w:rPr>
+      </w:pPr>
+      <w:bookmarkStart w:id="18" w:name="_Toc476081314"/>
+      <w:r>
+        <w:rPr>
+          <w:rFonts w:asciiTheme="minorHAnsi" w:hAnsiTheme="minorHAnsi" w:cstheme="minorHAnsi"/>
+        </w:rPr>
         <w:t>Conclusão</w:t>
       </w:r>
+      <w:bookmarkEnd w:id="18"/>
+    </w:p>
+    <w:p>
+      <w:r>
+        <w:br w:type="page"/>
+      </w:r>
+      <w:bookmarkStart w:id="19" w:name="_GoBack"/>
       <w:bookmarkEnd w:id="19"/>
     </w:p>
-    <w:p>
-      <w:r>
-        <w:br w:type="page"/>
-      </w:r>
-    </w:p>
-    <w:bookmarkStart w:id="20" w:name="_Toc475793724" w:displacedByCustomXml="next"/>
+    <w:bookmarkStart w:id="20" w:name="_Toc476081315" w:displacedByCustomXml="next"/>
     <w:sdt>
       <w:sdtPr>
         <w:rPr>
@@ -2525,15 +4302,15 @@
                       <w:rPr>
                         <w:noProof/>
                       </w:rPr>
-                      <w:t xml:space="preserve">Wikipedia. [Online].; 2017. Available from: </w:t>
+                      <w:t xml:space="preserve">O jogo do 15. [Online].; 2015 [cited 2017 Fevereiro 28. Available from: </w:t>
                     </w:r>
-                    <w:hyperlink r:id="rId11" w:anchor="Newell_and_Simon:_heuristic_search_hypothesis" w:history="1">
+                    <w:hyperlink r:id="rId12" w:history="1">
                       <w:r>
                         <w:rPr>
                           <w:rStyle w:val="Hiperligao"/>
                           <w:noProof/>
                         </w:rPr>
-                        <w:t>https://en.wikipedia.org/wiki/Heuristic_(computer_science)#Newell_and_Simon:_heuristic_search_hypothesis</w:t>
+                        <w:t>https://pt.wikipedia.org/wiki/O_jogo_do_15</w:t>
                       </w:r>
                     </w:hyperlink>
                     <w:r>
@@ -2586,15 +4363,15 @@
                       <w:rPr>
                         <w:noProof/>
                       </w:rPr>
-                      <w:t xml:space="preserve">Black PE. Manhattan distance. [Online].; 2006 [cited 2017 Fevereiro 25. Available from: </w:t>
+                      <w:t xml:space="preserve">Wikipedia. [Online].; 2017. Available from: </w:t>
                     </w:r>
-                    <w:hyperlink r:id="rId12" w:history="1">
+                    <w:hyperlink r:id="rId13" w:anchor="Newell_and_Simon:_heuristic_search_hypothesis" w:history="1">
                       <w:r>
                         <w:rPr>
                           <w:rStyle w:val="Hiperligao"/>
                           <w:noProof/>
                         </w:rPr>
-                        <w:t>https://xlinux.nist.gov/dads/HTML/manhattanDistance.html</w:t>
+                        <w:t>https://en.wikipedia.org/wiki/Heuristic_(computer_science)#Newell_and_Simon:_heuristic_search_hypothesis</w:t>
                       </w:r>
                     </w:hyperlink>
                     <w:r>
@@ -2647,15 +4424,15 @@
                       <w:rPr>
                         <w:noProof/>
                       </w:rPr>
-                      <w:t xml:space="preserve">Ribeiro P. DAA1617. [Online].; 2016 [cited 2017 Fevereiro 25. Available from: </w:t>
+                      <w:t xml:space="preserve">Black PE. Manhattan distance. [Online].; 2006 [cited 2017 Fevereiro 25. Available from: </w:t>
                     </w:r>
-                    <w:hyperlink r:id="rId13" w:history="1">
+                    <w:hyperlink r:id="rId14" w:history="1">
                       <w:r>
                         <w:rPr>
                           <w:rStyle w:val="Hiperligao"/>
                           <w:noProof/>
                         </w:rPr>
-                        <w:t>http://www.dcc.fc.up.pt/~pribeiro/aulas/daa1617/slides/9_distancias_11122016.pdf</w:t>
+                        <w:t>https://xlinux.nist.gov/dads/HTML/manhattanDistance.html</w:t>
                       </w:r>
                     </w:hyperlink>
                     <w:r>
@@ -2708,15 +4485,15 @@
                       <w:rPr>
                         <w:noProof/>
                       </w:rPr>
-                      <w:t xml:space="preserve">Eranki R. Pathfinding using A* (A-Star). [Online].; 2002 [cited 2017 Fevereiro 25. Available from: </w:t>
+                      <w:t xml:space="preserve">Ribeiro P. DAA1617. [Online].; 2016 [cited 2017 Fevereiro 25. Available from: </w:t>
                     </w:r>
-                    <w:hyperlink r:id="rId14" w:history="1">
+                    <w:hyperlink r:id="rId15" w:history="1">
                       <w:r>
                         <w:rPr>
                           <w:rStyle w:val="Hiperligao"/>
                           <w:noProof/>
                         </w:rPr>
-                        <w:t>http://web.mit.edu/eranki/www/tutorials/search/</w:t>
+                        <w:t>http://www.dcc.fc.up.pt/~pribeiro/aulas/daa1617/slides/9_distancias_11122016.pdf</w:t>
                       </w:r>
                     </w:hyperlink>
                     <w:r>
@@ -2769,9 +4546,70 @@
                       <w:rPr>
                         <w:noProof/>
                       </w:rPr>
+                      <w:t xml:space="preserve">Eranki R. Pathfinding using A* (A-Star). [Online].; 2002 [cited 2017 Fevereiro 25. Available from: </w:t>
+                    </w:r>
+                    <w:hyperlink r:id="rId16" w:history="1">
+                      <w:r>
+                        <w:rPr>
+                          <w:rStyle w:val="Hiperligao"/>
+                          <w:noProof/>
+                        </w:rPr>
+                        <w:t>http://web.mit.edu/eranki/www/tutorials/search/</w:t>
+                      </w:r>
+                    </w:hyperlink>
+                    <w:r>
+                      <w:rPr>
+                        <w:noProof/>
+                      </w:rPr>
+                      <w:t>.</w:t>
+                    </w:r>
+                  </w:p>
+                </w:tc>
+              </w:tr>
+              <w:tr>
+                <w:trPr>
+                  <w:tblCellSpacing w:w="15" w:type="dxa"/>
+                </w:trPr>
+                <w:tc>
+                  <w:tcPr>
+                    <w:tcW w:w="0" w:type="auto"/>
+                    <w:hideMark/>
+                  </w:tcPr>
+                  <w:p>
+                    <w:pPr>
+                      <w:pStyle w:val="Bibliografia"/>
+                      <w:jc w:val="right"/>
+                      <w:rPr>
+                        <w:noProof/>
+                      </w:rPr>
+                    </w:pPr>
+                    <w:r>
+                      <w:rPr>
+                        <w:noProof/>
+                      </w:rPr>
+                      <w:t>6.</w:t>
+                    </w:r>
+                  </w:p>
+                </w:tc>
+                <w:tc>
+                  <w:tcPr>
+                    <w:tcW w:w="0" w:type="auto"/>
+                    <w:hideMark/>
+                  </w:tcPr>
+                  <w:p>
+                    <w:pPr>
+                      <w:pStyle w:val="Bibliografia"/>
+                      <w:rPr>
+                        <w:noProof/>
+                      </w:rPr>
+                    </w:pPr>
+                    <w:r>
+                      <w:rPr>
+                        <w:noProof/>
+                      </w:rPr>
                       <w:t xml:space="preserve">Oracle. PriorityQueue. [Online].; 2016 [cited 2017 Fevereiro 25. Available from: </w:t>
                     </w:r>
-                    <w:hyperlink r:id="rId15" w:history="1">
+                    <w:hyperlink r:id="rId17" w:history="1">
                       <w:r>
                         <w:rPr>
                           <w:rStyle w:val="Hiperligao"/>
@@ -2821,7 +4659,7 @@
     </w:sdt>
     <w:p/>
     <w:sectPr>
-      <w:footerReference w:type="default" r:id="rId16"/>
+      <w:footerReference w:type="default" r:id="rId18"/>
       <w:pgSz w:w="11906" w:h="16838"/>
       <w:pgMar w:top="1417" w:right="1701" w:bottom="1417" w:left="1701" w:header="708" w:footer="708" w:gutter="0"/>
       <w:cols w:space="708"/>
@@ -2888,7 +4726,7 @@
       <w:rPr>
         <w:noProof/>
       </w:rPr>
-      <w:t>4</w:t>
+      <w:t>7</w:t>
     </w:r>
     <w:r>
       <w:fldChar w:fldCharType="end"/>
@@ -4334,6 +6172,16 @@
       <w:vertAlign w:val="superscript"/>
     </w:rPr>
   </w:style>
+  <w:style w:type="character" w:customStyle="1" w:styleId="LigaodeInternet">
+    <w:name w:val="Ligação de Internet"/>
+    <w:basedOn w:val="Tipodeletrapredefinidodopargrafo"/>
+    <w:uiPriority w:val="99"/>
+    <w:rsid w:val="00027484"/>
+    <w:rPr>
+      <w:color w:val="0563C1" w:themeColor="hyperlink"/>
+      <w:u w:val="single"/>
+    </w:rPr>
+  </w:style>
 </w:styles>
 </file>
 
@@ -4644,7 +6492,7 @@
     <b:Month>Fevereiro</b:Month>
     <b:Day>25</b:Day>
     <b:URL>https://en.wikipedia.org/wiki/Heuristic_(computer_science)#Newell_and_Simon:_heuristic_search_hypothesis</b:URL>
-    <b:RefOrder>1</b:RefOrder>
+    <b:RefOrder>2</b:RefOrder>
   </b:Source>
   <b:Source>
     <b:Tag>Bla06</b:Tag>
@@ -4667,7 +6515,7 @@
         </b:NameList>
       </b:Author>
     </b:Author>
-    <b:RefOrder>2</b:RefOrder>
+    <b:RefOrder>3</b:RefOrder>
   </b:Source>
   <b:Source>
     <b:Tag>Era02</b:Tag>
@@ -4689,7 +6537,7 @@
         </b:NameList>
       </b:Author>
     </b:Author>
-    <b:RefOrder>4</b:RefOrder>
+    <b:RefOrder>5</b:RefOrder>
   </b:Source>
   <b:Source>
     <b:Tag>Rib16</b:Tag>
@@ -4711,7 +6559,7 @@
         </b:NameList>
       </b:Author>
     </b:Author>
-    <b:RefOrder>3</b:RefOrder>
+    <b:RefOrder>4</b:RefOrder>
   </b:Source>
   <b:Source>
     <b:Tag>Ora16</b:Tag>
@@ -4728,13 +6576,25 @@
     <b:MonthAccessed>Fevereiro</b:MonthAccessed>
     <b:DayAccessed>25</b:DayAccessed>
     <b:URL>http://docs.oracle.com/javase/7/docs/api/java/util/PriorityQueue.html</b:URL>
-    <b:RefOrder>5</b:RefOrder>
+    <b:RefOrder>6</b:RefOrder>
+  </b:Source>
+  <b:Source>
+    <b:Tag>Ojo15</b:Tag>
+    <b:SourceType>InternetSite</b:SourceType>
+    <b:Guid>{8A9AF295-20D4-462F-BC37-D91619B98154}</b:Guid>
+    <b:InternetSiteTitle>O jogo do 15</b:InternetSiteTitle>
+    <b:Year>2015</b:Year>
+    <b:YearAccessed>2017</b:YearAccessed>
+    <b:MonthAccessed>Fevereiro</b:MonthAccessed>
+    <b:DayAccessed>28</b:DayAccessed>
+    <b:URL>https://pt.wikipedia.org/wiki/O_jogo_do_15</b:URL>
+    <b:RefOrder>1</b:RefOrder>
   </b:Source>
 </b:Sources>
 </file>
 
 <file path=customXml/itemProps1.xml><?xml version="1.0" encoding="utf-8"?>
-<ds:datastoreItem xmlns:ds="http://schemas.openxmlformats.org/officeDocument/2006/customXml" ds:itemID="{094EF254-6C9B-4CA7-8B55-D37149CB2CD4}">
+<ds:datastoreItem xmlns:ds="http://schemas.openxmlformats.org/officeDocument/2006/customXml" ds:itemID="{5520B903-7E70-4AEF-AFBA-5C4EB93A4286}">
   <ds:schemaRefs>
     <ds:schemaRef ds:uri="http://schemas.openxmlformats.org/officeDocument/2006/bibliography"/>
   </ds:schemaRefs>

</xml_diff>